<commit_message>
cambios varios y documentacion
</commit_message>
<xml_diff>
--- a/Alvaro_PerezMella_DAW2.docx
+++ b/Alvaro_PerezMella_DAW2.docx
@@ -4,6 +4,10 @@
   <w:body>
     <w:sdt>
       <w:sdtPr>
+        <w:rPr>
+          <w:rFonts w:eastAsiaTheme="minorHAnsi"/>
+          <w:lang w:eastAsia="en-US"/>
+        </w:rPr>
         <w:id w:val="224497023"/>
         <w:docPartObj>
           <w:docPartGallery w:val="Cover Pages"/>
@@ -12,8 +16,7 @@
       </w:sdtPr>
       <w:sdtEndPr>
         <w:rPr>
-          <w:rFonts w:ascii="Arial" w:eastAsiaTheme="minorHAnsi" w:hAnsi="Arial" w:cs="Arial"/>
-          <w:lang w:eastAsia="en-US"/>
+          <w:rFonts w:ascii="Arial" w:hAnsi="Arial" w:cs="Arial"/>
         </w:rPr>
       </w:sdtEndPr>
       <w:sdtContent>
@@ -154,6 +157,7 @@
                                       <w:calendar w:val="gregorian"/>
                                     </w:date>
                                   </w:sdtPr>
+                                  <w:sdtEndPr/>
                                   <w:sdtContent>
                                     <w:p>
                                       <w:pPr>
@@ -171,7 +175,7 @@
                                           <w:sz w:val="28"/>
                                           <w:szCs w:val="28"/>
                                         </w:rPr>
-                                        <w:t>05-2022</w:t>
+                                        <w:t>1-5-2022</w:t>
                                       </w:r>
                                     </w:p>
                                   </w:sdtContent>
@@ -3466,6 +3470,7 @@
                                 <w:calendar w:val="gregorian"/>
                               </w:date>
                             </w:sdtPr>
+                            <w:sdtEndPr/>
                             <w:sdtContent>
                               <w:p>
                                 <w:pPr>
@@ -3483,7 +3488,7 @@
                                     <w:sz w:val="28"/>
                                     <w:szCs w:val="28"/>
                                   </w:rPr>
-                                  <w:t>05-2022</w:t>
+                                  <w:t>1-5-2022</w:t>
                                 </w:r>
                               </w:p>
                             </w:sdtContent>
@@ -3690,6 +3695,7 @@
                                     <w:dataBinding w:prefixMappings="xmlns:ns0='http://purl.org/dc/elements/1.1/' xmlns:ns1='http://schemas.openxmlformats.org/package/2006/metadata/core-properties' " w:xpath="/ns1:coreProperties[1]/ns0:creator[1]" w:storeItemID="{6C3C8BC8-F283-45AE-878A-BAB7291924A1}"/>
                                     <w:text/>
                                   </w:sdtPr>
+                                  <w:sdtEndPr/>
                                   <w:sdtContent>
                                     <w:r>
                                       <w:rPr>
@@ -3725,6 +3731,7 @@
                                     <w:dataBinding w:prefixMappings="xmlns:ns0='http://schemas.openxmlformats.org/officeDocument/2006/extended-properties' " w:xpath="/ns0:Properties[1]/ns0:Company[1]" w:storeItemID="{6668398D-A668-4E3E-A5EB-62B293D839F1}"/>
                                     <w:text/>
                                   </w:sdtPr>
+                                  <w:sdtEndPr/>
                                   <w:sdtContent>
                                     <w:r>
                                       <w:rPr>
@@ -3789,6 +3796,7 @@
                               <w:dataBinding w:prefixMappings="xmlns:ns0='http://purl.org/dc/elements/1.1/' xmlns:ns1='http://schemas.openxmlformats.org/package/2006/metadata/core-properties' " w:xpath="/ns1:coreProperties[1]/ns0:creator[1]" w:storeItemID="{6C3C8BC8-F283-45AE-878A-BAB7291924A1}"/>
                               <w:text/>
                             </w:sdtPr>
+                            <w:sdtEndPr/>
                             <w:sdtContent>
                               <w:r>
                                 <w:rPr>
@@ -3824,6 +3832,7 @@
                               <w:dataBinding w:prefixMappings="xmlns:ns0='http://schemas.openxmlformats.org/officeDocument/2006/extended-properties' " w:xpath="/ns0:Properties[1]/ns0:Company[1]" w:storeItemID="{6668398D-A668-4E3E-A5EB-62B293D839F1}"/>
                               <w:text/>
                             </w:sdtPr>
+                            <w:sdtEndPr/>
                             <w:sdtContent>
                               <w:r>
                                 <w:rPr>
@@ -3940,6 +3949,7 @@
                                     <w:dataBinding w:prefixMappings="xmlns:ns0='http://purl.org/dc/elements/1.1/' xmlns:ns1='http://schemas.openxmlformats.org/package/2006/metadata/core-properties' " w:xpath="/ns1:coreProperties[1]/ns0:title[1]" w:storeItemID="{6C3C8BC8-F283-45AE-878A-BAB7291924A1}"/>
                                     <w:text/>
                                   </w:sdtPr>
+                                  <w:sdtEndPr/>
                                   <w:sdtContent>
                                     <w:r>
                                       <w:rPr>
@@ -3976,6 +3986,7 @@
                                     <w:dataBinding w:prefixMappings="xmlns:ns0='http://purl.org/dc/elements/1.1/' xmlns:ns1='http://schemas.openxmlformats.org/package/2006/metadata/core-properties' " w:xpath="/ns1:coreProperties[1]/ns0:subject[1]" w:storeItemID="{6C3C8BC8-F283-45AE-878A-BAB7291924A1}"/>
                                     <w:text/>
                                   </w:sdtPr>
+                                  <w:sdtEndPr/>
                                   <w:sdtContent>
                                     <w:r>
                                       <w:rPr>
@@ -4036,6 +4047,7 @@
                               <w:dataBinding w:prefixMappings="xmlns:ns0='http://purl.org/dc/elements/1.1/' xmlns:ns1='http://schemas.openxmlformats.org/package/2006/metadata/core-properties' " w:xpath="/ns1:coreProperties[1]/ns0:title[1]" w:storeItemID="{6C3C8BC8-F283-45AE-878A-BAB7291924A1}"/>
                               <w:text/>
                             </w:sdtPr>
+                            <w:sdtEndPr/>
                             <w:sdtContent>
                               <w:r>
                                 <w:rPr>
@@ -4072,6 +4084,7 @@
                               <w:dataBinding w:prefixMappings="xmlns:ns0='http://purl.org/dc/elements/1.1/' xmlns:ns1='http://schemas.openxmlformats.org/package/2006/metadata/core-properties' " w:xpath="/ns1:coreProperties[1]/ns0:subject[1]" w:storeItemID="{6C3C8BC8-F283-45AE-878A-BAB7291924A1}"/>
                               <w:text/>
                             </w:sdtPr>
+                            <w:sdtEndPr/>
                             <w:sdtContent>
                               <w:r>
                                 <w:rPr>
@@ -4110,6 +4123,13 @@
     </w:sdt>
     <w:sdt>
       <w:sdtPr>
+        <w:rPr>
+          <w:rFonts w:ascii="Arial" w:eastAsiaTheme="minorHAnsi" w:hAnsi="Arial" w:cs="Arial"/>
+          <w:color w:val="auto"/>
+          <w:sz w:val="22"/>
+          <w:szCs w:val="22"/>
+          <w:lang w:eastAsia="en-US"/>
+        </w:rPr>
         <w:id w:val="486830294"/>
         <w:docPartObj>
           <w:docPartGallery w:val="Table of Contents"/>
@@ -4118,23 +4138,31 @@
       </w:sdtPr>
       <w:sdtEndPr>
         <w:rPr>
-          <w:rFonts w:asciiTheme="minorHAnsi" w:eastAsiaTheme="minorHAnsi" w:hAnsiTheme="minorHAnsi" w:cstheme="minorBidi"/>
           <w:b/>
           <w:bCs/>
-          <w:color w:val="auto"/>
-          <w:sz w:val="22"/>
-          <w:szCs w:val="22"/>
-          <w:lang w:eastAsia="en-US"/>
         </w:rPr>
       </w:sdtEndPr>
       <w:sdtContent>
         <w:p>
           <w:pPr>
             <w:pStyle w:val="TtuloTDC"/>
+            <w:rPr>
+              <w:rFonts w:ascii="Arial" w:hAnsi="Arial" w:cs="Arial"/>
+            </w:rPr>
           </w:pPr>
           <w:r>
+            <w:rPr>
+              <w:rFonts w:ascii="Arial" w:hAnsi="Arial" w:cs="Arial"/>
+            </w:rPr>
             <w:t>Índice</w:t>
           </w:r>
+        </w:p>
+        <w:p>
+          <w:pPr>
+            <w:rPr>
+              <w:lang w:eastAsia="es-ES"/>
+            </w:rPr>
+          </w:pPr>
         </w:p>
         <w:p>
           <w:pPr>
@@ -4148,18 +4176,28 @@
             </w:rPr>
           </w:pPr>
           <w:r>
+            <w:rPr>
+              <w:rFonts w:ascii="Arial" w:hAnsi="Arial" w:cs="Arial"/>
+            </w:rPr>
             <w:fldChar w:fldCharType="begin"/>
           </w:r>
           <w:r>
+            <w:rPr>
+              <w:rFonts w:ascii="Arial" w:hAnsi="Arial" w:cs="Arial"/>
+            </w:rPr>
             <w:instrText xml:space="preserve"> TOC \o "1-3" \h \z \u </w:instrText>
           </w:r>
           <w:r>
+            <w:rPr>
+              <w:rFonts w:ascii="Arial" w:hAnsi="Arial" w:cs="Arial"/>
+            </w:rPr>
             <w:fldChar w:fldCharType="separate"/>
           </w:r>
-          <w:hyperlink w:anchor="_Toc104125721" w:history="1">
+          <w:hyperlink w:anchor="_Toc104562732" w:history="1">
             <w:r>
               <w:rPr>
                 <w:rStyle w:val="Hipervnculo"/>
+                <w:rFonts w:ascii="Arial" w:hAnsi="Arial" w:cs="Arial"/>
                 <w:noProof/>
               </w:rPr>
               <w:t>Introducción:</w:t>
@@ -4183,7 +4221,7 @@
                 <w:noProof/>
                 <w:webHidden/>
               </w:rPr>
-              <w:instrText xml:space="preserve"> PAGEREF _Toc104125721 \h </w:instrText>
+              <w:instrText xml:space="preserve"> PAGEREF _Toc104562732 \h </w:instrText>
             </w:r>
             <w:r>
               <w:rPr>
@@ -4225,10 +4263,11 @@
               <w:noProof/>
             </w:rPr>
           </w:pPr>
-          <w:hyperlink w:anchor="_Toc104125722" w:history="1">
+          <w:hyperlink w:anchor="_Toc104562733" w:history="1">
             <w:r>
               <w:rPr>
                 <w:rStyle w:val="Hipervnculo"/>
+                <w:rFonts w:ascii="Arial" w:hAnsi="Arial" w:cs="Arial"/>
                 <w:noProof/>
               </w:rPr>
               <w:t>Objeto del proyecto:</w:t>
@@ -4252,7 +4291,7 @@
                 <w:noProof/>
                 <w:webHidden/>
               </w:rPr>
-              <w:instrText xml:space="preserve"> PAGEREF _Toc104125722 \h </w:instrText>
+              <w:instrText xml:space="preserve"> PAGEREF _Toc104562733 \h </w:instrText>
             </w:r>
             <w:r>
               <w:rPr>
@@ -4294,10 +4333,11 @@
               <w:noProof/>
             </w:rPr>
           </w:pPr>
-          <w:hyperlink w:anchor="_Toc104125723" w:history="1">
+          <w:hyperlink w:anchor="_Toc104562734" w:history="1">
             <w:r>
               <w:rPr>
                 <w:rStyle w:val="Hipervnculo"/>
+                <w:rFonts w:ascii="Arial" w:hAnsi="Arial" w:cs="Arial"/>
                 <w:noProof/>
               </w:rPr>
               <w:t>Justificación del proyecto</w:t>
@@ -4321,7 +4361,7 @@
                 <w:noProof/>
                 <w:webHidden/>
               </w:rPr>
-              <w:instrText xml:space="preserve"> PAGEREF _Toc104125723 \h </w:instrText>
+              <w:instrText xml:space="preserve"> PAGEREF _Toc104562734 \h </w:instrText>
             </w:r>
             <w:r>
               <w:rPr>
@@ -4363,13 +4403,14 @@
               <w:noProof/>
             </w:rPr>
           </w:pPr>
-          <w:hyperlink w:anchor="_Toc104125724" w:history="1">
+          <w:hyperlink w:anchor="_Toc104562735" w:history="1">
             <w:r>
               <w:rPr>
                 <w:rStyle w:val="Hipervnculo"/>
-                <w:noProof/>
-              </w:rPr>
-              <w:t>Objetivos</w:t>
+                <w:rFonts w:ascii="Arial" w:hAnsi="Arial" w:cs="Arial"/>
+                <w:noProof/>
+              </w:rPr>
+              <w:t>Objetivos del proyecto</w:t>
             </w:r>
             <w:r>
               <w:rPr>
@@ -4390,7 +4431,7 @@
                 <w:noProof/>
                 <w:webHidden/>
               </w:rPr>
-              <w:instrText xml:space="preserve"> PAGEREF _Toc104125724 \h </w:instrText>
+              <w:instrText xml:space="preserve"> PAGEREF _Toc104562735 \h </w:instrText>
             </w:r>
             <w:r>
               <w:rPr>
@@ -4432,10 +4473,11 @@
               <w:noProof/>
             </w:rPr>
           </w:pPr>
-          <w:hyperlink w:anchor="_Toc104125725" w:history="1">
+          <w:hyperlink w:anchor="_Toc104562736" w:history="1">
             <w:r>
               <w:rPr>
                 <w:rStyle w:val="Hipervnculo"/>
+                <w:rFonts w:ascii="Arial" w:hAnsi="Arial" w:cs="Arial"/>
                 <w:noProof/>
               </w:rPr>
               <w:t>Lenguajes empleados</w:t>
@@ -4459,7 +4501,7 @@
                 <w:noProof/>
                 <w:webHidden/>
               </w:rPr>
-              <w:instrText xml:space="preserve"> PAGEREF _Toc104125725 \h </w:instrText>
+              <w:instrText xml:space="preserve"> PAGEREF _Toc104562736 \h </w:instrText>
             </w:r>
             <w:r>
               <w:rPr>
@@ -4479,7 +4521,7 @@
                 <w:noProof/>
                 <w:webHidden/>
               </w:rPr>
-              <w:t>4</w:t>
+              <w:t>3</w:t>
             </w:r>
             <w:r>
               <w:rPr>
@@ -4501,10 +4543,11 @@
               <w:noProof/>
             </w:rPr>
           </w:pPr>
-          <w:hyperlink w:anchor="_Toc104125726" w:history="1">
+          <w:hyperlink w:anchor="_Toc104562737" w:history="1">
             <w:r>
               <w:rPr>
                 <w:rStyle w:val="Hipervnculo"/>
+                <w:rFonts w:ascii="Arial" w:hAnsi="Arial" w:cs="Arial"/>
                 <w:noProof/>
               </w:rPr>
               <w:t>IDEs utilizados</w:t>
@@ -4528,7 +4571,7 @@
                 <w:noProof/>
                 <w:webHidden/>
               </w:rPr>
-              <w:instrText xml:space="preserve"> PAGEREF _Toc104125726 \h </w:instrText>
+              <w:instrText xml:space="preserve"> PAGEREF _Toc104562737 \h </w:instrText>
             </w:r>
             <w:r>
               <w:rPr>
@@ -4570,10 +4613,11 @@
               <w:noProof/>
             </w:rPr>
           </w:pPr>
-          <w:hyperlink w:anchor="_Toc104125727" w:history="1">
+          <w:hyperlink w:anchor="_Toc104562738" w:history="1">
             <w:r>
               <w:rPr>
                 <w:rStyle w:val="Hipervnculo"/>
+                <w:rFonts w:ascii="Arial" w:hAnsi="Arial" w:cs="Arial"/>
                 <w:noProof/>
               </w:rPr>
               <w:t>Distribución</w:t>
@@ -4597,7 +4641,7 @@
                 <w:noProof/>
                 <w:webHidden/>
               </w:rPr>
-              <w:instrText xml:space="preserve"> PAGEREF _Toc104125727 \h </w:instrText>
+              <w:instrText xml:space="preserve"> PAGEREF _Toc104562738 \h </w:instrText>
             </w:r>
             <w:r>
               <w:rPr>
@@ -4629,8 +4673,714 @@
           </w:hyperlink>
         </w:p>
         <w:p>
+          <w:pPr>
+            <w:pStyle w:val="TDC2"/>
+            <w:tabs>
+              <w:tab w:val="right" w:leader="dot" w:pos="8210"/>
+            </w:tabs>
+            <w:rPr>
+              <w:rFonts w:cstheme="minorBidi"/>
+              <w:noProof/>
+            </w:rPr>
+          </w:pPr>
+          <w:hyperlink w:anchor="_Toc104562739" w:history="1">
+            <w:r>
+              <w:rPr>
+                <w:rStyle w:val="Hipervnculo"/>
+                <w:rFonts w:ascii="Arial" w:hAnsi="Arial" w:cs="Arial"/>
+                <w:noProof/>
+              </w:rPr>
+              <w:t>Requisitos de los clientes</w:t>
+            </w:r>
+            <w:r>
+              <w:rPr>
+                <w:noProof/>
+                <w:webHidden/>
+              </w:rPr>
+              <w:tab/>
+            </w:r>
+            <w:r>
+              <w:rPr>
+                <w:noProof/>
+                <w:webHidden/>
+              </w:rPr>
+              <w:fldChar w:fldCharType="begin"/>
+            </w:r>
+            <w:r>
+              <w:rPr>
+                <w:noProof/>
+                <w:webHidden/>
+              </w:rPr>
+              <w:instrText xml:space="preserve"> PAGEREF _Toc104562739 \h </w:instrText>
+            </w:r>
+            <w:r>
+              <w:rPr>
+                <w:noProof/>
+                <w:webHidden/>
+              </w:rPr>
+            </w:r>
+            <w:r>
+              <w:rPr>
+                <w:noProof/>
+                <w:webHidden/>
+              </w:rPr>
+              <w:fldChar w:fldCharType="separate"/>
+            </w:r>
+            <w:r>
+              <w:rPr>
+                <w:noProof/>
+                <w:webHidden/>
+              </w:rPr>
+              <w:t>4</w:t>
+            </w:r>
+            <w:r>
+              <w:rPr>
+                <w:noProof/>
+                <w:webHidden/>
+              </w:rPr>
+              <w:fldChar w:fldCharType="end"/>
+            </w:r>
+          </w:hyperlink>
+        </w:p>
+        <w:p>
+          <w:pPr>
+            <w:pStyle w:val="TDC2"/>
+            <w:tabs>
+              <w:tab w:val="right" w:leader="dot" w:pos="8210"/>
+            </w:tabs>
+            <w:rPr>
+              <w:rFonts w:cstheme="minorBidi"/>
+              <w:noProof/>
+            </w:rPr>
+          </w:pPr>
+          <w:hyperlink w:anchor="_Toc104562740" w:history="1">
+            <w:r>
+              <w:rPr>
+                <w:rStyle w:val="Hipervnculo"/>
+                <w:rFonts w:ascii="Arial" w:hAnsi="Arial" w:cs="Arial"/>
+                <w:noProof/>
+              </w:rPr>
+              <w:t>Licenciamiento</w:t>
+            </w:r>
+            <w:r>
+              <w:rPr>
+                <w:noProof/>
+                <w:webHidden/>
+              </w:rPr>
+              <w:tab/>
+            </w:r>
+            <w:r>
+              <w:rPr>
+                <w:noProof/>
+                <w:webHidden/>
+              </w:rPr>
+              <w:fldChar w:fldCharType="begin"/>
+            </w:r>
+            <w:r>
+              <w:rPr>
+                <w:noProof/>
+                <w:webHidden/>
+              </w:rPr>
+              <w:instrText xml:space="preserve"> PAGEREF _Toc104562740 \h </w:instrText>
+            </w:r>
+            <w:r>
+              <w:rPr>
+                <w:noProof/>
+                <w:webHidden/>
+              </w:rPr>
+            </w:r>
+            <w:r>
+              <w:rPr>
+                <w:noProof/>
+                <w:webHidden/>
+              </w:rPr>
+              <w:fldChar w:fldCharType="separate"/>
+            </w:r>
+            <w:r>
+              <w:rPr>
+                <w:noProof/>
+                <w:webHidden/>
+              </w:rPr>
+              <w:t>4</w:t>
+            </w:r>
+            <w:r>
+              <w:rPr>
+                <w:noProof/>
+                <w:webHidden/>
+              </w:rPr>
+              <w:fldChar w:fldCharType="end"/>
+            </w:r>
+          </w:hyperlink>
+        </w:p>
+        <w:p>
+          <w:pPr>
+            <w:pStyle w:val="TDC1"/>
+            <w:tabs>
+              <w:tab w:val="right" w:leader="dot" w:pos="8210"/>
+            </w:tabs>
+            <w:rPr>
+              <w:rFonts w:cstheme="minorBidi"/>
+              <w:noProof/>
+            </w:rPr>
+          </w:pPr>
+          <w:hyperlink w:anchor="_Toc104562741" w:history="1">
+            <w:r>
+              <w:rPr>
+                <w:rStyle w:val="Hipervnculo"/>
+                <w:rFonts w:ascii="Arial" w:hAnsi="Arial" w:cs="Arial"/>
+                <w:noProof/>
+              </w:rPr>
+              <w:t>Recursos</w:t>
+            </w:r>
+            <w:r>
+              <w:rPr>
+                <w:noProof/>
+                <w:webHidden/>
+              </w:rPr>
+              <w:tab/>
+            </w:r>
+            <w:r>
+              <w:rPr>
+                <w:noProof/>
+                <w:webHidden/>
+              </w:rPr>
+              <w:fldChar w:fldCharType="begin"/>
+            </w:r>
+            <w:r>
+              <w:rPr>
+                <w:noProof/>
+                <w:webHidden/>
+              </w:rPr>
+              <w:instrText xml:space="preserve"> PAGEREF _Toc104562741 \h </w:instrText>
+            </w:r>
+            <w:r>
+              <w:rPr>
+                <w:noProof/>
+                <w:webHidden/>
+              </w:rPr>
+            </w:r>
+            <w:r>
+              <w:rPr>
+                <w:noProof/>
+                <w:webHidden/>
+              </w:rPr>
+              <w:fldChar w:fldCharType="separate"/>
+            </w:r>
+            <w:r>
+              <w:rPr>
+                <w:noProof/>
+                <w:webHidden/>
+              </w:rPr>
+              <w:t>5</w:t>
+            </w:r>
+            <w:r>
+              <w:rPr>
+                <w:noProof/>
+                <w:webHidden/>
+              </w:rPr>
+              <w:fldChar w:fldCharType="end"/>
+            </w:r>
+          </w:hyperlink>
+        </w:p>
+        <w:p>
+          <w:pPr>
+            <w:pStyle w:val="TDC2"/>
+            <w:tabs>
+              <w:tab w:val="right" w:leader="dot" w:pos="8210"/>
+            </w:tabs>
+            <w:rPr>
+              <w:rFonts w:cstheme="minorBidi"/>
+              <w:noProof/>
+            </w:rPr>
+          </w:pPr>
+          <w:hyperlink w:anchor="_Toc104562742" w:history="1">
+            <w:r>
+              <w:rPr>
+                <w:rStyle w:val="Hipervnculo"/>
+                <w:rFonts w:ascii="Arial" w:hAnsi="Arial" w:cs="Arial"/>
+                <w:noProof/>
+              </w:rPr>
+              <w:t>Hardware</w:t>
+            </w:r>
+            <w:r>
+              <w:rPr>
+                <w:noProof/>
+                <w:webHidden/>
+              </w:rPr>
+              <w:tab/>
+            </w:r>
+            <w:r>
+              <w:rPr>
+                <w:noProof/>
+                <w:webHidden/>
+              </w:rPr>
+              <w:fldChar w:fldCharType="begin"/>
+            </w:r>
+            <w:r>
+              <w:rPr>
+                <w:noProof/>
+                <w:webHidden/>
+              </w:rPr>
+              <w:instrText xml:space="preserve"> PAGEREF _Toc104562742 \h </w:instrText>
+            </w:r>
+            <w:r>
+              <w:rPr>
+                <w:noProof/>
+                <w:webHidden/>
+              </w:rPr>
+            </w:r>
+            <w:r>
+              <w:rPr>
+                <w:noProof/>
+                <w:webHidden/>
+              </w:rPr>
+              <w:fldChar w:fldCharType="separate"/>
+            </w:r>
+            <w:r>
+              <w:rPr>
+                <w:noProof/>
+                <w:webHidden/>
+              </w:rPr>
+              <w:t>5</w:t>
+            </w:r>
+            <w:r>
+              <w:rPr>
+                <w:noProof/>
+                <w:webHidden/>
+              </w:rPr>
+              <w:fldChar w:fldCharType="end"/>
+            </w:r>
+          </w:hyperlink>
+        </w:p>
+        <w:p>
+          <w:pPr>
+            <w:pStyle w:val="TDC2"/>
+            <w:tabs>
+              <w:tab w:val="right" w:leader="dot" w:pos="8210"/>
+            </w:tabs>
+            <w:rPr>
+              <w:rFonts w:cstheme="minorBidi"/>
+              <w:noProof/>
+            </w:rPr>
+          </w:pPr>
+          <w:hyperlink w:anchor="_Toc104562743" w:history="1">
+            <w:r>
+              <w:rPr>
+                <w:rStyle w:val="Hipervnculo"/>
+                <w:rFonts w:ascii="Arial" w:hAnsi="Arial" w:cs="Arial"/>
+                <w:noProof/>
+              </w:rPr>
+              <w:t>Software</w:t>
+            </w:r>
+            <w:r>
+              <w:rPr>
+                <w:noProof/>
+                <w:webHidden/>
+              </w:rPr>
+              <w:tab/>
+            </w:r>
+            <w:r>
+              <w:rPr>
+                <w:noProof/>
+                <w:webHidden/>
+              </w:rPr>
+              <w:fldChar w:fldCharType="begin"/>
+            </w:r>
+            <w:r>
+              <w:rPr>
+                <w:noProof/>
+                <w:webHidden/>
+              </w:rPr>
+              <w:instrText xml:space="preserve"> PAGEREF _Toc104562743 \h </w:instrText>
+            </w:r>
+            <w:r>
+              <w:rPr>
+                <w:noProof/>
+                <w:webHidden/>
+              </w:rPr>
+            </w:r>
+            <w:r>
+              <w:rPr>
+                <w:noProof/>
+                <w:webHidden/>
+              </w:rPr>
+              <w:fldChar w:fldCharType="separate"/>
+            </w:r>
+            <w:r>
+              <w:rPr>
+                <w:noProof/>
+                <w:webHidden/>
+              </w:rPr>
+              <w:t>5</w:t>
+            </w:r>
+            <w:r>
+              <w:rPr>
+                <w:noProof/>
+                <w:webHidden/>
+              </w:rPr>
+              <w:fldChar w:fldCharType="end"/>
+            </w:r>
+          </w:hyperlink>
+        </w:p>
+        <w:p>
+          <w:pPr>
+            <w:pStyle w:val="TDC2"/>
+            <w:tabs>
+              <w:tab w:val="right" w:leader="dot" w:pos="8210"/>
+            </w:tabs>
+            <w:rPr>
+              <w:rFonts w:cstheme="minorBidi"/>
+              <w:noProof/>
+            </w:rPr>
+          </w:pPr>
+          <w:hyperlink w:anchor="_Toc104562744" w:history="1">
+            <w:r>
+              <w:rPr>
+                <w:rStyle w:val="Hipervnculo"/>
+                <w:rFonts w:ascii="Arial" w:hAnsi="Arial" w:cs="Arial"/>
+                <w:noProof/>
+              </w:rPr>
+              <w:t>Humanos</w:t>
+            </w:r>
+            <w:r>
+              <w:rPr>
+                <w:noProof/>
+                <w:webHidden/>
+              </w:rPr>
+              <w:tab/>
+            </w:r>
+            <w:r>
+              <w:rPr>
+                <w:noProof/>
+                <w:webHidden/>
+              </w:rPr>
+              <w:fldChar w:fldCharType="begin"/>
+            </w:r>
+            <w:r>
+              <w:rPr>
+                <w:noProof/>
+                <w:webHidden/>
+              </w:rPr>
+              <w:instrText xml:space="preserve"> PAGEREF _Toc104562744 \h </w:instrText>
+            </w:r>
+            <w:r>
+              <w:rPr>
+                <w:noProof/>
+                <w:webHidden/>
+              </w:rPr>
+            </w:r>
+            <w:r>
+              <w:rPr>
+                <w:noProof/>
+                <w:webHidden/>
+              </w:rPr>
+              <w:fldChar w:fldCharType="separate"/>
+            </w:r>
+            <w:r>
+              <w:rPr>
+                <w:noProof/>
+                <w:webHidden/>
+              </w:rPr>
+              <w:t>6</w:t>
+            </w:r>
+            <w:r>
+              <w:rPr>
+                <w:noProof/>
+                <w:webHidden/>
+              </w:rPr>
+              <w:fldChar w:fldCharType="end"/>
+            </w:r>
+          </w:hyperlink>
+        </w:p>
+        <w:p>
+          <w:pPr>
+            <w:pStyle w:val="TDC2"/>
+            <w:tabs>
+              <w:tab w:val="right" w:leader="dot" w:pos="8210"/>
+            </w:tabs>
+            <w:rPr>
+              <w:rFonts w:cstheme="minorBidi"/>
+              <w:noProof/>
+            </w:rPr>
+          </w:pPr>
+          <w:hyperlink w:anchor="_Toc104562745" w:history="1">
+            <w:r>
+              <w:rPr>
+                <w:rStyle w:val="Hipervnculo"/>
+                <w:rFonts w:ascii="Arial" w:hAnsi="Arial" w:cs="Arial"/>
+                <w:noProof/>
+              </w:rPr>
+              <w:t>Previsión económica del coste del proyecto</w:t>
+            </w:r>
+            <w:r>
+              <w:rPr>
+                <w:noProof/>
+                <w:webHidden/>
+              </w:rPr>
+              <w:tab/>
+            </w:r>
+            <w:r>
+              <w:rPr>
+                <w:noProof/>
+                <w:webHidden/>
+              </w:rPr>
+              <w:fldChar w:fldCharType="begin"/>
+            </w:r>
+            <w:r>
+              <w:rPr>
+                <w:noProof/>
+                <w:webHidden/>
+              </w:rPr>
+              <w:instrText xml:space="preserve"> PAGEREF _Toc104562745 \h </w:instrText>
+            </w:r>
+            <w:r>
+              <w:rPr>
+                <w:noProof/>
+                <w:webHidden/>
+              </w:rPr>
+            </w:r>
+            <w:r>
+              <w:rPr>
+                <w:noProof/>
+                <w:webHidden/>
+              </w:rPr>
+              <w:fldChar w:fldCharType="separate"/>
+            </w:r>
+            <w:r>
+              <w:rPr>
+                <w:noProof/>
+                <w:webHidden/>
+              </w:rPr>
+              <w:t>6</w:t>
+            </w:r>
+            <w:r>
+              <w:rPr>
+                <w:noProof/>
+                <w:webHidden/>
+              </w:rPr>
+              <w:fldChar w:fldCharType="end"/>
+            </w:r>
+          </w:hyperlink>
+        </w:p>
+        <w:p>
+          <w:pPr>
+            <w:pStyle w:val="TDC1"/>
+            <w:tabs>
+              <w:tab w:val="right" w:leader="dot" w:pos="8210"/>
+            </w:tabs>
+            <w:rPr>
+              <w:rFonts w:cstheme="minorBidi"/>
+              <w:noProof/>
+            </w:rPr>
+          </w:pPr>
+          <w:hyperlink w:anchor="_Toc104562746" w:history="1">
+            <w:r>
+              <w:rPr>
+                <w:rStyle w:val="Hipervnculo"/>
+                <w:rFonts w:ascii="Arial" w:hAnsi="Arial" w:cs="Arial"/>
+                <w:noProof/>
+              </w:rPr>
+              <w:t>Descripción de la aplicación</w:t>
+            </w:r>
+            <w:r>
+              <w:rPr>
+                <w:noProof/>
+                <w:webHidden/>
+              </w:rPr>
+              <w:tab/>
+            </w:r>
+            <w:r>
+              <w:rPr>
+                <w:noProof/>
+                <w:webHidden/>
+              </w:rPr>
+              <w:fldChar w:fldCharType="begin"/>
+            </w:r>
+            <w:r>
+              <w:rPr>
+                <w:noProof/>
+                <w:webHidden/>
+              </w:rPr>
+              <w:instrText xml:space="preserve"> PAGEREF _Toc104562746 \h </w:instrText>
+            </w:r>
+            <w:r>
+              <w:rPr>
+                <w:noProof/>
+                <w:webHidden/>
+              </w:rPr>
+            </w:r>
+            <w:r>
+              <w:rPr>
+                <w:noProof/>
+                <w:webHidden/>
+              </w:rPr>
+              <w:fldChar w:fldCharType="separate"/>
+            </w:r>
+            <w:r>
+              <w:rPr>
+                <w:noProof/>
+                <w:webHidden/>
+              </w:rPr>
+              <w:t>7</w:t>
+            </w:r>
+            <w:r>
+              <w:rPr>
+                <w:noProof/>
+                <w:webHidden/>
+              </w:rPr>
+              <w:fldChar w:fldCharType="end"/>
+            </w:r>
+          </w:hyperlink>
+        </w:p>
+        <w:p>
+          <w:pPr>
+            <w:pStyle w:val="TDC2"/>
+            <w:tabs>
+              <w:tab w:val="right" w:leader="dot" w:pos="8210"/>
+            </w:tabs>
+            <w:rPr>
+              <w:rFonts w:cstheme="minorBidi"/>
+              <w:noProof/>
+            </w:rPr>
+          </w:pPr>
+          <w:hyperlink w:anchor="_Toc104562747" w:history="1">
+            <w:r>
+              <w:rPr>
+                <w:rStyle w:val="Hipervnculo"/>
+                <w:rFonts w:ascii="Arial" w:hAnsi="Arial" w:cs="Arial"/>
+                <w:noProof/>
+              </w:rPr>
+              <w:t>Funcionamiento general</w:t>
+            </w:r>
+            <w:r>
+              <w:rPr>
+                <w:noProof/>
+                <w:webHidden/>
+              </w:rPr>
+              <w:tab/>
+            </w:r>
+            <w:r>
+              <w:rPr>
+                <w:noProof/>
+                <w:webHidden/>
+              </w:rPr>
+              <w:fldChar w:fldCharType="begin"/>
+            </w:r>
+            <w:r>
+              <w:rPr>
+                <w:noProof/>
+                <w:webHidden/>
+              </w:rPr>
+              <w:instrText xml:space="preserve"> PAGEREF _Toc104562747 \h </w:instrText>
+            </w:r>
+            <w:r>
+              <w:rPr>
+                <w:noProof/>
+                <w:webHidden/>
+              </w:rPr>
+            </w:r>
+            <w:r>
+              <w:rPr>
+                <w:noProof/>
+                <w:webHidden/>
+              </w:rPr>
+              <w:fldChar w:fldCharType="separate"/>
+            </w:r>
+            <w:r>
+              <w:rPr>
+                <w:noProof/>
+                <w:webHidden/>
+              </w:rPr>
+              <w:t>7</w:t>
+            </w:r>
+            <w:r>
+              <w:rPr>
+                <w:noProof/>
+                <w:webHidden/>
+              </w:rPr>
+              <w:fldChar w:fldCharType="end"/>
+            </w:r>
+          </w:hyperlink>
+        </w:p>
+        <w:p>
+          <w:pPr>
+            <w:pStyle w:val="TDC3"/>
+            <w:tabs>
+              <w:tab w:val="right" w:leader="dot" w:pos="8210"/>
+            </w:tabs>
+            <w:rPr>
+              <w:rFonts w:cstheme="minorBidi"/>
+              <w:noProof/>
+            </w:rPr>
+          </w:pPr>
+          <w:hyperlink w:anchor="_Toc104562748" w:history="1">
+            <w:r>
+              <w:rPr>
+                <w:rStyle w:val="Hipervnculo"/>
+                <w:rFonts w:ascii="Arial" w:hAnsi="Arial" w:cs="Arial"/>
+                <w:noProof/>
+              </w:rPr>
+              <w:t>Roles y funcionalidades dentro de cada tipo de usuario:</w:t>
+            </w:r>
+            <w:r>
+              <w:rPr>
+                <w:noProof/>
+                <w:webHidden/>
+              </w:rPr>
+              <w:tab/>
+            </w:r>
+            <w:r>
+              <w:rPr>
+                <w:noProof/>
+                <w:webHidden/>
+              </w:rPr>
+              <w:fldChar w:fldCharType="begin"/>
+            </w:r>
+            <w:r>
+              <w:rPr>
+                <w:noProof/>
+                <w:webHidden/>
+              </w:rPr>
+              <w:instrText xml:space="preserve"> PAGEREF _Toc104562748 \h </w:instrText>
+            </w:r>
+            <w:r>
+              <w:rPr>
+                <w:noProof/>
+                <w:webHidden/>
+              </w:rPr>
+            </w:r>
+            <w:r>
+              <w:rPr>
+                <w:noProof/>
+                <w:webHidden/>
+              </w:rPr>
+              <w:fldChar w:fldCharType="separate"/>
+            </w:r>
+            <w:r>
+              <w:rPr>
+                <w:noProof/>
+                <w:webHidden/>
+              </w:rPr>
+              <w:t>10</w:t>
+            </w:r>
+            <w:r>
+              <w:rPr>
+                <w:noProof/>
+                <w:webHidden/>
+              </w:rPr>
+              <w:fldChar w:fldCharType="end"/>
+            </w:r>
+          </w:hyperlink>
+        </w:p>
+        <w:p>
+          <w:pPr>
+            <w:rPr>
+              <w:rFonts w:ascii="Arial" w:hAnsi="Arial" w:cs="Arial"/>
+            </w:rPr>
+          </w:pPr>
           <w:r>
             <w:rPr>
+              <w:rFonts w:ascii="Arial" w:hAnsi="Arial" w:cs="Arial"/>
               <w:b/>
               <w:bCs/>
             </w:rPr>
@@ -4642,42 +5392,83 @@
     <w:p>
       <w:pPr>
         <w:rPr>
-          <w:rFonts w:asciiTheme="majorHAnsi" w:eastAsiaTheme="majorEastAsia" w:hAnsiTheme="majorHAnsi" w:cstheme="majorBidi"/>
+          <w:rFonts w:ascii="Arial" w:eastAsiaTheme="majorEastAsia" w:hAnsi="Arial" w:cs="Arial"/>
           <w:color w:val="2E74B5" w:themeColor="accent1" w:themeShade="BF"/>
           <w:sz w:val="32"/>
           <w:szCs w:val="32"/>
         </w:rPr>
       </w:pPr>
-      <w:r>
+      <w:bookmarkStart w:id="0" w:name="_Toc104562732"/>
+      <w:r>
+        <w:rPr>
+          <w:rFonts w:ascii="Arial" w:hAnsi="Arial" w:cs="Arial"/>
+        </w:rPr>
         <w:br w:type="page"/>
       </w:r>
     </w:p>
     <w:p>
       <w:pPr>
         <w:pStyle w:val="Ttulo1"/>
-      </w:pPr>
-      <w:bookmarkStart w:id="0" w:name="_Toc104125721"/>
-      <w:r>
+        <w:rPr>
+          <w:rFonts w:ascii="Arial" w:hAnsi="Arial" w:cs="Arial"/>
+        </w:rPr>
+      </w:pPr>
+      <w:bookmarkStart w:id="1" w:name="_GoBack"/>
+      <w:bookmarkEnd w:id="1"/>
+      <w:r>
+        <w:rPr>
+          <w:rFonts w:ascii="Arial" w:hAnsi="Arial" w:cs="Arial"/>
+        </w:rPr>
         <w:lastRenderedPageBreak/>
         <w:t>Introducción</w:t>
       </w:r>
       <w:r>
+        <w:rPr>
+          <w:rFonts w:ascii="Arial" w:hAnsi="Arial" w:cs="Arial"/>
+        </w:rPr>
         <w:t>:</w:t>
       </w:r>
       <w:bookmarkEnd w:id="0"/>
     </w:p>
-    <w:p/>
+    <w:p>
+      <w:pPr>
+        <w:rPr>
+          <w:rFonts w:ascii="Arial" w:hAnsi="Arial" w:cs="Arial"/>
+        </w:rPr>
+      </w:pPr>
+    </w:p>
     <w:p>
       <w:pPr>
         <w:pStyle w:val="Ttulo2"/>
-      </w:pPr>
-      <w:bookmarkStart w:id="1" w:name="_Toc104125722"/>
-      <w:r>
+        <w:rPr>
+          <w:rFonts w:ascii="Arial" w:hAnsi="Arial" w:cs="Arial"/>
+        </w:rPr>
+      </w:pPr>
+      <w:bookmarkStart w:id="2" w:name="_Toc104562733"/>
+      <w:r>
+        <w:rPr>
+          <w:rFonts w:ascii="Arial" w:hAnsi="Arial" w:cs="Arial"/>
+        </w:rPr>
         <w:t>Objeto del proyecto:</w:t>
       </w:r>
-      <w:bookmarkEnd w:id="1"/>
-    </w:p>
-    <w:p/>
+      <w:bookmarkEnd w:id="2"/>
+    </w:p>
+    <w:p>
+      <w:pPr>
+        <w:tabs>
+          <w:tab w:val="left" w:pos="5640"/>
+        </w:tabs>
+        <w:rPr>
+          <w:rFonts w:ascii="Arial" w:hAnsi="Arial" w:cs="Arial"/>
+        </w:rPr>
+      </w:pPr>
+      <w:r>
+        <w:rPr>
+          <w:rFonts w:ascii="Arial" w:hAnsi="Arial" w:cs="Arial"/>
+        </w:rPr>
+        <w:tab/>
+      </w:r>
+    </w:p>
     <w:p>
       <w:pPr>
         <w:spacing w:line="360" w:lineRule="auto"/>
@@ -4713,7 +5504,7 @@
         <w:rPr>
           <w:rFonts w:ascii="Arial" w:hAnsi="Arial" w:cs="Arial"/>
         </w:rPr>
-        <w:t>) si no que elabora un sistema en el cual coexisten diversos tipos de objetivos, ya sean académicos, personales o físicos.</w:t>
+        <w:t>) sino que elabora un sistema en el cual coexisten diversos tipos de objetivos, ya sean académicos, personales o físicos.</w:t>
       </w:r>
     </w:p>
     <w:p>
@@ -4767,14 +5558,26 @@
     <w:p>
       <w:pPr>
         <w:pStyle w:val="Ttulo2"/>
-      </w:pPr>
-      <w:bookmarkStart w:id="2" w:name="_Toc104125723"/>
-      <w:r>
+        <w:rPr>
+          <w:rFonts w:ascii="Arial" w:hAnsi="Arial" w:cs="Arial"/>
+        </w:rPr>
+      </w:pPr>
+      <w:bookmarkStart w:id="3" w:name="_Toc104562734"/>
+      <w:r>
+        <w:rPr>
+          <w:rFonts w:ascii="Arial" w:hAnsi="Arial" w:cs="Arial"/>
+        </w:rPr>
         <w:t>Justificación del proyecto</w:t>
       </w:r>
-      <w:bookmarkEnd w:id="2"/>
-    </w:p>
-    <w:p/>
+      <w:bookmarkEnd w:id="3"/>
+    </w:p>
+    <w:p>
+      <w:pPr>
+        <w:rPr>
+          <w:rFonts w:ascii="Arial" w:hAnsi="Arial" w:cs="Arial"/>
+        </w:rPr>
+      </w:pPr>
+    </w:p>
     <w:p>
       <w:pPr>
         <w:rPr>
@@ -4822,16 +5625,25 @@
     <w:p>
       <w:pPr>
         <w:pStyle w:val="Ttulo2"/>
-      </w:pPr>
-      <w:bookmarkStart w:id="3" w:name="_Toc104125724"/>
-      <w:r>
+        <w:rPr>
+          <w:rFonts w:ascii="Arial" w:hAnsi="Arial" w:cs="Arial"/>
+        </w:rPr>
+      </w:pPr>
+      <w:bookmarkStart w:id="4" w:name="_Toc104562735"/>
+      <w:r>
+        <w:rPr>
+          <w:rFonts w:ascii="Arial" w:hAnsi="Arial" w:cs="Arial"/>
+        </w:rPr>
         <w:lastRenderedPageBreak/>
         <w:t>Objetivos</w:t>
       </w:r>
-      <w:bookmarkEnd w:id="3"/>
-      <w:r>
+      <w:r>
+        <w:rPr>
+          <w:rFonts w:ascii="Arial" w:hAnsi="Arial" w:cs="Arial"/>
+        </w:rPr>
         <w:t xml:space="preserve"> del proyecto</w:t>
       </w:r>
+      <w:bookmarkEnd w:id="4"/>
     </w:p>
     <w:p>
       <w:pPr>
@@ -5083,25 +5895,30 @@
           <w:rFonts w:ascii="Arial" w:hAnsi="Arial" w:cs="Arial"/>
         </w:rPr>
       </w:pPr>
-      <w:r>
-        <w:rPr>
-          <w:rFonts w:ascii="Arial" w:hAnsi="Arial" w:cs="Arial"/>
-        </w:rPr>
-        <w:br w:type="page"/>
-      </w:r>
     </w:p>
     <w:p>
       <w:pPr>
         <w:pStyle w:val="Ttulo2"/>
-      </w:pPr>
-      <w:bookmarkStart w:id="4" w:name="_Toc104125725"/>
-      <w:r>
-        <w:lastRenderedPageBreak/>
+        <w:rPr>
+          <w:rFonts w:ascii="Arial" w:hAnsi="Arial" w:cs="Arial"/>
+        </w:rPr>
+      </w:pPr>
+      <w:bookmarkStart w:id="5" w:name="_Toc104562736"/>
+      <w:r>
+        <w:rPr>
+          <w:rFonts w:ascii="Arial" w:hAnsi="Arial" w:cs="Arial"/>
+        </w:rPr>
         <w:t>Lenguajes empleados</w:t>
       </w:r>
-      <w:bookmarkEnd w:id="4"/>
-    </w:p>
-    <w:p/>
+      <w:bookmarkEnd w:id="5"/>
+    </w:p>
+    <w:p>
+      <w:pPr>
+        <w:rPr>
+          <w:rFonts w:ascii="Arial" w:hAnsi="Arial" w:cs="Arial"/>
+        </w:rPr>
+      </w:pPr>
+    </w:p>
     <w:p>
       <w:pPr>
         <w:pStyle w:val="Prrafodelista"/>
@@ -5218,23 +6035,38 @@
     </w:p>
     <w:p>
       <w:pPr>
-        <w:pStyle w:val="Prrafodelista"/>
-        <w:spacing w:line="360" w:lineRule="auto"/>
-        <w:rPr>
-          <w:rFonts w:ascii="Arial" w:hAnsi="Arial" w:cs="Arial"/>
-        </w:rPr>
-      </w:pPr>
+        <w:rPr>
+          <w:rFonts w:ascii="Arial" w:eastAsiaTheme="majorEastAsia" w:hAnsi="Arial" w:cs="Arial"/>
+          <w:color w:val="1F4D78" w:themeColor="accent1" w:themeShade="7F"/>
+          <w:sz w:val="24"/>
+          <w:szCs w:val="24"/>
+        </w:rPr>
+      </w:pPr>
+      <w:r>
+        <w:rPr>
+          <w:rFonts w:ascii="Arial" w:hAnsi="Arial" w:cs="Arial"/>
+        </w:rPr>
+        <w:br w:type="page"/>
+      </w:r>
     </w:p>
     <w:p>
       <w:pPr>
         <w:pStyle w:val="Ttulo3"/>
-      </w:pPr>
-      <w:bookmarkStart w:id="5" w:name="_Toc104125726"/>
-      <w:r>
+        <w:rPr>
+          <w:rFonts w:ascii="Arial" w:hAnsi="Arial" w:cs="Arial"/>
+        </w:rPr>
+      </w:pPr>
+      <w:bookmarkStart w:id="6" w:name="_Toc104562737"/>
+      <w:r>
+        <w:rPr>
+          <w:rFonts w:ascii="Arial" w:hAnsi="Arial" w:cs="Arial"/>
+        </w:rPr>
+        <w:lastRenderedPageBreak/>
         <w:t>IDEs utilizados</w:t>
       </w:r>
-      <w:bookmarkEnd w:id="5"/>
-    </w:p>
+      <w:bookmarkEnd w:id="6"/>
+    </w:p>
+    <w:p/>
     <w:p>
       <w:pPr>
         <w:pStyle w:val="Prrafodelista"/>
@@ -5251,19 +6083,7 @@
         <w:rPr>
           <w:rFonts w:ascii="Arial" w:hAnsi="Arial" w:cs="Arial"/>
         </w:rPr>
-        <w:t>Visual Studio Code</w:t>
-      </w:r>
-      <w:r>
-        <w:rPr>
-          <w:rFonts w:ascii="Arial" w:hAnsi="Arial" w:cs="Arial"/>
-        </w:rPr>
-        <w:t>: Usado para HTML, CSS, JavaScript, TypeScript, PHP</w:t>
-      </w:r>
-      <w:r>
-        <w:rPr>
-          <w:rFonts w:ascii="Arial" w:hAnsi="Arial" w:cs="Arial"/>
-        </w:rPr>
-        <w:t>.</w:t>
+        <w:t>Visual Studio Code: Usado para HTML, CSS, JavaScript, TypeScript, PHP.</w:t>
       </w:r>
     </w:p>
     <w:p>
@@ -5282,13 +6102,7 @@
         <w:rPr>
           <w:rFonts w:ascii="Arial" w:hAnsi="Arial" w:cs="Arial"/>
         </w:rPr>
-        <w:t>NetBeans: Usado para PHP</w:t>
-      </w:r>
-      <w:r>
-        <w:rPr>
-          <w:rFonts w:ascii="Arial" w:hAnsi="Arial" w:cs="Arial"/>
-        </w:rPr>
-        <w:t>.</w:t>
+        <w:t>NetBeans: Usado para PHP.</w:t>
       </w:r>
     </w:p>
     <w:p>
@@ -5307,13 +6121,7 @@
         <w:rPr>
           <w:rFonts w:ascii="Arial" w:hAnsi="Arial" w:cs="Arial"/>
         </w:rPr>
-        <w:t>Notepad++</w:t>
-      </w:r>
-      <w:r>
-        <w:rPr>
-          <w:rFonts w:ascii="Arial" w:hAnsi="Arial" w:cs="Arial"/>
-        </w:rPr>
-        <w:t>: Usado para SQL.</w:t>
+        <w:t>Notepad++: Usado para SQL.</w:t>
       </w:r>
     </w:p>
     <w:p>
@@ -5337,14 +6145,26 @@
     <w:p>
       <w:pPr>
         <w:pStyle w:val="Ttulo2"/>
-      </w:pPr>
-      <w:bookmarkStart w:id="6" w:name="_Toc104125727"/>
-      <w:r>
+        <w:rPr>
+          <w:rFonts w:ascii="Arial" w:hAnsi="Arial" w:cs="Arial"/>
+        </w:rPr>
+      </w:pPr>
+      <w:bookmarkStart w:id="7" w:name="_Toc104562738"/>
+      <w:r>
+        <w:rPr>
+          <w:rFonts w:ascii="Arial" w:hAnsi="Arial" w:cs="Arial"/>
+        </w:rPr>
         <w:t>Distribución</w:t>
       </w:r>
-      <w:bookmarkEnd w:id="6"/>
-    </w:p>
-    <w:p/>
+      <w:bookmarkEnd w:id="7"/>
+    </w:p>
+    <w:p>
+      <w:pPr>
+        <w:rPr>
+          <w:rFonts w:ascii="Arial" w:hAnsi="Arial" w:cs="Arial"/>
+        </w:rPr>
+      </w:pPr>
+    </w:p>
     <w:p>
       <w:pPr>
         <w:spacing w:line="360" w:lineRule="auto"/>
@@ -5370,12 +6190,26 @@
     <w:p>
       <w:pPr>
         <w:pStyle w:val="Ttulo2"/>
-      </w:pPr>
-      <w:r>
+        <w:rPr>
+          <w:rFonts w:ascii="Arial" w:hAnsi="Arial" w:cs="Arial"/>
+        </w:rPr>
+      </w:pPr>
+      <w:bookmarkStart w:id="8" w:name="_Toc104562739"/>
+      <w:r>
+        <w:rPr>
+          <w:rFonts w:ascii="Arial" w:hAnsi="Arial" w:cs="Arial"/>
+        </w:rPr>
         <w:t>Requisitos de los clientes</w:t>
       </w:r>
-    </w:p>
-    <w:p/>
+      <w:bookmarkEnd w:id="8"/>
+    </w:p>
+    <w:p>
+      <w:pPr>
+        <w:rPr>
+          <w:rFonts w:ascii="Arial" w:hAnsi="Arial" w:cs="Arial"/>
+        </w:rPr>
+      </w:pPr>
+    </w:p>
     <w:p>
       <w:pPr>
         <w:pStyle w:val="Prrafodelista"/>
@@ -5455,115 +6289,1886 @@
     <w:p>
       <w:pPr>
         <w:rPr>
-          <w:rFonts w:asciiTheme="majorHAnsi" w:eastAsiaTheme="majorEastAsia" w:hAnsiTheme="majorHAnsi" w:cstheme="majorBidi"/>
-          <w:color w:val="2E74B5" w:themeColor="accent1" w:themeShade="BF"/>
-          <w:sz w:val="32"/>
-          <w:szCs w:val="32"/>
-        </w:rPr>
-      </w:pPr>
-      <w:r>
+          <w:rFonts w:ascii="Arial" w:hAnsi="Arial" w:cs="Arial"/>
+        </w:rPr>
+      </w:pPr>
+    </w:p>
+    <w:p>
+      <w:pPr>
+        <w:pStyle w:val="Ttulo2"/>
+        <w:rPr>
+          <w:rFonts w:ascii="Arial" w:hAnsi="Arial" w:cs="Arial"/>
+        </w:rPr>
+      </w:pPr>
+      <w:bookmarkStart w:id="9" w:name="_Toc104562740"/>
+      <w:r>
+        <w:rPr>
+          <w:rFonts w:ascii="Arial" w:hAnsi="Arial" w:cs="Arial"/>
+        </w:rPr>
+        <w:t>Licenciamiento</w:t>
+      </w:r>
+      <w:bookmarkEnd w:id="9"/>
+    </w:p>
+    <w:p>
+      <w:pPr>
+        <w:rPr>
+          <w:rFonts w:ascii="Arial" w:hAnsi="Arial" w:cs="Arial"/>
+        </w:rPr>
+      </w:pPr>
+    </w:p>
+    <w:p>
+      <w:pPr>
+        <w:spacing w:line="360" w:lineRule="auto"/>
+        <w:rPr>
+          <w:rFonts w:ascii="Arial" w:hAnsi="Arial" w:cs="Arial"/>
+        </w:rPr>
+      </w:pPr>
+      <w:r>
+        <w:rPr>
+          <w:rFonts w:ascii="Arial" w:hAnsi="Arial" w:cs="Arial"/>
+        </w:rPr>
+        <w:t>Estará bajo la licencia de Copyright, por lo que al publicarla no hará falta especificar el tipo de licencia al ser este el por defecto.</w:t>
+      </w:r>
+    </w:p>
+    <w:p>
+      <w:pPr>
+        <w:spacing w:line="360" w:lineRule="auto"/>
+        <w:rPr>
+          <w:rFonts w:ascii="Arial" w:hAnsi="Arial" w:cs="Arial"/>
+        </w:rPr>
+      </w:pPr>
+      <w:r>
+        <w:rPr>
+          <w:rFonts w:ascii="Arial" w:hAnsi="Arial" w:cs="Arial"/>
+        </w:rPr>
+        <w:t>De esta forma se limita la utilización, modificación y distribución del contenido al autor por lo que cualquier tercero que quiera hacer uso del contenido deberá ser bajo la autorización del creador de forma que este no pueda modificarlo sin permiso</w:t>
+      </w:r>
+      <w:r>
+        <w:rPr>
+          <w:rFonts w:ascii="Arial" w:hAnsi="Arial" w:cs="Arial"/>
+        </w:rPr>
+        <w:t>.</w:t>
+      </w:r>
+      <w:r>
+        <w:rPr>
+          <w:rFonts w:ascii="Arial" w:hAnsi="Arial" w:cs="Arial"/>
+        </w:rPr>
         <w:br w:type="page"/>
       </w:r>
     </w:p>
     <w:p>
       <w:pPr>
         <w:pStyle w:val="Ttulo1"/>
-      </w:pPr>
-      <w:r>
+        <w:rPr>
+          <w:rFonts w:ascii="Arial" w:hAnsi="Arial" w:cs="Arial"/>
+        </w:rPr>
+      </w:pPr>
+      <w:bookmarkStart w:id="10" w:name="_Toc104562741"/>
+      <w:r>
+        <w:rPr>
+          <w:rFonts w:ascii="Arial" w:hAnsi="Arial" w:cs="Arial"/>
+        </w:rPr>
         <w:lastRenderedPageBreak/>
-        <w:t>Funcionamiento General:</w:t>
+        <w:t>Recursos</w:t>
+      </w:r>
+      <w:bookmarkEnd w:id="10"/>
+    </w:p>
+    <w:p>
+      <w:pPr>
+        <w:rPr>
+          <w:rFonts w:ascii="Arial" w:hAnsi="Arial" w:cs="Arial"/>
+        </w:rPr>
+      </w:pPr>
+    </w:p>
+    <w:p>
+      <w:pPr>
+        <w:pStyle w:val="Ttulo2"/>
+        <w:rPr>
+          <w:rFonts w:ascii="Arial" w:hAnsi="Arial" w:cs="Arial"/>
+        </w:rPr>
+      </w:pPr>
+      <w:bookmarkStart w:id="11" w:name="_Toc104562742"/>
+      <w:r>
+        <w:rPr>
+          <w:rFonts w:ascii="Arial" w:hAnsi="Arial" w:cs="Arial"/>
+        </w:rPr>
+        <w:t>Hardware</w:t>
+      </w:r>
+      <w:bookmarkEnd w:id="11"/>
+    </w:p>
+    <w:p/>
+    <w:p>
+      <w:pPr>
+        <w:spacing w:line="360" w:lineRule="auto"/>
+        <w:rPr>
+          <w:rFonts w:ascii="Arial" w:hAnsi="Arial" w:cs="Arial"/>
+        </w:rPr>
+      </w:pPr>
+      <w:r>
+        <w:rPr>
+          <w:rFonts w:ascii="Arial" w:hAnsi="Arial" w:cs="Arial"/>
+        </w:rPr>
+        <w:t>Portátil Acer</w:t>
+      </w:r>
+      <w:r>
+        <w:rPr>
+          <w:rFonts w:ascii="Arial" w:hAnsi="Arial" w:cs="Arial"/>
+        </w:rPr>
+        <w:t xml:space="preserve"> </w:t>
+      </w:r>
+      <w:r>
+        <w:rPr>
+          <w:rFonts w:ascii="Arial" w:hAnsi="Arial" w:cs="Arial"/>
+        </w:rPr>
+        <w:t xml:space="preserve">PREDATOR </w:t>
+      </w:r>
+      <w:r>
+        <w:rPr>
+          <w:rFonts w:ascii="Arial" w:hAnsi="Arial" w:cs="Arial"/>
+        </w:rPr>
+        <w:t>T</w:t>
+      </w:r>
+      <w:r>
+        <w:rPr>
+          <w:rFonts w:ascii="Arial" w:hAnsi="Arial" w:cs="Arial"/>
+        </w:rPr>
+        <w:t>RITON 300 SE</w:t>
+      </w:r>
+      <w:r>
+        <w:rPr>
+          <w:rFonts w:ascii="Arial" w:hAnsi="Arial" w:cs="Arial"/>
+        </w:rPr>
+        <w:t>:</w:t>
+      </w:r>
+    </w:p>
+    <w:p>
+      <w:pPr>
+        <w:pStyle w:val="Prrafodelista"/>
+        <w:numPr>
+          <w:ilvl w:val="0"/>
+          <w:numId w:val="1"/>
+        </w:numPr>
+        <w:spacing w:line="360" w:lineRule="auto"/>
+        <w:rPr>
+          <w:rFonts w:ascii="Arial" w:hAnsi="Arial" w:cs="Arial"/>
+        </w:rPr>
+      </w:pPr>
+      <w:r>
+        <w:rPr>
+          <w:rFonts w:ascii="Arial" w:hAnsi="Arial" w:cs="Arial"/>
+        </w:rPr>
+        <w:t>Gráfica: NVIDIA RTX 3060</w:t>
+      </w:r>
+    </w:p>
+    <w:p>
+      <w:pPr>
+        <w:pStyle w:val="Prrafodelista"/>
+        <w:numPr>
+          <w:ilvl w:val="0"/>
+          <w:numId w:val="1"/>
+        </w:numPr>
+        <w:spacing w:line="360" w:lineRule="auto"/>
+        <w:rPr>
+          <w:rFonts w:ascii="Arial" w:hAnsi="Arial" w:cs="Arial"/>
+        </w:rPr>
+      </w:pPr>
+      <w:r>
+        <w:rPr>
+          <w:rFonts w:ascii="Arial" w:hAnsi="Arial" w:cs="Arial"/>
+        </w:rPr>
+        <w:t>Procesador: 11th Gen Intel Core i7</w:t>
+      </w:r>
+    </w:p>
+    <w:p>
+      <w:pPr>
+        <w:pStyle w:val="Prrafodelista"/>
+        <w:numPr>
+          <w:ilvl w:val="0"/>
+          <w:numId w:val="1"/>
+        </w:numPr>
+        <w:spacing w:line="360" w:lineRule="auto"/>
+        <w:rPr>
+          <w:rFonts w:ascii="Arial" w:hAnsi="Arial" w:cs="Arial"/>
+        </w:rPr>
+      </w:pPr>
+      <w:r>
+        <w:rPr>
+          <w:rFonts w:ascii="Arial" w:hAnsi="Arial" w:cs="Arial"/>
+        </w:rPr>
+        <w:t>RAM: 16GB 3200 MHz</w:t>
+      </w:r>
+    </w:p>
+    <w:p>
+      <w:pPr>
+        <w:pStyle w:val="Prrafodelista"/>
+        <w:numPr>
+          <w:ilvl w:val="0"/>
+          <w:numId w:val="1"/>
+        </w:numPr>
+        <w:spacing w:line="360" w:lineRule="auto"/>
+        <w:rPr>
+          <w:rFonts w:ascii="Arial" w:hAnsi="Arial" w:cs="Arial"/>
+        </w:rPr>
+      </w:pPr>
+      <w:r>
+        <w:rPr>
+          <w:rFonts w:ascii="Arial" w:hAnsi="Arial" w:cs="Arial"/>
+        </w:rPr>
+        <w:t xml:space="preserve">Monitor: </w:t>
+      </w:r>
+      <w:r>
+        <w:rPr>
+          <w:rFonts w:ascii="Arial" w:hAnsi="Arial" w:cs="Arial"/>
+        </w:rPr>
+        <w:t>1080</w:t>
+      </w:r>
+      <w:r>
+        <w:rPr>
+          <w:rFonts w:ascii="Arial" w:hAnsi="Arial" w:cs="Arial"/>
+        </w:rPr>
+        <w:t xml:space="preserve"> </w:t>
+      </w:r>
+      <w:r>
+        <w:rPr>
+          <w:rFonts w:ascii="Arial" w:hAnsi="Arial" w:cs="Arial"/>
+        </w:rPr>
+        <w:t xml:space="preserve">IPS 144 Hz </w:t>
+      </w:r>
+    </w:p>
+    <w:p>
+      <w:pPr>
+        <w:spacing w:line="360" w:lineRule="auto"/>
+        <w:rPr>
+          <w:rFonts w:ascii="Arial" w:hAnsi="Arial" w:cs="Arial"/>
+        </w:rPr>
+      </w:pPr>
+      <w:r>
+        <w:rPr>
+          <w:rFonts w:ascii="Arial" w:hAnsi="Arial" w:cs="Arial"/>
+        </w:rPr>
+        <w:t>Ratón Logitech</w:t>
+      </w:r>
+      <w:r>
+        <w:rPr>
+          <w:rFonts w:ascii="Arial" w:hAnsi="Arial" w:cs="Arial"/>
+        </w:rPr>
+        <w:t xml:space="preserve"> MX</w:t>
+      </w:r>
+      <w:r>
+        <w:rPr>
+          <w:rFonts w:ascii="Arial" w:hAnsi="Arial" w:cs="Arial"/>
+        </w:rPr>
+        <w:t xml:space="preserve"> Vertical</w:t>
+      </w:r>
+      <w:r>
+        <w:rPr>
+          <w:rFonts w:ascii="Arial" w:hAnsi="Arial" w:cs="Arial"/>
+        </w:rPr>
+        <w:t>.</w:t>
+      </w:r>
+    </w:p>
+    <w:p>
+      <w:pPr>
+        <w:spacing w:line="360" w:lineRule="auto"/>
+        <w:rPr>
+          <w:rFonts w:ascii="Arial" w:hAnsi="Arial" w:cs="Arial"/>
+        </w:rPr>
+      </w:pPr>
+      <w:r>
+        <w:rPr>
+          <w:rFonts w:ascii="Arial" w:hAnsi="Arial" w:cs="Arial"/>
+        </w:rPr>
+        <w:t>Alfombrilla Ozone Ground Level.</w:t>
+      </w:r>
+    </w:p>
+    <w:p>
+      <w:pPr>
+        <w:spacing w:line="360" w:lineRule="auto"/>
+        <w:rPr>
+          <w:rFonts w:ascii="Arial" w:hAnsi="Arial" w:cs="Arial"/>
+        </w:rPr>
+      </w:pPr>
+      <w:r>
+        <w:rPr>
+          <w:rFonts w:ascii="Arial" w:hAnsi="Arial" w:cs="Arial"/>
+        </w:rPr>
+        <w:t>Imagen del hardware empleado:</w:t>
+      </w:r>
+    </w:p>
+    <w:p>
+      <w:pPr>
+        <w:spacing w:line="360" w:lineRule="auto"/>
+        <w:rPr>
+          <w:rFonts w:ascii="Arial" w:hAnsi="Arial" w:cs="Arial"/>
+        </w:rPr>
+      </w:pPr>
+      <w:r>
+        <w:rPr>
+          <w:rFonts w:ascii="Arial" w:hAnsi="Arial" w:cs="Arial"/>
+        </w:rPr>
+        <w:drawing>
+          <wp:inline distT="0" distB="0" distL="0" distR="0" wp14:anchorId="1B2D6D44" wp14:editId="38C5978E">
+            <wp:extent cx="5219700" cy="2936875"/>
+            <wp:effectExtent l="0" t="0" r="0" b="0"/>
+            <wp:docPr id="37" name="Imagen 37"/>
+            <wp:cNvGraphicFramePr>
+              <a:graphicFrameLocks xmlns:a="http://schemas.openxmlformats.org/drawingml/2006/main" noChangeAspect="1"/>
+            </wp:cNvGraphicFramePr>
+            <a:graphic xmlns:a="http://schemas.openxmlformats.org/drawingml/2006/main">
+              <a:graphicData uri="http://schemas.openxmlformats.org/drawingml/2006/picture">
+                <pic:pic xmlns:pic="http://schemas.openxmlformats.org/drawingml/2006/picture">
+                  <pic:nvPicPr>
+                    <pic:cNvPr id="1" name=""/>
+                    <pic:cNvPicPr/>
+                  </pic:nvPicPr>
+                  <pic:blipFill>
+                    <a:blip r:embed="rId9"/>
+                    <a:stretch>
+                      <a:fillRect/>
+                    </a:stretch>
+                  </pic:blipFill>
+                  <pic:spPr>
+                    <a:xfrm>
+                      <a:off x="0" y="0"/>
+                      <a:ext cx="5219700" cy="2936875"/>
+                    </a:xfrm>
+                    <a:prstGeom prst="rect">
+                      <a:avLst/>
+                    </a:prstGeom>
+                  </pic:spPr>
+                </pic:pic>
+              </a:graphicData>
+            </a:graphic>
+          </wp:inline>
+        </w:drawing>
+      </w:r>
+    </w:p>
+    <w:p>
+      <w:pPr>
+        <w:spacing w:line="360" w:lineRule="auto"/>
+        <w:rPr>
+          <w:rFonts w:ascii="Arial" w:hAnsi="Arial" w:cs="Arial"/>
+        </w:rPr>
+      </w:pPr>
+    </w:p>
+    <w:p>
+      <w:pPr>
+        <w:pStyle w:val="Ttulo2"/>
+        <w:rPr>
+          <w:rFonts w:ascii="Arial" w:hAnsi="Arial" w:cs="Arial"/>
+        </w:rPr>
+      </w:pPr>
+      <w:bookmarkStart w:id="12" w:name="_Toc104562743"/>
+      <w:r>
+        <w:rPr>
+          <w:rFonts w:ascii="Arial" w:hAnsi="Arial" w:cs="Arial"/>
+        </w:rPr>
+        <w:t>Software</w:t>
+      </w:r>
+      <w:bookmarkEnd w:id="12"/>
+    </w:p>
+    <w:p>
+      <w:pPr>
+        <w:rPr>
+          <w:rFonts w:ascii="Arial" w:hAnsi="Arial" w:cs="Arial"/>
+        </w:rPr>
+      </w:pPr>
+    </w:p>
+    <w:p>
+      <w:pPr>
+        <w:spacing w:line="360" w:lineRule="auto"/>
+        <w:rPr>
+          <w:rFonts w:ascii="Arial" w:hAnsi="Arial" w:cs="Arial"/>
+        </w:rPr>
+      </w:pPr>
+      <w:r>
+        <w:rPr>
+          <w:rFonts w:ascii="Arial" w:hAnsi="Arial" w:cs="Arial"/>
+        </w:rPr>
+        <w:t>SO: Windows 11</w:t>
+      </w:r>
+    </w:p>
+    <w:p>
+      <w:pPr>
+        <w:spacing w:line="360" w:lineRule="auto"/>
+        <w:rPr>
+          <w:rFonts w:ascii="Arial" w:hAnsi="Arial" w:cs="Arial"/>
+        </w:rPr>
+      </w:pPr>
+      <w:r>
+        <w:rPr>
+          <w:rFonts w:ascii="Arial" w:hAnsi="Arial" w:cs="Arial"/>
+        </w:rPr>
+        <w:t>IDEs: Visual Studio Code, NetBeans, Notepad++</w:t>
+      </w:r>
+    </w:p>
+    <w:p>
+      <w:pPr>
+        <w:spacing w:line="360" w:lineRule="auto"/>
+        <w:rPr>
+          <w:rFonts w:ascii="Arial" w:hAnsi="Arial" w:cs="Arial"/>
+        </w:rPr>
+      </w:pPr>
+      <w:r>
+        <w:rPr>
+          <w:rFonts w:ascii="Arial" w:hAnsi="Arial" w:cs="Arial"/>
+        </w:rPr>
+        <w:t xml:space="preserve">XAMP con phpMyAdmin y </w:t>
+      </w:r>
+      <w:r>
+        <w:rPr>
+          <w:rFonts w:ascii="Arial" w:hAnsi="Arial" w:cs="Arial"/>
+        </w:rPr>
+        <w:t>M</w:t>
+      </w:r>
+      <w:r>
+        <w:rPr>
+          <w:rFonts w:ascii="Arial" w:hAnsi="Arial" w:cs="Arial"/>
+        </w:rPr>
+        <w:t>ySQL</w:t>
+      </w:r>
+    </w:p>
+    <w:p>
+      <w:pPr>
+        <w:spacing w:line="360" w:lineRule="auto"/>
+        <w:rPr>
+          <w:rFonts w:ascii="Arial" w:hAnsi="Arial" w:cs="Arial"/>
+        </w:rPr>
+      </w:pPr>
+      <w:r>
+        <w:rPr>
+          <w:rFonts w:ascii="Arial" w:hAnsi="Arial" w:cs="Arial"/>
+        </w:rPr>
+        <w:t>Ayudas en diseño: NicePage</w:t>
+      </w:r>
+    </w:p>
+    <w:p>
+      <w:pPr>
+        <w:pStyle w:val="Ttulo2"/>
+        <w:rPr>
+          <w:rFonts w:ascii="Arial" w:hAnsi="Arial" w:cs="Arial"/>
+        </w:rPr>
+      </w:pPr>
+      <w:bookmarkStart w:id="13" w:name="_Toc104562744"/>
+      <w:r>
+        <w:rPr>
+          <w:rFonts w:ascii="Arial" w:hAnsi="Arial" w:cs="Arial"/>
+        </w:rPr>
+        <w:lastRenderedPageBreak/>
+        <w:t>Humanos</w:t>
+      </w:r>
+      <w:bookmarkEnd w:id="13"/>
+    </w:p>
+    <w:p>
+      <w:pPr>
+        <w:rPr>
+          <w:rFonts w:ascii="Arial" w:hAnsi="Arial" w:cs="Arial"/>
+        </w:rPr>
+      </w:pPr>
+    </w:p>
+    <w:p>
+      <w:pPr>
+        <w:spacing w:line="360" w:lineRule="auto"/>
+        <w:rPr>
+          <w:rFonts w:ascii="Arial" w:hAnsi="Arial" w:cs="Arial"/>
+        </w:rPr>
+      </w:pPr>
+      <w:r>
+        <w:rPr>
+          <w:rFonts w:ascii="Arial" w:hAnsi="Arial" w:cs="Arial"/>
+        </w:rPr>
+        <w:t>Diseño de la base de datos: 4 horas</w:t>
+      </w:r>
+    </w:p>
+    <w:p>
+      <w:pPr>
+        <w:spacing w:line="360" w:lineRule="auto"/>
+        <w:rPr>
+          <w:rFonts w:ascii="Arial" w:hAnsi="Arial" w:cs="Arial"/>
+        </w:rPr>
+      </w:pPr>
+      <w:r>
+        <w:rPr>
+          <w:rFonts w:ascii="Arial" w:hAnsi="Arial" w:cs="Arial"/>
+        </w:rPr>
+        <w:t>Diseño conceptual de la aplicación: 6 horas</w:t>
+      </w:r>
+    </w:p>
+    <w:p>
+      <w:pPr>
+        <w:spacing w:line="360" w:lineRule="auto"/>
+        <w:rPr>
+          <w:rFonts w:ascii="Arial" w:hAnsi="Arial" w:cs="Arial"/>
+        </w:rPr>
+      </w:pPr>
+      <w:r>
+        <w:rPr>
+          <w:rFonts w:ascii="Arial" w:hAnsi="Arial" w:cs="Arial"/>
+        </w:rPr>
+        <w:t>Desarrollo de la aplicación: 74</w:t>
+      </w:r>
+      <w:r>
+        <w:rPr>
+          <w:rFonts w:ascii="Arial" w:hAnsi="Arial" w:cs="Arial"/>
+        </w:rPr>
+        <w:t xml:space="preserve"> horas:</w:t>
+      </w:r>
+    </w:p>
+    <w:p>
+      <w:pPr>
+        <w:pStyle w:val="Prrafodelista"/>
+        <w:numPr>
+          <w:ilvl w:val="0"/>
+          <w:numId w:val="5"/>
+        </w:numPr>
+        <w:spacing w:line="360" w:lineRule="auto"/>
+        <w:rPr>
+          <w:rFonts w:ascii="Arial" w:hAnsi="Arial" w:cs="Arial"/>
+        </w:rPr>
+      </w:pPr>
+      <w:r>
+        <w:rPr>
+          <w:rFonts w:ascii="Arial" w:hAnsi="Arial" w:cs="Arial"/>
+        </w:rPr>
+        <w:t>Páginas de presentación y servicios: 8 horas</w:t>
+      </w:r>
+    </w:p>
+    <w:p>
+      <w:pPr>
+        <w:pStyle w:val="Prrafodelista"/>
+        <w:numPr>
+          <w:ilvl w:val="0"/>
+          <w:numId w:val="5"/>
+        </w:numPr>
+        <w:spacing w:line="360" w:lineRule="auto"/>
+        <w:rPr>
+          <w:rFonts w:ascii="Arial" w:hAnsi="Arial" w:cs="Arial"/>
+        </w:rPr>
+      </w:pPr>
+      <w:r>
+        <w:rPr>
+          <w:rFonts w:ascii="Arial" w:hAnsi="Arial" w:cs="Arial"/>
+        </w:rPr>
+        <w:t>Inicio de sesión y registro: 10 horas</w:t>
+      </w:r>
+    </w:p>
+    <w:p>
+      <w:pPr>
+        <w:pStyle w:val="Prrafodelista"/>
+        <w:numPr>
+          <w:ilvl w:val="0"/>
+          <w:numId w:val="5"/>
+        </w:numPr>
+        <w:spacing w:line="360" w:lineRule="auto"/>
+        <w:rPr>
+          <w:rFonts w:ascii="Arial" w:hAnsi="Arial" w:cs="Arial"/>
+        </w:rPr>
+      </w:pPr>
+      <w:r>
+        <w:rPr>
+          <w:rFonts w:ascii="Arial" w:hAnsi="Arial" w:cs="Arial"/>
+        </w:rPr>
+        <w:t>Contacto: 3 horas</w:t>
+      </w:r>
+    </w:p>
+    <w:p>
+      <w:pPr>
+        <w:pStyle w:val="Prrafodelista"/>
+        <w:numPr>
+          <w:ilvl w:val="0"/>
+          <w:numId w:val="5"/>
+        </w:numPr>
+        <w:spacing w:line="360" w:lineRule="auto"/>
+        <w:rPr>
+          <w:rFonts w:ascii="Arial" w:hAnsi="Arial" w:cs="Arial"/>
+        </w:rPr>
+      </w:pPr>
+      <w:r>
+        <w:rPr>
+          <w:rFonts w:ascii="Arial" w:hAnsi="Arial" w:cs="Arial"/>
+        </w:rPr>
+        <w:t>Administrador: 8 horas</w:t>
+      </w:r>
+    </w:p>
+    <w:p>
+      <w:pPr>
+        <w:pStyle w:val="Prrafodelista"/>
+        <w:numPr>
+          <w:ilvl w:val="0"/>
+          <w:numId w:val="5"/>
+        </w:numPr>
+        <w:spacing w:line="360" w:lineRule="auto"/>
+        <w:rPr>
+          <w:rFonts w:ascii="Arial" w:hAnsi="Arial" w:cs="Arial"/>
+        </w:rPr>
+      </w:pPr>
+      <w:r>
+        <w:rPr>
+          <w:rFonts w:ascii="Arial" w:hAnsi="Arial" w:cs="Arial"/>
+        </w:rPr>
+        <w:t>Crear objetivos usuarios: 15 horas</w:t>
+      </w:r>
+    </w:p>
+    <w:p>
+      <w:pPr>
+        <w:pStyle w:val="Prrafodelista"/>
+        <w:numPr>
+          <w:ilvl w:val="0"/>
+          <w:numId w:val="5"/>
+        </w:numPr>
+        <w:spacing w:line="360" w:lineRule="auto"/>
+        <w:rPr>
+          <w:rFonts w:ascii="Arial" w:hAnsi="Arial" w:cs="Arial"/>
+        </w:rPr>
+      </w:pPr>
+      <w:r>
+        <w:rPr>
+          <w:rFonts w:ascii="Arial" w:hAnsi="Arial" w:cs="Arial"/>
+        </w:rPr>
+        <w:t>Mostrar Objetivos usuarios filtrados por tipo: 20 horas</w:t>
+      </w:r>
+    </w:p>
+    <w:p>
+      <w:pPr>
+        <w:pStyle w:val="Prrafodelista"/>
+        <w:numPr>
+          <w:ilvl w:val="0"/>
+          <w:numId w:val="5"/>
+        </w:numPr>
+        <w:spacing w:line="360" w:lineRule="auto"/>
+        <w:rPr>
+          <w:rFonts w:ascii="Arial" w:hAnsi="Arial" w:cs="Arial"/>
+        </w:rPr>
+      </w:pPr>
+      <w:r>
+        <w:rPr>
+          <w:rFonts w:ascii="Arial" w:hAnsi="Arial" w:cs="Arial"/>
+        </w:rPr>
+        <w:t>Cambiar contraseña, correo y eliminar cuenta: 5 horas</w:t>
+      </w:r>
+    </w:p>
+    <w:p>
+      <w:pPr>
+        <w:pStyle w:val="Prrafodelista"/>
+        <w:numPr>
+          <w:ilvl w:val="0"/>
+          <w:numId w:val="5"/>
+        </w:numPr>
+        <w:spacing w:line="360" w:lineRule="auto"/>
+        <w:rPr>
+          <w:rFonts w:ascii="Arial" w:hAnsi="Arial" w:cs="Arial"/>
+        </w:rPr>
+      </w:pPr>
+      <w:r>
+        <w:rPr>
+          <w:rFonts w:ascii="Arial" w:hAnsi="Arial" w:cs="Arial"/>
+        </w:rPr>
+        <w:t>Cambiar foto: 5 horas</w:t>
+      </w:r>
+    </w:p>
+    <w:p>
+      <w:pPr>
+        <w:spacing w:line="360" w:lineRule="auto"/>
+        <w:rPr>
+          <w:rFonts w:ascii="Arial" w:hAnsi="Arial" w:cs="Arial"/>
+        </w:rPr>
+      </w:pPr>
+    </w:p>
+    <w:p>
+      <w:pPr>
+        <w:pStyle w:val="Ttulo2"/>
+        <w:rPr>
+          <w:rFonts w:ascii="Arial" w:hAnsi="Arial" w:cs="Arial"/>
+        </w:rPr>
+      </w:pPr>
+      <w:bookmarkStart w:id="14" w:name="_Toc104562745"/>
+      <w:r>
+        <w:rPr>
+          <w:rFonts w:ascii="Arial" w:hAnsi="Arial" w:cs="Arial"/>
+        </w:rPr>
+        <w:t>Previsión económica del coste del proyecto</w:t>
+      </w:r>
+      <w:bookmarkEnd w:id="14"/>
+    </w:p>
+    <w:p>
+      <w:pPr>
+        <w:rPr>
+          <w:rFonts w:ascii="Arial" w:hAnsi="Arial" w:cs="Arial"/>
+        </w:rPr>
+      </w:pPr>
+    </w:p>
+    <w:p>
+      <w:pPr>
+        <w:rPr>
+          <w:rFonts w:ascii="Arial" w:hAnsi="Arial" w:cs="Arial"/>
+        </w:rPr>
+      </w:pPr>
+      <w:r>
+        <w:rPr>
+          <w:rFonts w:ascii="Arial" w:hAnsi="Arial" w:cs="Arial"/>
+        </w:rPr>
+        <w:t>El coste estimado estará basado en implementar la aplicación en un servidor y domino real.</w:t>
+      </w:r>
+    </w:p>
+    <w:p>
+      <w:pPr>
+        <w:rPr>
+          <w:rFonts w:ascii="Arial" w:hAnsi="Arial" w:cs="Arial"/>
+        </w:rPr>
+      </w:pPr>
+      <w:r>
+        <w:rPr>
+          <w:rFonts w:ascii="Arial" w:hAnsi="Arial" w:cs="Arial"/>
+        </w:rPr>
+        <w:t>El coste estimado del servidor anualmente será de unos 150€ anuales y el del dominio sería de unos 10€ por lo que estaríamos hablando de 160€ anuales de mantenimiento.</w:t>
+      </w:r>
+    </w:p>
+    <w:p>
+      <w:pPr>
+        <w:rPr>
+          <w:rFonts w:ascii="Arial" w:hAnsi="Arial" w:cs="Arial"/>
+        </w:rPr>
+      </w:pPr>
+      <w:r>
+        <w:rPr>
+          <w:rFonts w:ascii="Arial" w:hAnsi="Arial" w:cs="Arial"/>
+        </w:rPr>
+        <w:br w:type="page"/>
+      </w:r>
+    </w:p>
+    <w:p>
+      <w:pPr>
+        <w:pStyle w:val="Ttulo1"/>
+        <w:rPr>
+          <w:rFonts w:ascii="Arial" w:hAnsi="Arial" w:cs="Arial"/>
+        </w:rPr>
+      </w:pPr>
+      <w:bookmarkStart w:id="15" w:name="_Toc104562746"/>
+      <w:r>
+        <w:rPr>
+          <w:rFonts w:ascii="Arial" w:hAnsi="Arial" w:cs="Arial"/>
+        </w:rPr>
+        <w:lastRenderedPageBreak/>
+        <w:t>Descripción de la aplicación</w:t>
+      </w:r>
+      <w:bookmarkEnd w:id="15"/>
+    </w:p>
+    <w:p>
+      <w:pPr>
+        <w:rPr>
+          <w:rFonts w:ascii="Arial" w:hAnsi="Arial" w:cs="Arial"/>
+        </w:rPr>
+      </w:pPr>
+    </w:p>
+    <w:p>
+      <w:pPr>
+        <w:pStyle w:val="Ttulo2"/>
+        <w:rPr>
+          <w:rFonts w:ascii="Arial" w:hAnsi="Arial" w:cs="Arial"/>
+        </w:rPr>
+      </w:pPr>
+      <w:bookmarkStart w:id="16" w:name="_Toc104562747"/>
+      <w:r>
+        <w:rPr>
+          <w:rFonts w:ascii="Arial" w:hAnsi="Arial" w:cs="Arial"/>
+        </w:rPr>
+        <w:t>Funcionamiento general</w:t>
+      </w:r>
+      <w:bookmarkEnd w:id="16"/>
+    </w:p>
+    <w:p>
+      <w:pPr>
+        <w:rPr>
+          <w:rFonts w:ascii="Arial" w:hAnsi="Arial" w:cs="Arial"/>
+        </w:rPr>
+      </w:pPr>
+      <w:r>
+        <w:rPr>
+          <w:rFonts w:ascii="Arial" w:hAnsi="Arial" w:cs="Arial"/>
+        </w:rPr>
+        <w:t>En primer lugar, el cliente se encontrará con una página principal</w:t>
+      </w:r>
+      <w:r>
+        <w:rPr>
+          <w:rFonts w:ascii="Arial" w:hAnsi="Arial" w:cs="Arial"/>
+        </w:rPr>
+        <w:t xml:space="preserve"> (“</w:t>
+      </w:r>
+      <w:r>
+        <w:rPr>
+          <w:rFonts w:ascii="Arial" w:hAnsi="Arial" w:cs="Arial"/>
+          <w:b/>
+        </w:rPr>
+        <w:t>Portada</w:t>
+      </w:r>
+      <w:r>
+        <w:rPr>
+          <w:rFonts w:ascii="Arial" w:hAnsi="Arial" w:cs="Arial"/>
+        </w:rPr>
+        <w:t>”)</w:t>
+      </w:r>
+      <w:r>
+        <w:rPr>
+          <w:rFonts w:ascii="Arial" w:hAnsi="Arial" w:cs="Arial"/>
+        </w:rPr>
+        <w:t xml:space="preserve"> en la cual se muestra el nombre de la aplicación y en que consiste de forma corta y visual para que el cliente puede ver de un solo vistazo de que trata MyBoard, en esta página se encuentran las opciones de iniciar sesión y registrarse, las cuales llevan a sus respectivas páginas para poder hacerlo.</w:t>
+      </w:r>
+    </w:p>
+    <w:p>
+      <w:pPr>
+        <w:rPr>
+          <w:rFonts w:ascii="Arial" w:hAnsi="Arial" w:cs="Arial"/>
+        </w:rPr>
+      </w:pPr>
+      <w:r>
+        <w:rPr>
+          <w:rFonts w:ascii="Arial" w:hAnsi="Arial" w:cs="Arial"/>
+        </w:rPr>
+        <w:t xml:space="preserve">En la </w:t>
+      </w:r>
+      <w:r>
+        <w:rPr>
+          <w:rFonts w:ascii="Arial" w:hAnsi="Arial" w:cs="Arial"/>
+          <w:b/>
+        </w:rPr>
+        <w:t>barra superior de navegación</w:t>
+      </w:r>
+      <w:r>
+        <w:rPr>
+          <w:rFonts w:ascii="Arial" w:hAnsi="Arial" w:cs="Arial"/>
+        </w:rPr>
+        <w:t xml:space="preserve"> aparece las opciones de: “Presentación, Servicios, Contacto y acceder”. Para poder navegar por </w:t>
+      </w:r>
+      <w:r>
+        <w:rPr>
+          <w:rFonts w:ascii="Arial" w:hAnsi="Arial" w:cs="Arial"/>
+        </w:rPr>
+        <w:t>los diferentes apartados</w:t>
+      </w:r>
+      <w:r>
+        <w:rPr>
+          <w:rFonts w:ascii="Arial" w:hAnsi="Arial" w:cs="Arial"/>
+        </w:rPr>
+        <w:t xml:space="preserve"> sin la necesidad de usar credenciales.</w:t>
+      </w:r>
+    </w:p>
+    <w:p>
+      <w:pPr>
+        <w:rPr>
+          <w:rFonts w:ascii="Arial" w:hAnsi="Arial" w:cs="Arial"/>
+        </w:rPr>
+      </w:pPr>
+      <w:r>
+        <w:rPr>
+          <w:rFonts w:ascii="Arial" w:hAnsi="Arial" w:cs="Arial"/>
+        </w:rPr>
+        <w:t xml:space="preserve">En </w:t>
+      </w:r>
+      <w:r>
+        <w:rPr>
+          <w:rFonts w:ascii="Arial" w:hAnsi="Arial" w:cs="Arial"/>
+        </w:rPr>
+        <w:t>“</w:t>
+      </w:r>
+      <w:r>
+        <w:rPr>
+          <w:rFonts w:ascii="Arial" w:hAnsi="Arial" w:cs="Arial"/>
+          <w:b/>
+        </w:rPr>
+        <w:t>Servicios</w:t>
+      </w:r>
+      <w:r>
+        <w:rPr>
+          <w:rFonts w:ascii="Arial" w:hAnsi="Arial" w:cs="Arial"/>
+        </w:rPr>
+        <w:t>”</w:t>
+      </w:r>
+      <w:r>
+        <w:rPr>
+          <w:rFonts w:ascii="Arial" w:hAnsi="Arial" w:cs="Arial"/>
+        </w:rPr>
+        <w:t xml:space="preserve"> se muestra a los clientes que clase de objetivos pueden realizar en la aplicación incluyendo una breve descripción sobre estos.</w:t>
+      </w:r>
+    </w:p>
+    <w:p>
+      <w:pPr>
+        <w:rPr>
+          <w:rFonts w:ascii="Arial" w:hAnsi="Arial" w:cs="Arial"/>
+        </w:rPr>
+      </w:pPr>
+      <w:r>
+        <w:rPr>
+          <w:rFonts w:ascii="Arial" w:hAnsi="Arial" w:cs="Arial"/>
+        </w:rPr>
+        <w:t xml:space="preserve">En </w:t>
+      </w:r>
+      <w:r>
+        <w:rPr>
+          <w:rFonts w:ascii="Arial" w:hAnsi="Arial" w:cs="Arial"/>
+        </w:rPr>
+        <w:t>“</w:t>
+      </w:r>
+      <w:r>
+        <w:rPr>
+          <w:rFonts w:ascii="Arial" w:hAnsi="Arial" w:cs="Arial"/>
+          <w:b/>
+        </w:rPr>
+        <w:t>Contacto</w:t>
+      </w:r>
+      <w:r>
+        <w:rPr>
+          <w:rFonts w:ascii="Arial" w:hAnsi="Arial" w:cs="Arial"/>
+        </w:rPr>
+        <w:t>”</w:t>
+      </w:r>
+      <w:r>
+        <w:rPr>
+          <w:rFonts w:ascii="Arial" w:hAnsi="Arial" w:cs="Arial"/>
+        </w:rPr>
+        <w:t xml:space="preserve"> el cliente podrá enviar un mensaje a el administrador comunicándole cualquier incidencia que este pueda tener o cualquier otra duda, y este será contactado a través del correo electrónico que pone en su formulario.</w:t>
+      </w:r>
+    </w:p>
+    <w:p>
+      <w:pPr>
+        <w:rPr>
+          <w:rFonts w:ascii="Arial" w:hAnsi="Arial" w:cs="Arial"/>
+        </w:rPr>
+      </w:pPr>
+      <w:r>
+        <w:rPr>
+          <w:rFonts w:ascii="Arial" w:hAnsi="Arial" w:cs="Arial"/>
+        </w:rPr>
+        <w:t xml:space="preserve">En </w:t>
+      </w:r>
+      <w:r>
+        <w:rPr>
+          <w:rFonts w:ascii="Arial" w:hAnsi="Arial" w:cs="Arial"/>
+        </w:rPr>
+        <w:t>“</w:t>
+      </w:r>
+      <w:r>
+        <w:rPr>
+          <w:rFonts w:ascii="Arial" w:hAnsi="Arial" w:cs="Arial"/>
+          <w:b/>
+        </w:rPr>
+        <w:t>Crear cuenta</w:t>
+      </w:r>
+      <w:r>
+        <w:rPr>
+          <w:rFonts w:ascii="Arial" w:hAnsi="Arial" w:cs="Arial"/>
+        </w:rPr>
+        <w:t>”</w:t>
+      </w:r>
+      <w:r>
+        <w:rPr>
+          <w:rFonts w:ascii="Arial" w:hAnsi="Arial" w:cs="Arial"/>
+        </w:rPr>
+        <w:t xml:space="preserve"> el cliente podrá crearse un usuario en la aplicación con el cual poder acceder a  los servicios, para ello tendrá que introducir un nombre de usuario entre 1 y 20 caracteres y que este no exista en la base de datos, un correo electrónico que no esté en la base de datos, una contraseña entre 5 y 15 caracteres para que no sea sencilla de romper por ataques de fuerza bruta y un último campo en el que tendrá que repetir la contraseña introducida para comprobar que ambas coinciden y no se introduce una contraseña no deseada.</w:t>
+      </w:r>
+    </w:p>
+    <w:p>
+      <w:pPr>
+        <w:rPr>
+          <w:rFonts w:ascii="Arial" w:hAnsi="Arial" w:cs="Arial"/>
+        </w:rPr>
+      </w:pPr>
+      <w:r>
+        <w:rPr>
+          <w:rFonts w:ascii="Arial" w:hAnsi="Arial" w:cs="Arial"/>
+        </w:rPr>
+        <w:t xml:space="preserve">En </w:t>
+      </w:r>
+      <w:r>
+        <w:rPr>
+          <w:rFonts w:ascii="Arial" w:hAnsi="Arial" w:cs="Arial"/>
+        </w:rPr>
+        <w:t>“</w:t>
+      </w:r>
+      <w:r>
+        <w:rPr>
+          <w:rFonts w:ascii="Arial" w:hAnsi="Arial" w:cs="Arial"/>
+          <w:b/>
+        </w:rPr>
+        <w:t xml:space="preserve">Iniciar </w:t>
+      </w:r>
+      <w:r>
+        <w:rPr>
+          <w:rFonts w:ascii="Arial" w:hAnsi="Arial" w:cs="Arial"/>
+          <w:b/>
+        </w:rPr>
+        <w:t>s</w:t>
+      </w:r>
+      <w:r>
+        <w:rPr>
+          <w:rFonts w:ascii="Arial" w:hAnsi="Arial" w:cs="Arial"/>
+          <w:b/>
+        </w:rPr>
+        <w:t>esión</w:t>
+      </w:r>
+      <w:r>
+        <w:rPr>
+          <w:rFonts w:ascii="Arial" w:hAnsi="Arial" w:cs="Arial"/>
+        </w:rPr>
+        <w:t>”</w:t>
+      </w:r>
+      <w:r>
+        <w:rPr>
+          <w:rFonts w:ascii="Arial" w:hAnsi="Arial" w:cs="Arial"/>
+        </w:rPr>
+        <w:t xml:space="preserve"> se podrá acceder con credenciales a la página del usuario creado previamente o en el caso de ser administrador que este sea el que entra dentro de la página para gestionar</w:t>
+      </w:r>
+      <w:r>
+        <w:rPr>
+          <w:rFonts w:ascii="Arial" w:hAnsi="Arial" w:cs="Arial"/>
+        </w:rPr>
+        <w:t>, además desde esta página también se permite acceder directamente a crear cuenta.</w:t>
+      </w:r>
+    </w:p>
+    <w:p>
+      <w:pPr>
+        <w:rPr>
+          <w:rFonts w:ascii="Arial" w:hAnsi="Arial" w:cs="Arial"/>
+        </w:rPr>
+      </w:pPr>
+      <w:r>
+        <w:rPr>
+          <w:rFonts w:ascii="Arial" w:hAnsi="Arial" w:cs="Arial"/>
+        </w:rPr>
+        <w:br w:type="page"/>
+      </w:r>
+    </w:p>
+    <w:p>
+      <w:pPr>
+        <w:rPr>
+          <w:rFonts w:ascii="Arial" w:hAnsi="Arial" w:cs="Arial"/>
+        </w:rPr>
+      </w:pPr>
+    </w:p>
+    <w:p>
+      <w:pPr>
+        <w:rPr>
+          <w:rFonts w:ascii="Arial" w:hAnsi="Arial" w:cs="Arial"/>
+        </w:rPr>
+      </w:pPr>
+      <w:r>
+        <w:rPr>
+          <w:rFonts w:ascii="Arial" w:hAnsi="Arial" w:cs="Arial"/>
+        </w:rPr>
+        <w:t>Diagrama de creación de usuarios e inicio de sesión:</w:t>
+      </w:r>
+    </w:p>
+    <w:p>
+      <w:pPr>
+        <w:rPr>
+          <w:rFonts w:ascii="Arial" w:hAnsi="Arial" w:cs="Arial"/>
+        </w:rPr>
+      </w:pPr>
+    </w:p>
+    <w:p>
+      <w:pPr>
+        <w:rPr>
+          <w:rFonts w:ascii="Arial" w:hAnsi="Arial" w:cs="Arial"/>
+        </w:rPr>
+      </w:pPr>
+      <w:r>
+        <w:rPr>
+          <w:rFonts w:ascii="Arial" w:hAnsi="Arial" w:cs="Arial"/>
+          <w:noProof/>
+          <w:lang w:eastAsia="es-ES"/>
+        </w:rPr>
+        <w:drawing>
+          <wp:inline distT="0" distB="0" distL="0" distR="0" wp14:anchorId="0F53F1DD" wp14:editId="22726582">
+            <wp:extent cx="5219700" cy="4340225"/>
+            <wp:effectExtent l="0" t="0" r="0" b="3175"/>
+            <wp:docPr id="33" name="Imagen 33"/>
+            <wp:cNvGraphicFramePr>
+              <a:graphicFrameLocks xmlns:a="http://schemas.openxmlformats.org/drawingml/2006/main" noChangeAspect="1"/>
+            </wp:cNvGraphicFramePr>
+            <a:graphic xmlns:a="http://schemas.openxmlformats.org/drawingml/2006/main">
+              <a:graphicData uri="http://schemas.openxmlformats.org/drawingml/2006/picture">
+                <pic:pic xmlns:pic="http://schemas.openxmlformats.org/drawingml/2006/picture">
+                  <pic:nvPicPr>
+                    <pic:cNvPr id="1" name=""/>
+                    <pic:cNvPicPr/>
+                  </pic:nvPicPr>
+                  <pic:blipFill>
+                    <a:blip r:embed="rId10"/>
+                    <a:stretch>
+                      <a:fillRect/>
+                    </a:stretch>
+                  </pic:blipFill>
+                  <pic:spPr>
+                    <a:xfrm>
+                      <a:off x="0" y="0"/>
+                      <a:ext cx="5219700" cy="4340225"/>
+                    </a:xfrm>
+                    <a:prstGeom prst="rect">
+                      <a:avLst/>
+                    </a:prstGeom>
+                  </pic:spPr>
+                </pic:pic>
+              </a:graphicData>
+            </a:graphic>
+          </wp:inline>
+        </w:drawing>
+      </w:r>
+    </w:p>
+    <w:p>
+      <w:pPr>
+        <w:rPr>
+          <w:rFonts w:ascii="Arial" w:hAnsi="Arial" w:cs="Arial"/>
+        </w:rPr>
+      </w:pPr>
+    </w:p>
+    <w:p>
+      <w:pPr>
+        <w:rPr>
+          <w:rFonts w:ascii="Arial" w:hAnsi="Arial" w:cs="Arial"/>
+        </w:rPr>
+      </w:pPr>
+      <w:r>
+        <w:rPr>
+          <w:rFonts w:ascii="Arial" w:hAnsi="Arial" w:cs="Arial"/>
+        </w:rPr>
+        <w:t>Una vez se acceda a la “</w:t>
+      </w:r>
+      <w:r>
+        <w:rPr>
+          <w:rFonts w:ascii="Arial" w:hAnsi="Arial" w:cs="Arial"/>
+          <w:b/>
+        </w:rPr>
+        <w:t>P</w:t>
+      </w:r>
+      <w:r>
+        <w:rPr>
+          <w:rFonts w:ascii="Arial" w:hAnsi="Arial" w:cs="Arial"/>
+          <w:b/>
+        </w:rPr>
+        <w:t>ágina del usuario</w:t>
+      </w:r>
+      <w:r>
+        <w:rPr>
+          <w:rFonts w:ascii="Arial" w:hAnsi="Arial" w:cs="Arial"/>
+        </w:rPr>
+        <w:t>”</w:t>
+      </w:r>
+      <w:r>
+        <w:rPr>
+          <w:rFonts w:ascii="Arial" w:hAnsi="Arial" w:cs="Arial"/>
+        </w:rPr>
+        <w:t xml:space="preserve"> este tendrá a disposición diversas funcionalidades las cuales están repartidas en tres partes las cuales son: </w:t>
+      </w:r>
+    </w:p>
+    <w:p>
+      <w:pPr>
+        <w:ind w:left="708"/>
+        <w:rPr>
+          <w:rFonts w:ascii="Arial" w:hAnsi="Arial" w:cs="Arial"/>
+        </w:rPr>
+      </w:pPr>
+      <w:r>
+        <w:rPr>
+          <w:rFonts w:ascii="Arial" w:hAnsi="Arial" w:cs="Arial"/>
+        </w:rPr>
+        <w:sym w:font="Wingdings" w:char="F0E0"/>
+      </w:r>
+      <w:r>
+        <w:rPr>
+          <w:rFonts w:ascii="Arial" w:hAnsi="Arial" w:cs="Arial"/>
+        </w:rPr>
+        <w:t xml:space="preserve">” </w:t>
+      </w:r>
+      <w:r>
+        <w:rPr>
+          <w:rFonts w:ascii="Arial" w:hAnsi="Arial" w:cs="Arial"/>
+          <w:u w:val="single"/>
+        </w:rPr>
+        <w:t>Añadir</w:t>
+      </w:r>
+      <w:r>
+        <w:rPr>
+          <w:rFonts w:ascii="Arial" w:hAnsi="Arial" w:cs="Arial"/>
+          <w:u w:val="single"/>
+        </w:rPr>
+        <w:t xml:space="preserve"> objetivo</w:t>
+      </w:r>
+      <w:r>
+        <w:rPr>
+          <w:rFonts w:ascii="Arial" w:hAnsi="Arial" w:cs="Arial"/>
+        </w:rPr>
+        <w:t>”: Permite al usuario añadir objetivos en función del tipo que desee, introduciendo un título, una descripción, una fecha límite y la ayuda que utilizará en función del tipo de objetivo que elija.</w:t>
+      </w:r>
+    </w:p>
+    <w:p>
+      <w:pPr>
+        <w:ind w:left="708"/>
+        <w:rPr>
+          <w:rFonts w:ascii="Arial" w:hAnsi="Arial" w:cs="Arial"/>
+        </w:rPr>
+      </w:pPr>
+      <w:r>
+        <w:rPr>
+          <w:rFonts w:ascii="Arial" w:hAnsi="Arial" w:cs="Arial"/>
+        </w:rPr>
+        <w:sym w:font="Wingdings" w:char="F0E0"/>
+      </w:r>
+      <w:r>
+        <w:rPr>
+          <w:rFonts w:ascii="Arial" w:hAnsi="Arial" w:cs="Arial"/>
+        </w:rPr>
+        <w:t>”</w:t>
+      </w:r>
+      <w:r>
+        <w:rPr>
+          <w:rFonts w:ascii="Arial" w:hAnsi="Arial" w:cs="Arial"/>
+        </w:rPr>
+        <w:t xml:space="preserve"> </w:t>
+      </w:r>
+      <w:r>
+        <w:rPr>
+          <w:rFonts w:ascii="Arial" w:hAnsi="Arial" w:cs="Arial"/>
+          <w:u w:val="single"/>
+        </w:rPr>
+        <w:t>Objetivos</w:t>
+      </w:r>
+      <w:r>
+        <w:rPr>
+          <w:rFonts w:ascii="Arial" w:hAnsi="Arial" w:cs="Arial"/>
+          <w:u w:val="single"/>
+        </w:rPr>
+        <w:t xml:space="preserve"> actuales</w:t>
+      </w:r>
+      <w:r>
+        <w:rPr>
+          <w:rFonts w:ascii="Arial" w:hAnsi="Arial" w:cs="Arial"/>
+        </w:rPr>
+        <w:t>”: Muestra a el usuario los objetivos que este tiene actualmente junto con la opción de visualizar los ya completados con la finalidad de que este vea su progreso y obtenga motivación. Los objetivos actuales se muestran filtrando por todos los que hay actualmente que muestra información reducida y filtrados por su tipo, en estas zonas se muestra la información de forma detallada. En los objetivos el usuario puede visualizar la ayuda, completar los objetivos y abandonarlos.</w:t>
+      </w:r>
+    </w:p>
+    <w:p>
+      <w:pPr>
+        <w:ind w:left="708"/>
+        <w:rPr>
+          <w:rFonts w:ascii="Arial" w:hAnsi="Arial" w:cs="Arial"/>
+        </w:rPr>
+      </w:pPr>
+      <w:r>
+        <w:rPr>
+          <w:rFonts w:ascii="Arial" w:hAnsi="Arial" w:cs="Arial"/>
+        </w:rPr>
+        <w:sym w:font="Wingdings" w:char="F0E0"/>
+      </w:r>
+      <w:r>
+        <w:rPr>
+          <w:rFonts w:ascii="Arial" w:hAnsi="Arial" w:cs="Arial"/>
+        </w:rPr>
+        <w:t xml:space="preserve">” </w:t>
+      </w:r>
+      <w:r>
+        <w:rPr>
+          <w:rFonts w:ascii="Arial" w:hAnsi="Arial" w:cs="Arial"/>
+          <w:u w:val="single"/>
+        </w:rPr>
+        <w:t>Ajustes</w:t>
+      </w:r>
+      <w:r>
+        <w:rPr>
+          <w:rFonts w:ascii="Arial" w:hAnsi="Arial" w:cs="Arial"/>
+        </w:rPr>
+        <w:t>”: En este apartado el usuario podrá cambiar varios datos de su cuenta los cuales son: Su foto de perfil, su correo electrónico y su contraseña. EL usuario también tiene las opciones de cerrar sesión y de eliminar su cuenta.</w:t>
+      </w:r>
+    </w:p>
+    <w:p>
+      <w:pPr>
+        <w:rPr>
+          <w:rFonts w:ascii="Arial" w:hAnsi="Arial" w:cs="Arial"/>
+          <w:u w:val="single"/>
+        </w:rPr>
+      </w:pPr>
+      <w:r>
+        <w:rPr>
+          <w:rFonts w:ascii="Arial" w:hAnsi="Arial" w:cs="Arial"/>
+          <w:u w:val="single"/>
+        </w:rPr>
+        <w:lastRenderedPageBreak/>
+        <w:t>Información detallada sobre los objetivos:</w:t>
+      </w:r>
+    </w:p>
+    <w:p>
+      <w:pPr>
+        <w:rPr>
+          <w:rFonts w:ascii="Arial" w:hAnsi="Arial" w:cs="Arial"/>
+        </w:rPr>
+      </w:pPr>
+      <w:r>
+        <w:rPr>
+          <w:rFonts w:ascii="Arial" w:hAnsi="Arial" w:cs="Arial"/>
+        </w:rPr>
+        <w:t>Habrá tres tipos de objetivos los cuales serán académicos, personales y físicos.</w:t>
+      </w:r>
+    </w:p>
+    <w:p>
+      <w:pPr>
+        <w:rPr>
+          <w:rFonts w:ascii="Arial" w:hAnsi="Arial" w:cs="Arial"/>
+        </w:rPr>
+      </w:pPr>
+      <w:r>
+        <w:rPr>
+          <w:rFonts w:ascii="Arial" w:hAnsi="Arial" w:cs="Arial"/>
+        </w:rPr>
+        <w:t>Cada objetivo tendrá una serie de ayudas en función de su tipo.</w:t>
+      </w:r>
+    </w:p>
+    <w:p>
+      <w:pPr>
+        <w:rPr>
+          <w:rFonts w:ascii="Arial" w:hAnsi="Arial" w:cs="Arial"/>
+        </w:rPr>
+      </w:pPr>
+      <w:r>
+        <w:rPr>
+          <w:rFonts w:ascii="Arial" w:hAnsi="Arial" w:cs="Arial"/>
+        </w:rPr>
+        <w:t>Los objetivos académicos tendrán como ayuda la elección de diversos métodos de estudio/trabajo de forma que escojan el que más se adecue a ellos para lograr la mayor eficiencia posible.</w:t>
+      </w:r>
+    </w:p>
+    <w:p>
+      <w:pPr>
+        <w:rPr>
+          <w:rFonts w:ascii="Arial" w:hAnsi="Arial" w:cs="Arial"/>
+        </w:rPr>
+      </w:pPr>
+      <w:r>
+        <w:rPr>
+          <w:rFonts w:ascii="Arial" w:hAnsi="Arial" w:cs="Arial"/>
+        </w:rPr>
+        <w:t>Los objetivos personales tendrán como ayuda poder escoger entre diferentes recompensas que se obtendrán al realizar ciertas acciones de esta forma consiguiendo un pequeño aliciente para completar dicho objetivo.</w:t>
+      </w:r>
+    </w:p>
+    <w:p>
+      <w:pPr>
+        <w:rPr>
+          <w:rFonts w:ascii="Arial" w:hAnsi="Arial" w:cs="Arial"/>
+        </w:rPr>
+      </w:pPr>
+      <w:r>
+        <w:rPr>
+          <w:rFonts w:ascii="Arial" w:hAnsi="Arial" w:cs="Arial"/>
+        </w:rPr>
+        <w:t>Los objetivos Físicos tendrán como ayuda seleccionar una rutina que se adecue a sus requerimientos de forma que estas estén clasificadas por el lugar de su realización para que tenga una idea de lo que se puede hacer en un ambiente concreto y este también podrá ver su dificultad para que escoja una adecuada a su estado físico.</w:t>
+      </w:r>
+    </w:p>
+    <w:p>
+      <w:pPr>
+        <w:rPr>
+          <w:rFonts w:ascii="Arial" w:hAnsi="Arial" w:cs="Arial"/>
+        </w:rPr>
+      </w:pPr>
+      <w:r>
+        <w:rPr>
+          <w:rFonts w:ascii="Arial" w:hAnsi="Arial" w:cs="Arial"/>
+        </w:rPr>
+        <w:t>Las ayudas se mostrarán a la hora de crear los objetivos en función del tipo de objetivo que se desee crear y una vez seleccionada se podrá obtener información de la misma para comprobar que se está de acuerdo en crear el objetivo con dicha ayuda. La ayuda que seleccione el usuario en su objetivo podrá verse para poder recordarla mediante un botón dentro de la visualización de dicho objetivo.</w:t>
+      </w:r>
+    </w:p>
+    <w:p>
+      <w:pPr>
+        <w:rPr>
+          <w:rFonts w:ascii="Arial" w:hAnsi="Arial" w:cs="Arial"/>
+        </w:rPr>
+      </w:pPr>
+    </w:p>
+    <w:p>
+      <w:pPr>
+        <w:rPr>
+          <w:rFonts w:ascii="Arial" w:hAnsi="Arial" w:cs="Arial"/>
+        </w:rPr>
+      </w:pPr>
+      <w:r>
+        <w:rPr>
+          <w:rFonts w:ascii="Arial" w:hAnsi="Arial" w:cs="Arial"/>
+        </w:rPr>
+        <w:t>“</w:t>
+      </w:r>
+      <w:r>
+        <w:rPr>
+          <w:rFonts w:ascii="Arial" w:hAnsi="Arial" w:cs="Arial"/>
+          <w:b/>
+        </w:rPr>
+        <w:t>Página de administrador</w:t>
+      </w:r>
+      <w:r>
+        <w:rPr>
+          <w:rFonts w:ascii="Arial" w:hAnsi="Arial" w:cs="Arial"/>
+        </w:rPr>
+        <w:t>”</w:t>
+      </w:r>
+      <w:r>
+        <w:rPr>
+          <w:rFonts w:ascii="Arial" w:hAnsi="Arial" w:cs="Arial"/>
+        </w:rPr>
+        <w:t xml:space="preserve">: Para acceder se hará desde la zona de iniciar sesión </w:t>
+      </w:r>
+      <w:r>
+        <w:rPr>
+          <w:rFonts w:ascii="Arial" w:hAnsi="Arial" w:cs="Arial"/>
+        </w:rPr>
+        <w:t>de forma que introducirá su nombre y contraseña como cualquier usuario, pero se comprobará que, si este usuario es un administrador, y si lo es se le env</w:t>
+      </w:r>
+      <w:r>
+        <w:rPr>
+          <w:rFonts w:ascii="Arial" w:hAnsi="Arial" w:cs="Arial"/>
+        </w:rPr>
+        <w:t>ía a s</w:t>
+      </w:r>
+      <w:r>
+        <w:rPr>
+          <w:rFonts w:ascii="Arial" w:hAnsi="Arial" w:cs="Arial"/>
+        </w:rPr>
+        <w:t xml:space="preserve">u correspondiente </w:t>
+      </w:r>
+      <w:r>
+        <w:rPr>
+          <w:rFonts w:ascii="Arial" w:hAnsi="Arial" w:cs="Arial"/>
+        </w:rPr>
+        <w:t>página para gestionar la aplicación la cual consta de las páginas “Administrar” y “Contactar” para realizar dichas tareas de forma separada</w:t>
+      </w:r>
+    </w:p>
+    <w:p>
+      <w:pPr>
+        <w:ind w:left="708"/>
+        <w:rPr>
+          <w:rFonts w:ascii="Arial" w:hAnsi="Arial" w:cs="Arial"/>
+        </w:rPr>
+      </w:pPr>
+      <w:r>
+        <w:rPr>
+          <w:rFonts w:ascii="Arial" w:hAnsi="Arial" w:cs="Arial"/>
+        </w:rPr>
+        <w:sym w:font="Wingdings" w:char="F0E0"/>
+      </w:r>
+      <w:r>
+        <w:rPr>
+          <w:rFonts w:ascii="Arial" w:hAnsi="Arial" w:cs="Arial"/>
+        </w:rPr>
+        <w:t xml:space="preserve"> </w:t>
+      </w:r>
+      <w:r>
+        <w:rPr>
+          <w:rFonts w:ascii="Arial" w:hAnsi="Arial" w:cs="Arial"/>
+        </w:rPr>
+        <w:t>Página “</w:t>
+      </w:r>
+      <w:r>
+        <w:rPr>
+          <w:rFonts w:ascii="Arial" w:hAnsi="Arial" w:cs="Arial"/>
+          <w:u w:val="single"/>
+        </w:rPr>
+        <w:t>Administrar</w:t>
+      </w:r>
+      <w:r>
+        <w:rPr>
+          <w:rFonts w:ascii="Arial" w:hAnsi="Arial" w:cs="Arial"/>
+        </w:rPr>
+        <w:t>”: P</w:t>
+      </w:r>
+      <w:r>
+        <w:rPr>
+          <w:rFonts w:ascii="Arial" w:hAnsi="Arial" w:cs="Arial"/>
+        </w:rPr>
+        <w:t>odrá visualizar los usuarios registrados en la aplicación que no sean a</w:t>
+      </w:r>
+      <w:r>
+        <w:rPr>
+          <w:rFonts w:ascii="Arial" w:hAnsi="Arial" w:cs="Arial"/>
+        </w:rPr>
+        <w:t>dministradores, de esta forma poder</w:t>
+      </w:r>
+      <w:r>
+        <w:rPr>
+          <w:rFonts w:ascii="Arial" w:hAnsi="Arial" w:cs="Arial"/>
+        </w:rPr>
+        <w:t xml:space="preserve"> eliminarlos</w:t>
+      </w:r>
+      <w:r>
+        <w:rPr>
+          <w:rFonts w:ascii="Arial" w:hAnsi="Arial" w:cs="Arial"/>
+        </w:rPr>
+        <w:t xml:space="preserve"> en caso de cualquier situación que comprometa la aplicación o</w:t>
+      </w:r>
+      <w:r>
+        <w:rPr>
+          <w:rFonts w:ascii="Arial" w:hAnsi="Arial" w:cs="Arial"/>
+        </w:rPr>
+        <w:t xml:space="preserve"> </w:t>
+      </w:r>
+      <w:r>
+        <w:rPr>
+          <w:rFonts w:ascii="Arial" w:hAnsi="Arial" w:cs="Arial"/>
+        </w:rPr>
+        <w:t>también poder</w:t>
+      </w:r>
+      <w:r>
+        <w:rPr>
+          <w:rFonts w:ascii="Arial" w:hAnsi="Arial" w:cs="Arial"/>
+        </w:rPr>
+        <w:t xml:space="preserve"> </w:t>
+      </w:r>
+      <w:r>
+        <w:rPr>
+          <w:rFonts w:ascii="Arial" w:hAnsi="Arial" w:cs="Arial"/>
+        </w:rPr>
+        <w:t xml:space="preserve">visualizar sus objetivos; </w:t>
+      </w:r>
+      <w:r>
+        <w:rPr>
+          <w:rFonts w:ascii="Arial" w:hAnsi="Arial" w:cs="Arial"/>
+        </w:rPr>
+        <w:t>una vez seleccionado</w:t>
+      </w:r>
+      <w:r>
+        <w:rPr>
+          <w:rFonts w:ascii="Arial" w:hAnsi="Arial" w:cs="Arial"/>
+        </w:rPr>
+        <w:t xml:space="preserve"> el usuario del que se desean conocer los objetivos</w:t>
+      </w:r>
+      <w:r>
+        <w:rPr>
+          <w:rFonts w:ascii="Arial" w:hAnsi="Arial" w:cs="Arial"/>
+        </w:rPr>
+        <w:t>, se le mostrarán y también podrá eliminarlos.</w:t>
+      </w:r>
+    </w:p>
+    <w:p>
+      <w:pPr>
+        <w:ind w:left="708"/>
+        <w:rPr>
+          <w:rFonts w:ascii="Arial" w:hAnsi="Arial" w:cs="Arial"/>
+        </w:rPr>
+      </w:pPr>
+      <w:r>
+        <w:rPr>
+          <w:rFonts w:ascii="Arial" w:hAnsi="Arial" w:cs="Arial"/>
+        </w:rPr>
+        <w:sym w:font="Wingdings" w:char="F0E0"/>
+      </w:r>
+      <w:r>
+        <w:rPr>
+          <w:rFonts w:ascii="Arial" w:hAnsi="Arial" w:cs="Arial"/>
+        </w:rPr>
+        <w:t xml:space="preserve"> </w:t>
+      </w:r>
+      <w:r>
+        <w:rPr>
+          <w:rFonts w:ascii="Arial" w:hAnsi="Arial" w:cs="Arial"/>
+        </w:rPr>
+        <w:t>Página “</w:t>
+      </w:r>
+      <w:r>
+        <w:rPr>
+          <w:rFonts w:ascii="Arial" w:hAnsi="Arial" w:cs="Arial"/>
+          <w:u w:val="single"/>
+        </w:rPr>
+        <w:t>Contacto</w:t>
+      </w:r>
+      <w:r>
+        <w:rPr>
+          <w:rFonts w:ascii="Arial" w:hAnsi="Arial" w:cs="Arial"/>
+        </w:rPr>
+        <w:t xml:space="preserve">”: </w:t>
+      </w:r>
+      <w:r>
+        <w:rPr>
+          <w:rFonts w:ascii="Arial" w:hAnsi="Arial" w:cs="Arial"/>
+        </w:rPr>
+        <w:t xml:space="preserve">tiene la opción de ver los mensajes mandados por los clientes de la página web a través de la página de contacto, mostrándole el título, la descripción y el correo electrónico para que pueda ponerse en contacto con ellos. También tiene la opción de eliminar mensajes para que no se acumulen en la base de datos una vez respondidos. </w:t>
+      </w:r>
+    </w:p>
+    <w:p>
+      <w:pPr>
+        <w:rPr>
+          <w:rFonts w:ascii="Arial" w:eastAsiaTheme="majorEastAsia" w:hAnsi="Arial" w:cs="Arial"/>
+          <w:color w:val="1F4D78" w:themeColor="accent1" w:themeShade="7F"/>
+          <w:sz w:val="24"/>
+          <w:szCs w:val="24"/>
+        </w:rPr>
+      </w:pPr>
+      <w:r>
+        <w:rPr>
+          <w:rFonts w:ascii="Arial" w:hAnsi="Arial" w:cs="Arial"/>
+        </w:rPr>
+        <w:br w:type="page"/>
       </w:r>
     </w:p>
     <w:p>
       <w:pPr>
         <w:pStyle w:val="Ttulo3"/>
-      </w:pPr>
-      <w:r>
+        <w:rPr>
+          <w:rFonts w:ascii="Arial" w:hAnsi="Arial" w:cs="Arial"/>
+        </w:rPr>
+      </w:pPr>
+      <w:bookmarkStart w:id="17" w:name="_Toc104562748"/>
+      <w:r>
+        <w:rPr>
+          <w:rFonts w:ascii="Arial" w:hAnsi="Arial" w:cs="Arial"/>
+        </w:rPr>
+        <w:lastRenderedPageBreak/>
+        <w:t xml:space="preserve">Roles y funcionalidades dentro de cada </w:t>
+      </w:r>
+      <w:r>
+        <w:rPr>
+          <w:rFonts w:ascii="Arial" w:hAnsi="Arial" w:cs="Arial"/>
+        </w:rPr>
+        <w:t>tipo de usuario</w:t>
+      </w:r>
+      <w:r>
+        <w:rPr>
+          <w:rFonts w:ascii="Arial" w:hAnsi="Arial" w:cs="Arial"/>
+        </w:rPr>
+        <w:t>:</w:t>
+      </w:r>
+      <w:bookmarkEnd w:id="17"/>
+    </w:p>
+    <w:p>
+      <w:pPr>
+        <w:rPr>
+          <w:rFonts w:ascii="Arial" w:hAnsi="Arial" w:cs="Arial"/>
+        </w:rPr>
+      </w:pPr>
+    </w:p>
+    <w:p>
+      <w:pPr>
+        <w:pStyle w:val="Ttulo4"/>
+        <w:rPr>
+          <w:rFonts w:ascii="Arial" w:hAnsi="Arial" w:cs="Arial"/>
+        </w:rPr>
+      </w:pPr>
+      <w:r>
+        <w:rPr>
+          <w:rFonts w:ascii="Arial" w:hAnsi="Arial" w:cs="Arial"/>
+        </w:rPr>
         <w:t>Cualquiera que acceda</w:t>
       </w:r>
     </w:p>
     <w:p>
-      <w:r>
-        <w:t>Mostrar la página</w:t>
-      </w:r>
-    </w:p>
-    <w:p>
-      <w:pPr>
-        <w:pStyle w:val="Ttulo3"/>
-      </w:pPr>
-      <w:r>
+      <w:pPr>
+        <w:rPr>
+          <w:rFonts w:ascii="Arial" w:hAnsi="Arial" w:cs="Arial"/>
+        </w:rPr>
+      </w:pPr>
+      <w:r>
+        <w:rPr>
+          <w:rFonts w:ascii="Arial" w:hAnsi="Arial" w:cs="Arial"/>
+        </w:rPr>
+        <w:t>Acceso a página de “</w:t>
+      </w:r>
+      <w:r>
+        <w:rPr>
+          <w:rFonts w:ascii="Arial" w:hAnsi="Arial" w:cs="Arial"/>
+          <w:u w:val="single"/>
+        </w:rPr>
+        <w:t>Presentación</w:t>
+      </w:r>
+      <w:r>
+        <w:rPr>
+          <w:rFonts w:ascii="Arial" w:hAnsi="Arial" w:cs="Arial"/>
+        </w:rPr>
+        <w:t>”</w:t>
+      </w:r>
+    </w:p>
+    <w:p>
+      <w:pPr>
+        <w:rPr>
+          <w:rFonts w:ascii="Arial" w:hAnsi="Arial" w:cs="Arial"/>
+        </w:rPr>
+      </w:pPr>
+      <w:r>
+        <w:rPr>
+          <w:rFonts w:ascii="Arial" w:hAnsi="Arial" w:cs="Arial"/>
+        </w:rPr>
+        <w:t>Acceso a página de “</w:t>
+      </w:r>
+      <w:r>
+        <w:rPr>
+          <w:rFonts w:ascii="Arial" w:hAnsi="Arial" w:cs="Arial"/>
+          <w:u w:val="single"/>
+        </w:rPr>
+        <w:t>Servicios</w:t>
+      </w:r>
+      <w:r>
+        <w:rPr>
+          <w:rFonts w:ascii="Arial" w:hAnsi="Arial" w:cs="Arial"/>
+        </w:rPr>
+        <w:t>”</w:t>
+      </w:r>
+    </w:p>
+    <w:p>
+      <w:pPr>
+        <w:rPr>
+          <w:rFonts w:ascii="Arial" w:hAnsi="Arial" w:cs="Arial"/>
+        </w:rPr>
+      </w:pPr>
+      <w:r>
+        <w:rPr>
+          <w:rFonts w:ascii="Arial" w:hAnsi="Arial" w:cs="Arial"/>
+        </w:rPr>
+        <w:t>Acceso a página de “</w:t>
+      </w:r>
+      <w:r>
+        <w:rPr>
+          <w:rFonts w:ascii="Arial" w:hAnsi="Arial" w:cs="Arial"/>
+          <w:u w:val="single"/>
+        </w:rPr>
+        <w:t>Contacto</w:t>
+      </w:r>
+      <w:r>
+        <w:rPr>
+          <w:rFonts w:ascii="Arial" w:hAnsi="Arial" w:cs="Arial"/>
+        </w:rPr>
+        <w:t>”: Poder enviar mensajes al administrador, con un título, una descripción y una dirección de correo a la que ser respondidos.</w:t>
+      </w:r>
+    </w:p>
+    <w:p>
+      <w:pPr>
+        <w:rPr>
+          <w:rFonts w:ascii="Arial" w:hAnsi="Arial" w:cs="Arial"/>
+        </w:rPr>
+      </w:pPr>
+      <w:r>
+        <w:rPr>
+          <w:rFonts w:ascii="Arial" w:hAnsi="Arial" w:cs="Arial"/>
+        </w:rPr>
+        <w:t>Acceso a la Página de “</w:t>
+      </w:r>
+      <w:r>
+        <w:rPr>
+          <w:rFonts w:ascii="Arial" w:hAnsi="Arial" w:cs="Arial"/>
+          <w:u w:val="single"/>
+        </w:rPr>
+        <w:t>Inicio de sesión</w:t>
+      </w:r>
+      <w:r>
+        <w:rPr>
+          <w:rFonts w:ascii="Arial" w:hAnsi="Arial" w:cs="Arial"/>
+        </w:rPr>
+        <w:t>”: Podrán acceder con sus credenciales (Nombre y contraseña) y también tienen un enlace directo a la página de “Crear cuenta” en el caso de que no tengan cuenta creada en la aplicación.</w:t>
+      </w:r>
+    </w:p>
+    <w:p>
+      <w:pPr>
+        <w:rPr>
+          <w:rFonts w:ascii="Arial" w:hAnsi="Arial" w:cs="Arial"/>
+        </w:rPr>
+      </w:pPr>
+      <w:r>
+        <w:rPr>
+          <w:rFonts w:ascii="Arial" w:hAnsi="Arial" w:cs="Arial"/>
+        </w:rPr>
+        <w:t xml:space="preserve">Acceso a la Página de </w:t>
+      </w:r>
+      <w:r>
+        <w:rPr>
+          <w:rFonts w:ascii="Arial" w:hAnsi="Arial" w:cs="Arial"/>
+        </w:rPr>
+        <w:t>“</w:t>
+      </w:r>
+      <w:r>
+        <w:rPr>
+          <w:rFonts w:ascii="Arial" w:hAnsi="Arial" w:cs="Arial"/>
+          <w:u w:val="single"/>
+        </w:rPr>
+        <w:t>Crear cuenta</w:t>
+      </w:r>
+      <w:r>
+        <w:rPr>
+          <w:rFonts w:ascii="Arial" w:hAnsi="Arial" w:cs="Arial"/>
+        </w:rPr>
+        <w:t>”: Podrán crear un nuevo usuario la aplicación que no exista ya previamente y también tiene un enlace directo a “Iniciar Sesión” en el caso de que ya tengan cuenta creada.</w:t>
+      </w:r>
+    </w:p>
+    <w:p>
+      <w:pPr>
+        <w:rPr>
+          <w:rFonts w:ascii="Arial" w:hAnsi="Arial" w:cs="Arial"/>
+        </w:rPr>
+      </w:pPr>
+    </w:p>
+    <w:p>
+      <w:pPr>
+        <w:pStyle w:val="Ttulo4"/>
+        <w:rPr>
+          <w:rFonts w:ascii="Arial" w:hAnsi="Arial" w:cs="Arial"/>
+        </w:rPr>
+      </w:pPr>
+      <w:r>
+        <w:rPr>
+          <w:rFonts w:ascii="Arial" w:hAnsi="Arial" w:cs="Arial"/>
+        </w:rPr>
         <w:t>Usuarios</w:t>
       </w:r>
-    </w:p>
-    <w:p>
-      <w:pPr>
-        <w:rPr>
-          <w:rFonts w:ascii="Arial" w:hAnsi="Arial" w:cs="Arial"/>
-        </w:rPr>
-      </w:pPr>
-      <w:r>
-        <w:rPr>
-          <w:rFonts w:ascii="Arial" w:hAnsi="Arial" w:cs="Arial"/>
-        </w:rPr>
-        <w:t>Creación de usuarios y acceso a estos.</w:t>
-      </w:r>
-    </w:p>
-    <w:p>
-      <w:pPr>
-        <w:rPr>
-          <w:rFonts w:ascii="Arial" w:hAnsi="Arial" w:cs="Arial"/>
-        </w:rPr>
-      </w:pPr>
-      <w:r>
-        <w:rPr>
-          <w:rFonts w:ascii="Arial" w:hAnsi="Arial" w:cs="Arial"/>
-        </w:rPr>
-        <w:t>Los usuarios tendrán su propia foto de perfil la cual se mostrará en la página del usuario.</w:t>
-      </w:r>
-    </w:p>
-    <w:p>
-      <w:pPr>
-        <w:rPr>
-          <w:rFonts w:ascii="Arial" w:hAnsi="Arial" w:cs="Arial"/>
-        </w:rPr>
-      </w:pPr>
-      <w:r>
-        <w:rPr>
-          <w:rFonts w:ascii="Arial" w:hAnsi="Arial" w:cs="Arial"/>
-        </w:rPr>
-        <w:t>Los usuarios podrán cambiar su foto de perfil, correo electrónico y su contraseña en la sección de ajustes mediante la introducción de su contraseña actual.</w:t>
-      </w:r>
-    </w:p>
-    <w:p>
-      <w:pPr>
-        <w:rPr>
-          <w:rFonts w:ascii="Arial" w:hAnsi="Arial" w:cs="Arial"/>
-        </w:rPr>
-      </w:pPr>
-      <w:r>
-        <w:rPr>
-          <w:rFonts w:ascii="Arial" w:hAnsi="Arial" w:cs="Arial"/>
-        </w:rPr>
-        <w:t>Los</w:t>
-      </w:r>
-      <w:r>
-        <w:rPr>
-          <w:rFonts w:ascii="Arial" w:hAnsi="Arial" w:cs="Arial"/>
-        </w:rPr>
-        <w:t xml:space="preserve"> usuarios podrán salir y eliminar su cuenta.</w:t>
-      </w:r>
-    </w:p>
-    <w:p>
-      <w:pPr>
-        <w:rPr>
-          <w:rFonts w:ascii="Arial" w:hAnsi="Arial" w:cs="Arial"/>
-        </w:rPr>
-      </w:pPr>
-      <w:r>
-        <w:rPr>
-          <w:rFonts w:ascii="Arial" w:hAnsi="Arial" w:cs="Arial"/>
-        </w:rPr>
-        <w:t>Los usuarios podrán crear objetivos</w:t>
+      <w:r>
+        <w:rPr>
+          <w:rFonts w:ascii="Arial" w:hAnsi="Arial" w:cs="Arial"/>
+        </w:rPr>
+        <w:t xml:space="preserve"> no administradores.</w:t>
+      </w:r>
+    </w:p>
+    <w:p>
+      <w:pPr>
+        <w:rPr>
+          <w:rFonts w:ascii="Arial" w:hAnsi="Arial" w:cs="Arial"/>
+        </w:rPr>
+      </w:pPr>
+      <w:r>
+        <w:rPr>
+          <w:rFonts w:ascii="Arial" w:hAnsi="Arial" w:cs="Arial"/>
+        </w:rPr>
+        <w:t xml:space="preserve">Acceso a la página de </w:t>
+      </w:r>
+      <w:r>
+        <w:rPr>
+          <w:rFonts w:ascii="Arial" w:hAnsi="Arial" w:cs="Arial"/>
+        </w:rPr>
+        <w:t>“</w:t>
+      </w:r>
+      <w:r>
+        <w:rPr>
+          <w:rFonts w:ascii="Arial" w:hAnsi="Arial" w:cs="Arial"/>
+          <w:u w:val="single"/>
+        </w:rPr>
+        <w:t>Autentificado</w:t>
+      </w:r>
+      <w:r>
+        <w:rPr>
+          <w:rFonts w:ascii="Arial" w:hAnsi="Arial" w:cs="Arial"/>
+        </w:rPr>
+        <w:t xml:space="preserve">” </w:t>
+      </w:r>
+      <w:r>
+        <w:rPr>
+          <w:rFonts w:ascii="Arial" w:hAnsi="Arial" w:cs="Arial"/>
+        </w:rPr>
+        <w:t>en la cual tendrán toda su información.</w:t>
+      </w:r>
+    </w:p>
+    <w:p>
+      <w:pPr>
+        <w:rPr>
+          <w:rFonts w:ascii="Arial" w:hAnsi="Arial" w:cs="Arial"/>
+        </w:rPr>
+      </w:pPr>
+      <w:r>
+        <w:rPr>
+          <w:rFonts w:ascii="Arial" w:hAnsi="Arial" w:cs="Arial"/>
+        </w:rPr>
+        <w:t>Los usuarios tendrán su propia foto de perfil la cual se mostrará en la página del usuario</w:t>
+      </w:r>
+      <w:r>
+        <w:rPr>
+          <w:rFonts w:ascii="Arial" w:hAnsi="Arial" w:cs="Arial"/>
+        </w:rPr>
+        <w:t>, esta es una por defecto al crear el usuario y este podrá cambiarla</w:t>
       </w:r>
       <w:r>
         <w:rPr>
@@ -5582,147 +8187,268 @@
         <w:rPr>
           <w:rFonts w:ascii="Arial" w:hAnsi="Arial" w:cs="Arial"/>
         </w:rPr>
-        <w:t>Los usuarios podrán visualizar sus objetivos.</w:t>
-      </w:r>
-    </w:p>
-    <w:p>
-      <w:pPr>
-        <w:rPr>
-          <w:rFonts w:ascii="Arial" w:hAnsi="Arial" w:cs="Arial"/>
-        </w:rPr>
-      </w:pPr>
-      <w:r>
-        <w:rPr>
-          <w:rFonts w:ascii="Arial" w:hAnsi="Arial" w:cs="Arial"/>
-        </w:rPr>
-        <w:t>Los usuarios podrán abandonar sus objetivos si no han podido realizarlos y estos se eliminarán.</w:t>
-      </w:r>
-    </w:p>
-    <w:p>
-      <w:pPr>
-        <w:rPr>
-          <w:rFonts w:ascii="Arial" w:hAnsi="Arial" w:cs="Arial"/>
-        </w:rPr>
-      </w:pPr>
-      <w:r>
-        <w:rPr>
-          <w:rFonts w:ascii="Arial" w:hAnsi="Arial" w:cs="Arial"/>
-        </w:rPr>
-        <w:t>Los usuarios podrán completar sus objetivos de forma que estos ya no aparecerán en los apartados de objetivos actuales, pero si en los de completados.</w:t>
-      </w:r>
-    </w:p>
-    <w:p>
-      <w:pPr>
-        <w:rPr>
-          <w:rFonts w:ascii="Arial" w:hAnsi="Arial" w:cs="Arial"/>
-        </w:rPr>
-      </w:pPr>
-    </w:p>
-    <w:p>
-      <w:pPr>
-        <w:pStyle w:val="Ttulo3"/>
-      </w:pPr>
-      <w:r>
-        <w:t>Objetivos</w:t>
-      </w:r>
-    </w:p>
-    <w:p>
-      <w:pPr>
-        <w:rPr>
-          <w:rFonts w:ascii="Arial" w:hAnsi="Arial" w:cs="Arial"/>
-        </w:rPr>
-      </w:pPr>
-      <w:r>
-        <w:rPr>
-          <w:rFonts w:ascii="Arial" w:hAnsi="Arial" w:cs="Arial"/>
-        </w:rPr>
-        <w:t>Habrá tres tipos de objetivos los cuales serán académicos, personales y físicos.</w:t>
-      </w:r>
-    </w:p>
-    <w:p>
-      <w:pPr>
-        <w:rPr>
-          <w:rFonts w:ascii="Arial" w:hAnsi="Arial" w:cs="Arial"/>
-        </w:rPr>
-      </w:pPr>
-      <w:r>
-        <w:rPr>
-          <w:rFonts w:ascii="Arial" w:hAnsi="Arial" w:cs="Arial"/>
-        </w:rPr>
-        <w:t>Cada objetivo tendrá una serie de ayudas en función de su tipo.</w:t>
-      </w:r>
-    </w:p>
-    <w:p>
-      <w:pPr>
-        <w:rPr>
-          <w:rFonts w:ascii="Arial" w:hAnsi="Arial" w:cs="Arial"/>
-        </w:rPr>
-      </w:pPr>
-      <w:r>
-        <w:rPr>
-          <w:rFonts w:ascii="Arial" w:hAnsi="Arial" w:cs="Arial"/>
-        </w:rPr>
-        <w:t>Los objetivos académicos tendrán como ayuda la elección de diversos métodos de estudio/trabajo de forma que escojan el que más se adecue a ellos para lograr la mayor eficiencia posible.</w:t>
-      </w:r>
-    </w:p>
-    <w:p>
-      <w:pPr>
-        <w:rPr>
-          <w:rFonts w:ascii="Arial" w:hAnsi="Arial" w:cs="Arial"/>
-        </w:rPr>
-      </w:pPr>
-      <w:r>
-        <w:rPr>
-          <w:rFonts w:ascii="Arial" w:hAnsi="Arial" w:cs="Arial"/>
-        </w:rPr>
-        <w:t>Los objetivos personales</w:t>
-      </w:r>
-      <w:r>
-        <w:rPr>
-          <w:rFonts w:ascii="Arial" w:hAnsi="Arial" w:cs="Arial"/>
-        </w:rPr>
-        <w:t xml:space="preserve"> tendrán como ayuda poder</w:t>
-      </w:r>
-      <w:r>
-        <w:rPr>
-          <w:rFonts w:ascii="Arial" w:hAnsi="Arial" w:cs="Arial"/>
-        </w:rPr>
-        <w:t xml:space="preserve"> escoger entre diferentes recompensas que se obtendrán al realizar ciertas acciones de esta forma consiguiendo un pequeño aliciente para completar dicho objetivo.</w:t>
-      </w:r>
-    </w:p>
-    <w:p>
-      <w:pPr>
-        <w:rPr>
-          <w:rFonts w:ascii="Arial" w:hAnsi="Arial" w:cs="Arial"/>
-        </w:rPr>
-      </w:pPr>
-      <w:r>
-        <w:rPr>
-          <w:rFonts w:ascii="Arial" w:hAnsi="Arial" w:cs="Arial"/>
-        </w:rPr>
-        <w:t>Los objetivos Físicos</w:t>
-      </w:r>
-      <w:r>
-        <w:rPr>
-          <w:rFonts w:ascii="Arial" w:hAnsi="Arial" w:cs="Arial"/>
-        </w:rPr>
-        <w:t xml:space="preserve"> tendrán como ayuda seleccionar una rutina que se adecue a sus requerimientos de forma que estas estén clasificadas por el lugar de su realización para que tenga una idea de lo que se puede hacer en un ambiente concreto y este también podrá ver su dificultad para que escoja una adecuada a su estado físico.</w:t>
-      </w:r>
-    </w:p>
-    <w:p>
-      <w:pPr>
-        <w:rPr>
-          <w:rFonts w:ascii="Arial" w:hAnsi="Arial" w:cs="Arial"/>
-        </w:rPr>
-      </w:pPr>
-      <w:r>
-        <w:rPr>
-          <w:rFonts w:ascii="Arial" w:hAnsi="Arial" w:cs="Arial"/>
-        </w:rPr>
-        <w:t>Las ayudas se mostrarán a la hora de crear los objetivos en función del tipo de objetivo que se desee crear y una vez seleccionada se podrá obtener información de la misma para comprobar que se está de acuerdo en crear el objetivo con dicha ayuda. La ayuda que seleccione el usuario en su objetivo podrá verse para poder recordarla mediante un botón dentro de la visualización de dicho objetivo.</w:t>
-      </w:r>
-      <w:bookmarkStart w:id="7" w:name="_GoBack"/>
-      <w:bookmarkEnd w:id="7"/>
+        <w:t>En el apartado de “</w:t>
+      </w:r>
+      <w:r>
+        <w:rPr>
+          <w:rFonts w:ascii="Arial" w:hAnsi="Arial" w:cs="Arial"/>
+          <w:u w:val="single"/>
+        </w:rPr>
+        <w:t>ajustes</w:t>
+      </w:r>
+      <w:r>
+        <w:rPr>
+          <w:rFonts w:ascii="Arial" w:hAnsi="Arial" w:cs="Arial"/>
+        </w:rPr>
+        <w:t>”:</w:t>
+      </w:r>
+      <w:r>
+        <w:rPr>
+          <w:rFonts w:ascii="Arial" w:hAnsi="Arial" w:cs="Arial"/>
+        </w:rPr>
+        <w:t xml:space="preserve"> Los</w:t>
+      </w:r>
+      <w:r>
+        <w:rPr>
+          <w:rFonts w:ascii="Arial" w:hAnsi="Arial" w:cs="Arial"/>
+        </w:rPr>
+        <w:t xml:space="preserve"> usuarios podrán cambiar su foto de perfil, correo electrónico y su contraseña en la sección de ajustes mediante la introducción de su contraseña actual</w:t>
+      </w:r>
+      <w:r>
+        <w:rPr>
+          <w:rFonts w:ascii="Arial" w:hAnsi="Arial" w:cs="Arial"/>
+        </w:rPr>
+        <w:t xml:space="preserve"> para verificar que son estos los que la cambian y no alguien que acceda a su ordenador con la cuenta abierta</w:t>
+      </w:r>
+      <w:r>
+        <w:rPr>
+          <w:rFonts w:ascii="Arial" w:hAnsi="Arial" w:cs="Arial"/>
+        </w:rPr>
+        <w:t>.</w:t>
+      </w:r>
+      <w:r>
+        <w:rPr>
+          <w:rFonts w:ascii="Arial" w:hAnsi="Arial" w:cs="Arial"/>
+        </w:rPr>
+        <w:t xml:space="preserve"> Estos también p</w:t>
+      </w:r>
+      <w:r>
+        <w:rPr>
+          <w:rFonts w:ascii="Arial" w:hAnsi="Arial" w:cs="Arial"/>
+        </w:rPr>
+        <w:t xml:space="preserve">odrán salir </w:t>
+      </w:r>
+      <w:r>
+        <w:rPr>
+          <w:rFonts w:ascii="Arial" w:hAnsi="Arial" w:cs="Arial"/>
+        </w:rPr>
+        <w:t xml:space="preserve">a la página principal </w:t>
+      </w:r>
+      <w:r>
+        <w:rPr>
+          <w:rFonts w:ascii="Arial" w:hAnsi="Arial" w:cs="Arial"/>
+        </w:rPr>
+        <w:t>y eliminar su cuenta.</w:t>
+      </w:r>
+    </w:p>
+    <w:p>
+      <w:pPr>
+        <w:rPr>
+          <w:rFonts w:ascii="Arial" w:hAnsi="Arial" w:cs="Arial"/>
+        </w:rPr>
+      </w:pPr>
+      <w:r>
+        <w:rPr>
+          <w:rFonts w:ascii="Arial" w:hAnsi="Arial" w:cs="Arial"/>
+        </w:rPr>
+        <w:t xml:space="preserve">Los usuarios podrán crear </w:t>
+      </w:r>
+      <w:r>
+        <w:rPr>
+          <w:rFonts w:ascii="Arial" w:hAnsi="Arial" w:cs="Arial"/>
+        </w:rPr>
+        <w:t xml:space="preserve">diversos tipos de </w:t>
+      </w:r>
+      <w:r>
+        <w:rPr>
+          <w:rFonts w:ascii="Arial" w:hAnsi="Arial" w:cs="Arial"/>
+        </w:rPr>
+        <w:t>objetivos.</w:t>
+      </w:r>
+    </w:p>
+    <w:p>
+      <w:pPr>
+        <w:rPr>
+          <w:rFonts w:ascii="Arial" w:hAnsi="Arial" w:cs="Arial"/>
+        </w:rPr>
+      </w:pPr>
+      <w:r>
+        <w:rPr>
+          <w:rFonts w:ascii="Arial" w:hAnsi="Arial" w:cs="Arial"/>
+        </w:rPr>
+        <w:t>Los usuarios podrán visualizar sus objetivos</w:t>
+      </w:r>
+      <w:r>
+        <w:rPr>
+          <w:rFonts w:ascii="Arial" w:hAnsi="Arial" w:cs="Arial"/>
+        </w:rPr>
+        <w:t xml:space="preserve"> filtrados por: “Todos”, “Académicos”, “Personales”,” Físicos” y “Completados”.</w:t>
+      </w:r>
+    </w:p>
+    <w:p>
+      <w:pPr>
+        <w:rPr>
+          <w:rFonts w:ascii="Arial" w:hAnsi="Arial" w:cs="Arial"/>
+        </w:rPr>
+      </w:pPr>
+      <w:r>
+        <w:rPr>
+          <w:rFonts w:ascii="Arial" w:hAnsi="Arial" w:cs="Arial"/>
+        </w:rPr>
+        <w:t>Podrán</w:t>
+      </w:r>
+      <w:r>
+        <w:rPr>
+          <w:rFonts w:ascii="Arial" w:hAnsi="Arial" w:cs="Arial"/>
+        </w:rPr>
+        <w:t xml:space="preserve"> abandonar sus objetivos si no han podido realizarlos y estos se eliminarán.</w:t>
+      </w:r>
+    </w:p>
+    <w:p>
+      <w:pPr>
+        <w:rPr>
+          <w:rFonts w:ascii="Arial" w:hAnsi="Arial" w:cs="Arial"/>
+        </w:rPr>
+      </w:pPr>
+      <w:r>
+        <w:rPr>
+          <w:rFonts w:ascii="Arial" w:hAnsi="Arial" w:cs="Arial"/>
+        </w:rPr>
+        <w:t>Podrán</w:t>
+      </w:r>
+      <w:r>
+        <w:rPr>
+          <w:rFonts w:ascii="Arial" w:hAnsi="Arial" w:cs="Arial"/>
+        </w:rPr>
+        <w:t xml:space="preserve"> completar sus objetivos de forma que estos ya no aparecerán en los apartados de objetivos actuales, pero si en los de completados.</w:t>
+      </w:r>
+    </w:p>
+    <w:p>
+      <w:pPr>
+        <w:rPr>
+          <w:rFonts w:ascii="Arial" w:hAnsi="Arial" w:cs="Arial"/>
+        </w:rPr>
+      </w:pPr>
+    </w:p>
+    <w:p>
+      <w:pPr>
+        <w:pStyle w:val="Ttulo4"/>
+        <w:rPr>
+          <w:rFonts w:ascii="Arial" w:hAnsi="Arial" w:cs="Arial"/>
+        </w:rPr>
+      </w:pPr>
+      <w:r>
+        <w:rPr>
+          <w:rFonts w:ascii="Arial" w:hAnsi="Arial" w:cs="Arial"/>
+        </w:rPr>
+        <w:t>Administrador</w:t>
+      </w:r>
+    </w:p>
+    <w:p>
+      <w:pPr>
+        <w:rPr>
+          <w:rFonts w:ascii="Arial" w:hAnsi="Arial" w:cs="Arial"/>
+        </w:rPr>
+      </w:pPr>
+      <w:r>
+        <w:rPr>
+          <w:rFonts w:ascii="Arial" w:hAnsi="Arial" w:cs="Arial"/>
+        </w:rPr>
+        <w:t>Acceso a la p</w:t>
+      </w:r>
+      <w:r>
+        <w:rPr>
+          <w:rFonts w:ascii="Arial" w:hAnsi="Arial" w:cs="Arial"/>
+        </w:rPr>
+        <w:t>ágina de “</w:t>
+      </w:r>
+      <w:r>
+        <w:rPr>
+          <w:rFonts w:ascii="Arial" w:hAnsi="Arial" w:cs="Arial"/>
+          <w:u w:val="single"/>
+        </w:rPr>
+        <w:t>A</w:t>
+      </w:r>
+      <w:r>
+        <w:rPr>
+          <w:rFonts w:ascii="Arial" w:hAnsi="Arial" w:cs="Arial"/>
+          <w:u w:val="single"/>
+        </w:rPr>
+        <w:t>dministrar</w:t>
+      </w:r>
+      <w:r>
+        <w:rPr>
+          <w:rFonts w:ascii="Arial" w:hAnsi="Arial" w:cs="Arial"/>
+        </w:rPr>
+        <w:t>”</w:t>
+      </w:r>
+      <w:r>
+        <w:rPr>
+          <w:rFonts w:ascii="Arial" w:hAnsi="Arial" w:cs="Arial"/>
+        </w:rPr>
+        <w:t>: Podrá visualizar todos los usuarios</w:t>
+      </w:r>
+      <w:r>
+        <w:rPr>
+          <w:rFonts w:ascii="Arial" w:hAnsi="Arial" w:cs="Arial"/>
+        </w:rPr>
+        <w:t xml:space="preserve"> que no sean administradores, eliminarlos, visualizar los métodos activos que tiene un usuario seleccionado y eliminarlos.</w:t>
+      </w:r>
+    </w:p>
+    <w:p>
+      <w:pPr>
+        <w:rPr>
+          <w:rFonts w:ascii="Arial" w:hAnsi="Arial" w:cs="Arial"/>
+        </w:rPr>
+      </w:pPr>
+      <w:r>
+        <w:rPr>
+          <w:rFonts w:ascii="Arial" w:hAnsi="Arial" w:cs="Arial"/>
+        </w:rPr>
+        <w:t xml:space="preserve">Acceso a la página de </w:t>
+      </w:r>
+      <w:r>
+        <w:rPr>
+          <w:rFonts w:ascii="Arial" w:hAnsi="Arial" w:cs="Arial"/>
+        </w:rPr>
+        <w:t>“</w:t>
+      </w:r>
+      <w:r>
+        <w:rPr>
+          <w:rFonts w:ascii="Arial" w:hAnsi="Arial" w:cs="Arial"/>
+          <w:u w:val="single"/>
+        </w:rPr>
+        <w:t>Mensajes</w:t>
+      </w:r>
+      <w:r>
+        <w:rPr>
+          <w:rFonts w:ascii="Arial" w:hAnsi="Arial" w:cs="Arial"/>
+        </w:rPr>
+        <w:t>”</w:t>
+      </w:r>
+      <w:r>
+        <w:rPr>
+          <w:rFonts w:ascii="Arial" w:hAnsi="Arial" w:cs="Arial"/>
+        </w:rPr>
+        <w:t>: Podrá visualizar los mensajes que han enviado los clientes de la página viendo el mensaje, una descripción y el correo electrónico al que desean ser contactados junto con una opción de eliminar los mensajes.</w:t>
+      </w:r>
+    </w:p>
+    <w:p>
+      <w:pPr>
+        <w:rPr>
+          <w:rFonts w:ascii="Arial" w:hAnsi="Arial" w:cs="Arial"/>
+        </w:rPr>
+      </w:pPr>
     </w:p>
     <w:p>
       <w:pPr>
@@ -5733,7 +8459,7 @@
       </w:pPr>
     </w:p>
     <w:sectPr>
-      <w:footerReference w:type="default" r:id="rId9"/>
+      <w:footerReference w:type="default" r:id="rId11"/>
       <w:pgSz w:w="11906" w:h="16838"/>
       <w:pgMar w:top="1418" w:right="1701" w:bottom="1418" w:left="1985" w:header="709" w:footer="709" w:gutter="0"/>
       <w:pgNumType w:start="0"/>
@@ -5834,7 +8560,7 @@
         <w:sz w:val="24"/>
         <w:szCs w:val="24"/>
       </w:rPr>
-      <w:t>4</w:t>
+      <w:t>10</w:t>
     </w:r>
     <w:r>
       <w:rPr>
@@ -5883,7 +8609,7 @@
         <w:sz w:val="24"/>
         <w:szCs w:val="24"/>
       </w:rPr>
-      <w:t>5</w:t>
+      <w:t>10</w:t>
     </w:r>
     <w:r>
       <w:rPr>
@@ -6154,9 +8880,9 @@
     </w:lvl>
   </w:abstractNum>
   <w:abstractNum w:abstractNumId="2" w15:restartNumberingAfterBreak="0">
-    <w:nsid w:val="5B5B7119"/>
+    <w:nsid w:val="367B553D"/>
     <w:multiLevelType w:val="hybridMultilevel"/>
-    <w:tmpl w:val="38D0DFB8"/>
+    <w:tmpl w:val="9E163F44"/>
     <w:lvl w:ilvl="0" w:tplc="0C0A0001">
       <w:start w:val="1"/>
       <w:numFmt w:val="bullet"/>
@@ -6267,6 +8993,119 @@
     </w:lvl>
   </w:abstractNum>
   <w:abstractNum w:abstractNumId="3" w15:restartNumberingAfterBreak="0">
+    <w:nsid w:val="5B5B7119"/>
+    <w:multiLevelType w:val="hybridMultilevel"/>
+    <w:tmpl w:val="38D0DFB8"/>
+    <w:lvl w:ilvl="0" w:tplc="0C0A0001">
+      <w:start w:val="1"/>
+      <w:numFmt w:val="bullet"/>
+      <w:lvlText w:val=""/>
+      <w:lvlJc w:val="left"/>
+      <w:pPr>
+        <w:ind w:left="720" w:hanging="360"/>
+      </w:pPr>
+      <w:rPr>
+        <w:rFonts w:ascii="Symbol" w:hAnsi="Symbol" w:hint="default"/>
+      </w:rPr>
+    </w:lvl>
+    <w:lvl w:ilvl="1" w:tplc="0C0A0003" w:tentative="1">
+      <w:start w:val="1"/>
+      <w:numFmt w:val="bullet"/>
+      <w:lvlText w:val="o"/>
+      <w:lvlJc w:val="left"/>
+      <w:pPr>
+        <w:ind w:left="1440" w:hanging="360"/>
+      </w:pPr>
+      <w:rPr>
+        <w:rFonts w:ascii="Courier New" w:hAnsi="Courier New" w:cs="Courier New" w:hint="default"/>
+      </w:rPr>
+    </w:lvl>
+    <w:lvl w:ilvl="2" w:tplc="0C0A0005" w:tentative="1">
+      <w:start w:val="1"/>
+      <w:numFmt w:val="bullet"/>
+      <w:lvlText w:val=""/>
+      <w:lvlJc w:val="left"/>
+      <w:pPr>
+        <w:ind w:left="2160" w:hanging="360"/>
+      </w:pPr>
+      <w:rPr>
+        <w:rFonts w:ascii="Wingdings" w:hAnsi="Wingdings" w:hint="default"/>
+      </w:rPr>
+    </w:lvl>
+    <w:lvl w:ilvl="3" w:tplc="0C0A0001" w:tentative="1">
+      <w:start w:val="1"/>
+      <w:numFmt w:val="bullet"/>
+      <w:lvlText w:val=""/>
+      <w:lvlJc w:val="left"/>
+      <w:pPr>
+        <w:ind w:left="2880" w:hanging="360"/>
+      </w:pPr>
+      <w:rPr>
+        <w:rFonts w:ascii="Symbol" w:hAnsi="Symbol" w:hint="default"/>
+      </w:rPr>
+    </w:lvl>
+    <w:lvl w:ilvl="4" w:tplc="0C0A0003" w:tentative="1">
+      <w:start w:val="1"/>
+      <w:numFmt w:val="bullet"/>
+      <w:lvlText w:val="o"/>
+      <w:lvlJc w:val="left"/>
+      <w:pPr>
+        <w:ind w:left="3600" w:hanging="360"/>
+      </w:pPr>
+      <w:rPr>
+        <w:rFonts w:ascii="Courier New" w:hAnsi="Courier New" w:cs="Courier New" w:hint="default"/>
+      </w:rPr>
+    </w:lvl>
+    <w:lvl w:ilvl="5" w:tplc="0C0A0005" w:tentative="1">
+      <w:start w:val="1"/>
+      <w:numFmt w:val="bullet"/>
+      <w:lvlText w:val=""/>
+      <w:lvlJc w:val="left"/>
+      <w:pPr>
+        <w:ind w:left="4320" w:hanging="360"/>
+      </w:pPr>
+      <w:rPr>
+        <w:rFonts w:ascii="Wingdings" w:hAnsi="Wingdings" w:hint="default"/>
+      </w:rPr>
+    </w:lvl>
+    <w:lvl w:ilvl="6" w:tplc="0C0A0001" w:tentative="1">
+      <w:start w:val="1"/>
+      <w:numFmt w:val="bullet"/>
+      <w:lvlText w:val=""/>
+      <w:lvlJc w:val="left"/>
+      <w:pPr>
+        <w:ind w:left="5040" w:hanging="360"/>
+      </w:pPr>
+      <w:rPr>
+        <w:rFonts w:ascii="Symbol" w:hAnsi="Symbol" w:hint="default"/>
+      </w:rPr>
+    </w:lvl>
+    <w:lvl w:ilvl="7" w:tplc="0C0A0003" w:tentative="1">
+      <w:start w:val="1"/>
+      <w:numFmt w:val="bullet"/>
+      <w:lvlText w:val="o"/>
+      <w:lvlJc w:val="left"/>
+      <w:pPr>
+        <w:ind w:left="5760" w:hanging="360"/>
+      </w:pPr>
+      <w:rPr>
+        <w:rFonts w:ascii="Courier New" w:hAnsi="Courier New" w:cs="Courier New" w:hint="default"/>
+      </w:rPr>
+    </w:lvl>
+    <w:lvl w:ilvl="8" w:tplc="0C0A0005" w:tentative="1">
+      <w:start w:val="1"/>
+      <w:numFmt w:val="bullet"/>
+      <w:lvlText w:val=""/>
+      <w:lvlJc w:val="left"/>
+      <w:pPr>
+        <w:ind w:left="6480" w:hanging="360"/>
+      </w:pPr>
+      <w:rPr>
+        <w:rFonts w:ascii="Wingdings" w:hAnsi="Wingdings" w:hint="default"/>
+      </w:rPr>
+    </w:lvl>
+  </w:abstractNum>
+  <w:abstractNum w:abstractNumId="4" w15:restartNumberingAfterBreak="0">
     <w:nsid w:val="5D62450A"/>
     <w:multiLevelType w:val="hybridMultilevel"/>
     <w:tmpl w:val="22A0CAC0"/>
@@ -6378,17 +9217,135 @@
       </w:rPr>
     </w:lvl>
   </w:abstractNum>
+  <w:abstractNum w:abstractNumId="5" w15:restartNumberingAfterBreak="0">
+    <w:nsid w:val="60197C6C"/>
+    <w:multiLevelType w:val="hybridMultilevel"/>
+    <w:tmpl w:val="59684852"/>
+    <w:lvl w:ilvl="0" w:tplc="264823DE">
+      <w:numFmt w:val="bullet"/>
+      <w:lvlText w:val=""/>
+      <w:lvlJc w:val="left"/>
+      <w:pPr>
+        <w:ind w:left="1068" w:hanging="360"/>
+      </w:pPr>
+      <w:rPr>
+        <w:rFonts w:ascii="Wingdings" w:eastAsiaTheme="minorHAnsi" w:hAnsi="Wingdings" w:cs="Arial" w:hint="default"/>
+      </w:rPr>
+    </w:lvl>
+    <w:lvl w:ilvl="1" w:tplc="0C0A0003" w:tentative="1">
+      <w:start w:val="1"/>
+      <w:numFmt w:val="bullet"/>
+      <w:lvlText w:val="o"/>
+      <w:lvlJc w:val="left"/>
+      <w:pPr>
+        <w:ind w:left="1788" w:hanging="360"/>
+      </w:pPr>
+      <w:rPr>
+        <w:rFonts w:ascii="Courier New" w:hAnsi="Courier New" w:cs="Courier New" w:hint="default"/>
+      </w:rPr>
+    </w:lvl>
+    <w:lvl w:ilvl="2" w:tplc="0C0A0005" w:tentative="1">
+      <w:start w:val="1"/>
+      <w:numFmt w:val="bullet"/>
+      <w:lvlText w:val=""/>
+      <w:lvlJc w:val="left"/>
+      <w:pPr>
+        <w:ind w:left="2508" w:hanging="360"/>
+      </w:pPr>
+      <w:rPr>
+        <w:rFonts w:ascii="Wingdings" w:hAnsi="Wingdings" w:hint="default"/>
+      </w:rPr>
+    </w:lvl>
+    <w:lvl w:ilvl="3" w:tplc="0C0A0001" w:tentative="1">
+      <w:start w:val="1"/>
+      <w:numFmt w:val="bullet"/>
+      <w:lvlText w:val=""/>
+      <w:lvlJc w:val="left"/>
+      <w:pPr>
+        <w:ind w:left="3228" w:hanging="360"/>
+      </w:pPr>
+      <w:rPr>
+        <w:rFonts w:ascii="Symbol" w:hAnsi="Symbol" w:hint="default"/>
+      </w:rPr>
+    </w:lvl>
+    <w:lvl w:ilvl="4" w:tplc="0C0A0003" w:tentative="1">
+      <w:start w:val="1"/>
+      <w:numFmt w:val="bullet"/>
+      <w:lvlText w:val="o"/>
+      <w:lvlJc w:val="left"/>
+      <w:pPr>
+        <w:ind w:left="3948" w:hanging="360"/>
+      </w:pPr>
+      <w:rPr>
+        <w:rFonts w:ascii="Courier New" w:hAnsi="Courier New" w:cs="Courier New" w:hint="default"/>
+      </w:rPr>
+    </w:lvl>
+    <w:lvl w:ilvl="5" w:tplc="0C0A0005" w:tentative="1">
+      <w:start w:val="1"/>
+      <w:numFmt w:val="bullet"/>
+      <w:lvlText w:val=""/>
+      <w:lvlJc w:val="left"/>
+      <w:pPr>
+        <w:ind w:left="4668" w:hanging="360"/>
+      </w:pPr>
+      <w:rPr>
+        <w:rFonts w:ascii="Wingdings" w:hAnsi="Wingdings" w:hint="default"/>
+      </w:rPr>
+    </w:lvl>
+    <w:lvl w:ilvl="6" w:tplc="0C0A0001" w:tentative="1">
+      <w:start w:val="1"/>
+      <w:numFmt w:val="bullet"/>
+      <w:lvlText w:val=""/>
+      <w:lvlJc w:val="left"/>
+      <w:pPr>
+        <w:ind w:left="5388" w:hanging="360"/>
+      </w:pPr>
+      <w:rPr>
+        <w:rFonts w:ascii="Symbol" w:hAnsi="Symbol" w:hint="default"/>
+      </w:rPr>
+    </w:lvl>
+    <w:lvl w:ilvl="7" w:tplc="0C0A0003" w:tentative="1">
+      <w:start w:val="1"/>
+      <w:numFmt w:val="bullet"/>
+      <w:lvlText w:val="o"/>
+      <w:lvlJc w:val="left"/>
+      <w:pPr>
+        <w:ind w:left="6108" w:hanging="360"/>
+      </w:pPr>
+      <w:rPr>
+        <w:rFonts w:ascii="Courier New" w:hAnsi="Courier New" w:cs="Courier New" w:hint="default"/>
+      </w:rPr>
+    </w:lvl>
+    <w:lvl w:ilvl="8" w:tplc="0C0A0005" w:tentative="1">
+      <w:start w:val="1"/>
+      <w:numFmt w:val="bullet"/>
+      <w:lvlText w:val=""/>
+      <w:lvlJc w:val="left"/>
+      <w:pPr>
+        <w:ind w:left="6828" w:hanging="360"/>
+      </w:pPr>
+      <w:rPr>
+        <w:rFonts w:ascii="Wingdings" w:hAnsi="Wingdings" w:hint="default"/>
+      </w:rPr>
+    </w:lvl>
+  </w:abstractNum>
   <w:num w:numId="1">
-    <w:abstractNumId w:val="2"/>
+    <w:abstractNumId w:val="3"/>
   </w:num>
   <w:num w:numId="2">
     <w:abstractNumId w:val="1"/>
   </w:num>
   <w:num w:numId="3">
-    <w:abstractNumId w:val="3"/>
+    <w:abstractNumId w:val="4"/>
   </w:num>
   <w:num w:numId="4">
     <w:abstractNumId w:val="0"/>
+  </w:num>
+  <w:num w:numId="5">
+    <w:abstractNumId w:val="2"/>
+  </w:num>
+  <w:num w:numId="6">
+    <w:abstractNumId w:val="5"/>
   </w:num>
 </w:numbering>
 </file>
@@ -6874,10 +9831,49 @@
       <w:color w:val="2E74B5" w:themeColor="accent1" w:themeShade="BF"/>
     </w:rPr>
   </w:style>
+  <w:style w:type="paragraph" w:styleId="Ttulo5">
+    <w:name w:val="heading 5"/>
+    <w:basedOn w:val="Normal"/>
+    <w:next w:val="Normal"/>
+    <w:link w:val="Ttulo5Car"/>
+    <w:uiPriority w:val="9"/>
+    <w:unhideWhenUsed/>
+    <w:qFormat/>
+    <w:rsid w:val="00F11C18"/>
+    <w:pPr>
+      <w:keepNext/>
+      <w:keepLines/>
+      <w:spacing w:before="40" w:after="0"/>
+      <w:outlineLvl w:val="4"/>
+    </w:pPr>
+    <w:rPr>
+      <w:rFonts w:asciiTheme="majorHAnsi" w:eastAsiaTheme="majorEastAsia" w:hAnsiTheme="majorHAnsi" w:cstheme="majorBidi"/>
+      <w:color w:val="2E74B5" w:themeColor="accent1" w:themeShade="BF"/>
+    </w:rPr>
+  </w:style>
+  <w:style w:type="paragraph" w:styleId="Ttulo6">
+    <w:name w:val="heading 6"/>
+    <w:basedOn w:val="Normal"/>
+    <w:next w:val="Normal"/>
+    <w:link w:val="Ttulo6Car"/>
+    <w:uiPriority w:val="9"/>
+    <w:unhideWhenUsed/>
+    <w:qFormat/>
+    <w:rsid w:val="00E66C1B"/>
+    <w:pPr>
+      <w:keepNext/>
+      <w:keepLines/>
+      <w:spacing w:before="40" w:after="0"/>
+      <w:outlineLvl w:val="5"/>
+    </w:pPr>
+    <w:rPr>
+      <w:rFonts w:asciiTheme="majorHAnsi" w:eastAsiaTheme="majorEastAsia" w:hAnsiTheme="majorHAnsi" w:cstheme="majorBidi"/>
+      <w:color w:val="1F4D78" w:themeColor="accent1" w:themeShade="7F"/>
+    </w:rPr>
+  </w:style>
   <w:style w:type="character" w:default="1" w:styleId="Fuentedeprrafopredeter">
     <w:name w:val="Default Paragraph Font"/>
     <w:uiPriority w:val="1"/>
-    <w:semiHidden/>
     <w:unhideWhenUsed/>
   </w:style>
   <w:style w:type="table" w:default="1" w:styleId="Tablanormal">
@@ -7109,548 +10105,29 @@
     <w:uiPriority w:val="99"/>
     <w:rsid w:val="0081009E"/>
   </w:style>
-</w:styles>
-</file>
-
-<file path=word/glossary/document.xml><?xml version="1.0" encoding="utf-8"?>
-<w:glossaryDocument xmlns:wpc="http://schemas.microsoft.com/office/word/2010/wordprocessingCanvas" xmlns:cx="http://schemas.microsoft.com/office/drawing/2014/chartex" xmlns:mc="http://schemas.openxmlformats.org/markup-compatibility/2006" xmlns:o="urn:schemas-microsoft-com:office:office" xmlns:r="http://schemas.openxmlformats.org/officeDocument/2006/relationships" xmlns:m="http://schemas.openxmlformats.org/officeDocument/2006/math" xmlns:v="urn:schemas-microsoft-com:vml" xmlns:wp14="http://schemas.microsoft.com/office/word/2010/wordprocessingDrawing" xmlns:wp="http://schemas.openxmlformats.org/drawingml/2006/wordprocessingDrawing" xmlns:w10="urn:schemas-microsoft-com:office:word" xmlns:w="http://schemas.openxmlformats.org/wordprocessingml/2006/main" xmlns:w14="http://schemas.microsoft.com/office/word/2010/wordml" xmlns:w15="http://schemas.microsoft.com/office/word/2012/wordml" xmlns:w16se="http://schemas.microsoft.com/office/word/2015/wordml/symex" xmlns:wpg="http://schemas.microsoft.com/office/word/2010/wordprocessingGroup" xmlns:wpi="http://schemas.microsoft.com/office/word/2010/wordprocessingInk" xmlns:wne="http://schemas.microsoft.com/office/word/2006/wordml" xmlns:wps="http://schemas.microsoft.com/office/word/2010/wordprocessingShape" mc:Ignorable="w14 w15 w16se wp14"/>
-</file>
-
-<file path=word/glossary/fontTable.xml><?xml version="1.0" encoding="utf-8"?>
-<w:fonts xmlns:mc="http://schemas.openxmlformats.org/markup-compatibility/2006" xmlns:r="http://schemas.openxmlformats.org/officeDocument/2006/relationships" xmlns:w="http://schemas.openxmlformats.org/wordprocessingml/2006/main" xmlns:w14="http://schemas.microsoft.com/office/word/2010/wordml" xmlns:w15="http://schemas.microsoft.com/office/word/2012/wordml" xmlns:w16se="http://schemas.microsoft.com/office/word/2015/wordml/symex" mc:Ignorable="w14 w15 w16se">
-  <w:font w:name="Symbol">
-    <w:panose1 w:val="05050102010706020507"/>
-    <w:charset w:val="02"/>
-    <w:family w:val="roman"/>
-    <w:pitch w:val="variable"/>
-    <w:sig w:usb0="00000000" w:usb1="10000000" w:usb2="00000000" w:usb3="00000000" w:csb0="80000000" w:csb1="00000000"/>
-  </w:font>
-  <w:font w:name="Calibri">
-    <w:panose1 w:val="020F0502020204030204"/>
-    <w:charset w:val="00"/>
-    <w:family w:val="swiss"/>
-    <w:pitch w:val="variable"/>
-    <w:sig w:usb0="E0002AFF" w:usb1="4000ACFF" w:usb2="00000001" w:usb3="00000000" w:csb0="000001FF" w:csb1="00000000"/>
-  </w:font>
-  <w:font w:name="Arial">
-    <w:panose1 w:val="020B0604020202020204"/>
-    <w:charset w:val="00"/>
-    <w:family w:val="swiss"/>
-    <w:pitch w:val="variable"/>
-    <w:sig w:usb0="E0002AFF" w:usb1="C0007843" w:usb2="00000009" w:usb3="00000000" w:csb0="000001FF" w:csb1="00000000"/>
-  </w:font>
-  <w:font w:name="Courier New">
-    <w:panose1 w:val="02070309020205020404"/>
-    <w:charset w:val="00"/>
-    <w:family w:val="modern"/>
-    <w:pitch w:val="fixed"/>
-    <w:sig w:usb0="E0002EFF" w:usb1="C0007843" w:usb2="00000009" w:usb3="00000000" w:csb0="000001FF" w:csb1="00000000"/>
-  </w:font>
-  <w:font w:name="Times New Roman">
-    <w:panose1 w:val="02020603050405020304"/>
-    <w:charset w:val="00"/>
-    <w:family w:val="roman"/>
-    <w:pitch w:val="variable"/>
-    <w:sig w:usb0="E0002AFF" w:usb1="C0007841" w:usb2="00000009" w:usb3="00000000" w:csb0="000001FF" w:csb1="00000000"/>
-  </w:font>
-  <w:font w:name="Wingdings">
-    <w:panose1 w:val="05000000000000000000"/>
-    <w:charset w:val="02"/>
-    <w:family w:val="auto"/>
-    <w:pitch w:val="variable"/>
-    <w:sig w:usb0="00000000" w:usb1="10000000" w:usb2="00000000" w:usb3="00000000" w:csb0="80000000" w:csb1="00000000"/>
-  </w:font>
-  <w:font w:name="Calibri Light">
-    <w:panose1 w:val="020F0302020204030204"/>
-    <w:charset w:val="00"/>
-    <w:family w:val="swiss"/>
-    <w:pitch w:val="variable"/>
-    <w:sig w:usb0="A0002AEF" w:usb1="4000207B" w:usb2="00000000" w:usb3="00000000" w:csb0="000001FF" w:csb1="00000000"/>
-  </w:font>
-</w:fonts>
-</file>
-
-<file path=word/glossary/settings.xml><?xml version="1.0" encoding="utf-8"?>
-<w:settings xmlns:mc="http://schemas.openxmlformats.org/markup-compatibility/2006" xmlns:o="urn:schemas-microsoft-com:office:office" xmlns:r="http://schemas.openxmlformats.org/officeDocument/2006/relationships" xmlns:m="http://schemas.openxmlformats.org/officeDocument/2006/math" xmlns:v="urn:schemas-microsoft-com:vml" xmlns:w10="urn:schemas-microsoft-com:office:word" xmlns:w="http://schemas.openxmlformats.org/wordprocessingml/2006/main" xmlns:w14="http://schemas.microsoft.com/office/word/2010/wordml" xmlns:w15="http://schemas.microsoft.com/office/word/2012/wordml" xmlns:w16se="http://schemas.microsoft.com/office/word/2015/wordml/symex" xmlns:sl="http://schemas.openxmlformats.org/schemaLibrary/2006/main" mc:Ignorable="w14 w15 w16se">
-  <w:view w:val="normal"/>
-  <w:defaultTabStop w:val="708"/>
-  <w:hyphenationZone w:val="425"/>
-  <w:characterSpacingControl w:val="doNotCompress"/>
-  <w:compat>
-    <w:useFELayout/>
-    <w:compatSetting w:name="compatibilityMode" w:uri="http://schemas.microsoft.com/office/word" w:val="15"/>
-    <w:compatSetting w:name="overrideTableStyleFontSizeAndJustification" w:uri="http://schemas.microsoft.com/office/word" w:val="1"/>
-    <w:compatSetting w:name="enableOpenTypeFeatures" w:uri="http://schemas.microsoft.com/office/word" w:val="1"/>
-    <w:compatSetting w:name="doNotFlipMirrorIndents" w:uri="http://schemas.microsoft.com/office/word" w:val="1"/>
-    <w:compatSetting w:name="differentiateMultirowTableHeaders" w:uri="http://schemas.microsoft.com/office/word" w:val="1"/>
-  </w:compat>
-  <w:rsids>
-    <w:rsidRoot w:val="004F40CC"/>
-    <w:rsid w:val="004F40CC"/>
-    <w:rsid w:val="00E33D93"/>
-  </w:rsids>
-  <m:mathPr>
-    <m:mathFont m:val="Cambria Math"/>
-    <m:brkBin m:val="before"/>
-    <m:brkBinSub m:val="--"/>
-    <m:smallFrac m:val="0"/>
-    <m:dispDef/>
-    <m:lMargin m:val="0"/>
-    <m:rMargin m:val="0"/>
-    <m:defJc m:val="centerGroup"/>
-    <m:wrapIndent m:val="1440"/>
-    <m:intLim m:val="subSup"/>
-    <m:naryLim m:val="undOvr"/>
-  </m:mathPr>
-  <w:themeFontLang w:val="es-ES"/>
-  <w:clrSchemeMapping w:bg1="light1" w:t1="dark1" w:bg2="light2" w:t2="dark2" w:accent1="accent1" w:accent2="accent2" w:accent3="accent3" w:accent4="accent4" w:accent5="accent5" w:accent6="accent6" w:hyperlink="hyperlink" w:followedHyperlink="followedHyperlink"/>
-  <w:decimalSymbol w:val=","/>
-  <w:listSeparator w:val=";"/>
-  <w15:chartTrackingRefBased/>
-</w:settings>
-</file>
-
-<file path=word/glossary/styles.xml><?xml version="1.0" encoding="utf-8"?>
-<w:styles xmlns:mc="http://schemas.openxmlformats.org/markup-compatibility/2006" xmlns:r="http://schemas.openxmlformats.org/officeDocument/2006/relationships" xmlns:w="http://schemas.openxmlformats.org/wordprocessingml/2006/main" xmlns:w14="http://schemas.microsoft.com/office/word/2010/wordml" xmlns:w15="http://schemas.microsoft.com/office/word/2012/wordml" xmlns:w16se="http://schemas.microsoft.com/office/word/2015/wordml/symex" mc:Ignorable="w14 w15 w16se">
-  <w:docDefaults>
-    <w:rPrDefault>
-      <w:rPr>
-        <w:rFonts w:asciiTheme="minorHAnsi" w:eastAsiaTheme="minorEastAsia" w:hAnsiTheme="minorHAnsi" w:cstheme="minorBidi"/>
-        <w:sz w:val="22"/>
-        <w:szCs w:val="22"/>
-        <w:lang w:val="es-ES" w:eastAsia="es-ES" w:bidi="ar-SA"/>
-      </w:rPr>
-    </w:rPrDefault>
-    <w:pPrDefault>
-      <w:pPr>
-        <w:spacing w:after="160" w:line="259" w:lineRule="auto"/>
-      </w:pPr>
-    </w:pPrDefault>
-  </w:docDefaults>
-  <w:latentStyles w:defLockedState="0" w:defUIPriority="99" w:defSemiHidden="0" w:defUnhideWhenUsed="0" w:defQFormat="0" w:count="371">
-    <w:lsdException w:name="Normal" w:uiPriority="0" w:qFormat="1"/>
-    <w:lsdException w:name="heading 1" w:uiPriority="9" w:qFormat="1"/>
-    <w:lsdException w:name="heading 2" w:semiHidden="1" w:uiPriority="9" w:unhideWhenUsed="1" w:qFormat="1"/>
-    <w:lsdException w:name="heading 3" w:semiHidden="1" w:uiPriority="9" w:unhideWhenUsed="1" w:qFormat="1"/>
-    <w:lsdException w:name="heading 4" w:semiHidden="1" w:uiPriority="9" w:unhideWhenUsed="1" w:qFormat="1"/>
-    <w:lsdException w:name="heading 5" w:semiHidden="1" w:uiPriority="9" w:unhideWhenUsed="1" w:qFormat="1"/>
-    <w:lsdException w:name="heading 6" w:semiHidden="1" w:uiPriority="9" w:unhideWhenUsed="1" w:qFormat="1"/>
-    <w:lsdException w:name="heading 7" w:semiHidden="1" w:uiPriority="9" w:unhideWhenUsed="1" w:qFormat="1"/>
-    <w:lsdException w:name="heading 8" w:semiHidden="1" w:uiPriority="9" w:unhideWhenUsed="1" w:qFormat="1"/>
-    <w:lsdException w:name="heading 9" w:semiHidden="1" w:uiPriority="9" w:unhideWhenUsed="1" w:qFormat="1"/>
-    <w:lsdException w:name="index 1" w:semiHidden="1" w:unhideWhenUsed="1"/>
-    <w:lsdException w:name="index 2" w:semiHidden="1" w:unhideWhenUsed="1"/>
-    <w:lsdException w:name="index 3" w:semiHidden="1" w:unhideWhenUsed="1"/>
-    <w:lsdException w:name="index 4" w:semiHidden="1" w:unhideWhenUsed="1"/>
-    <w:lsdException w:name="index 5" w:semiHidden="1" w:unhideWhenUsed="1"/>
-    <w:lsdException w:name="index 6" w:semiHidden="1" w:unhideWhenUsed="1"/>
-    <w:lsdException w:name="index 7" w:semiHidden="1" w:unhideWhenUsed="1"/>
-    <w:lsdException w:name="index 8" w:semiHidden="1" w:unhideWhenUsed="1"/>
-    <w:lsdException w:name="index 9" w:semiHidden="1" w:unhideWhenUsed="1"/>
-    <w:lsdException w:name="toc 1" w:semiHidden="1" w:uiPriority="39" w:unhideWhenUsed="1"/>
-    <w:lsdException w:name="toc 2" w:semiHidden="1" w:uiPriority="39" w:unhideWhenUsed="1"/>
-    <w:lsdException w:name="toc 3" w:semiHidden="1" w:uiPriority="39" w:unhideWhenUsed="1"/>
-    <w:lsdException w:name="toc 4" w:semiHidden="1" w:uiPriority="39" w:unhideWhenUsed="1"/>
-    <w:lsdException w:name="toc 5" w:semiHidden="1" w:uiPriority="39" w:unhideWhenUsed="1"/>
-    <w:lsdException w:name="toc 6" w:semiHidden="1" w:uiPriority="39" w:unhideWhenUsed="1"/>
-    <w:lsdException w:name="toc 7" w:semiHidden="1" w:uiPriority="39" w:unhideWhenUsed="1"/>
-    <w:lsdException w:name="toc 8" w:semiHidden="1" w:uiPriority="39" w:unhideWhenUsed="1"/>
-    <w:lsdException w:name="toc 9" w:semiHidden="1" w:uiPriority="39" w:unhideWhenUsed="1"/>
-    <w:lsdException w:name="Normal Indent" w:semiHidden="1" w:unhideWhenUsed="1"/>
-    <w:lsdException w:name="footnote text" w:semiHidden="1" w:unhideWhenUsed="1"/>
-    <w:lsdException w:name="annotation text" w:semiHidden="1" w:unhideWhenUsed="1"/>
-    <w:lsdException w:name="header" w:semiHidden="1" w:unhideWhenUsed="1"/>
-    <w:lsdException w:name="footer" w:semiHidden="1" w:unhideWhenUsed="1"/>
-    <w:lsdException w:name="index heading" w:semiHidden="1" w:unhideWhenUsed="1"/>
-    <w:lsdException w:name="caption" w:semiHidden="1" w:uiPriority="35" w:unhideWhenUsed="1" w:qFormat="1"/>
-    <w:lsdException w:name="table of figures" w:semiHidden="1" w:unhideWhenUsed="1"/>
-    <w:lsdException w:name="envelope address" w:semiHidden="1" w:unhideWhenUsed="1"/>
-    <w:lsdException w:name="envelope return" w:semiHidden="1" w:unhideWhenUsed="1"/>
-    <w:lsdException w:name="footnote reference" w:semiHidden="1" w:unhideWhenUsed="1"/>
-    <w:lsdException w:name="annotation reference" w:semiHidden="1" w:unhideWhenUsed="1"/>
-    <w:lsdException w:name="line number" w:semiHidden="1" w:unhideWhenUsed="1"/>
-    <w:lsdException w:name="page number" w:semiHidden="1" w:unhideWhenUsed="1"/>
-    <w:lsdException w:name="endnote reference" w:semiHidden="1" w:unhideWhenUsed="1"/>
-    <w:lsdException w:name="endnote text" w:semiHidden="1" w:unhideWhenUsed="1"/>
-    <w:lsdException w:name="table of authorities" w:semiHidden="1" w:unhideWhenUsed="1"/>
-    <w:lsdException w:name="macro" w:semiHidden="1" w:unhideWhenUsed="1"/>
-    <w:lsdException w:name="toa heading" w:semiHidden="1" w:unhideWhenUsed="1"/>
-    <w:lsdException w:name="List" w:semiHidden="1" w:unhideWhenUsed="1"/>
-    <w:lsdException w:name="List Bullet" w:semiHidden="1" w:unhideWhenUsed="1"/>
-    <w:lsdException w:name="List Number" w:semiHidden="1" w:unhideWhenUsed="1"/>
-    <w:lsdException w:name="List 2" w:semiHidden="1" w:unhideWhenUsed="1"/>
-    <w:lsdException w:name="List 3" w:semiHidden="1" w:unhideWhenUsed="1"/>
-    <w:lsdException w:name="List 4" w:semiHidden="1" w:unhideWhenUsed="1"/>
-    <w:lsdException w:name="List 5" w:semiHidden="1" w:unhideWhenUsed="1"/>
-    <w:lsdException w:name="List Bullet 2" w:semiHidden="1" w:unhideWhenUsed="1"/>
-    <w:lsdException w:name="List Bullet 3" w:semiHidden="1" w:unhideWhenUsed="1"/>
-    <w:lsdException w:name="List Bullet 4" w:semiHidden="1" w:unhideWhenUsed="1"/>
-    <w:lsdException w:name="List Bullet 5" w:semiHidden="1" w:unhideWhenUsed="1"/>
-    <w:lsdException w:name="List Number 2" w:semiHidden="1" w:unhideWhenUsed="1"/>
-    <w:lsdException w:name="List Number 3" w:semiHidden="1" w:unhideWhenUsed="1"/>
-    <w:lsdException w:name="List Number 4" w:semiHidden="1" w:unhideWhenUsed="1"/>
-    <w:lsdException w:name="List Number 5" w:semiHidden="1" w:unhideWhenUsed="1"/>
-    <w:lsdException w:name="Title" w:uiPriority="10" w:qFormat="1"/>
-    <w:lsdException w:name="Closing" w:semiHidden="1" w:unhideWhenUsed="1"/>
-    <w:lsdException w:name="Signature" w:semiHidden="1" w:unhideWhenUsed="1"/>
-    <w:lsdException w:name="Default Paragraph Font" w:semiHidden="1" w:uiPriority="1" w:unhideWhenUsed="1"/>
-    <w:lsdException w:name="Body Text" w:semiHidden="1" w:unhideWhenUsed="1"/>
-    <w:lsdException w:name="Body Text Indent" w:semiHidden="1" w:unhideWhenUsed="1"/>
-    <w:lsdException w:name="List Continue" w:semiHidden="1" w:unhideWhenUsed="1"/>
-    <w:lsdException w:name="List Continue 2" w:semiHidden="1" w:unhideWhenUsed="1"/>
-    <w:lsdException w:name="List Continue 3" w:semiHidden="1" w:unhideWhenUsed="1"/>
-    <w:lsdException w:name="List Continue 4" w:semiHidden="1" w:unhideWhenUsed="1"/>
-    <w:lsdException w:name="List Continue 5" w:semiHidden="1" w:unhideWhenUsed="1"/>
-    <w:lsdException w:name="Message Header" w:semiHidden="1" w:unhideWhenUsed="1"/>
-    <w:lsdException w:name="Subtitle" w:uiPriority="11" w:qFormat="1"/>
-    <w:lsdException w:name="Salutation" w:semiHidden="1" w:unhideWhenUsed="1"/>
-    <w:lsdException w:name="Date" w:semiHidden="1" w:unhideWhenUsed="1"/>
-    <w:lsdException w:name="Body Text First Indent" w:semiHidden="1" w:unhideWhenUsed="1"/>
-    <w:lsdException w:name="Body Text First Indent 2" w:semiHidden="1" w:unhideWhenUsed="1"/>
-    <w:lsdException w:name="Note Heading" w:semiHidden="1" w:unhideWhenUsed="1"/>
-    <w:lsdException w:name="Body Text 2" w:semiHidden="1" w:unhideWhenUsed="1"/>
-    <w:lsdException w:name="Body Text 3" w:semiHidden="1" w:unhideWhenUsed="1"/>
-    <w:lsdException w:name="Body Text Indent 2" w:semiHidden="1" w:unhideWhenUsed="1"/>
-    <w:lsdException w:name="Body Text Indent 3" w:semiHidden="1" w:unhideWhenUsed="1"/>
-    <w:lsdException w:name="Block Text" w:semiHidden="1" w:unhideWhenUsed="1"/>
-    <w:lsdException w:name="Hyperlink" w:semiHidden="1" w:unhideWhenUsed="1"/>
-    <w:lsdException w:name="FollowedHyperlink" w:semiHidden="1" w:unhideWhenUsed="1"/>
-    <w:lsdException w:name="Strong" w:uiPriority="22" w:qFormat="1"/>
-    <w:lsdException w:name="Emphasis" w:uiPriority="20" w:qFormat="1"/>
-    <w:lsdException w:name="Document Map" w:semiHidden="1" w:unhideWhenUsed="1"/>
-    <w:lsdException w:name="Plain Text" w:semiHidden="1" w:unhideWhenUsed="1"/>
-    <w:lsdException w:name="E-mail Signature" w:semiHidden="1" w:unhideWhenUsed="1"/>
-    <w:lsdException w:name="HTML Top of Form" w:semiHidden="1" w:unhideWhenUsed="1"/>
-    <w:lsdException w:name="HTML Bottom of Form" w:semiHidden="1" w:unhideWhenUsed="1"/>
-    <w:lsdException w:name="Normal (Web)" w:semiHidden="1" w:unhideWhenUsed="1"/>
-    <w:lsdException w:name="HTML Acronym" w:semiHidden="1" w:unhideWhenUsed="1"/>
-    <w:lsdException w:name="HTML Address" w:semiHidden="1" w:unhideWhenUsed="1"/>
-    <w:lsdException w:name="HTML Cite" w:semiHidden="1" w:unhideWhenUsed="1"/>
-    <w:lsdException w:name="HTML Code" w:semiHidden="1" w:unhideWhenUsed="1"/>
-    <w:lsdException w:name="HTML Definition" w:semiHidden="1" w:unhideWhenUsed="1"/>
-    <w:lsdException w:name="HTML Keyboard" w:semiHidden="1" w:unhideWhenUsed="1"/>
-    <w:lsdException w:name="HTML Preformatted" w:semiHidden="1" w:unhideWhenUsed="1"/>
-    <w:lsdException w:name="HTML Sample" w:semiHidden="1" w:unhideWhenUsed="1"/>
-    <w:lsdException w:name="HTML Typewriter" w:semiHidden="1" w:unhideWhenUsed="1"/>
-    <w:lsdException w:name="HTML Variable" w:semiHidden="1" w:unhideWhenUsed="1"/>
-    <w:lsdException w:name="Normal Table" w:semiHidden="1" w:unhideWhenUsed="1"/>
-    <w:lsdException w:name="annotation subject" w:semiHidden="1" w:unhideWhenUsed="1"/>
-    <w:lsdException w:name="No List" w:semiHidden="1" w:unhideWhenUsed="1"/>
-    <w:lsdException w:name="Outline List 1" w:semiHidden="1" w:unhideWhenUsed="1"/>
-    <w:lsdException w:name="Outline List 2" w:semiHidden="1" w:unhideWhenUsed="1"/>
-    <w:lsdException w:name="Outline List 3" w:semiHidden="1" w:unhideWhenUsed="1"/>
-    <w:lsdException w:name="Table Simple 1" w:semiHidden="1" w:unhideWhenUsed="1"/>
-    <w:lsdException w:name="Table Simple 2" w:semiHidden="1" w:unhideWhenUsed="1"/>
-    <w:lsdException w:name="Table Simple 3" w:semiHidden="1" w:unhideWhenUsed="1"/>
-    <w:lsdException w:name="Table Classic 1" w:semiHidden="1" w:unhideWhenUsed="1"/>
-    <w:lsdException w:name="Table Classic 2" w:semiHidden="1" w:unhideWhenUsed="1"/>
-    <w:lsdException w:name="Table Classic 3" w:semiHidden="1" w:unhideWhenUsed="1"/>
-    <w:lsdException w:name="Table Classic 4" w:semiHidden="1" w:unhideWhenUsed="1"/>
-    <w:lsdException w:name="Table Colorful 1" w:semiHidden="1" w:unhideWhenUsed="1"/>
-    <w:lsdException w:name="Table Colorful 2" w:semiHidden="1" w:unhideWhenUsed="1"/>
-    <w:lsdException w:name="Table Colorful 3" w:semiHidden="1" w:unhideWhenUsed="1"/>
-    <w:lsdException w:name="Table Columns 1" w:semiHidden="1" w:unhideWhenUsed="1"/>
-    <w:lsdException w:name="Table Columns 2" w:semiHidden="1" w:unhideWhenUsed="1"/>
-    <w:lsdException w:name="Table Columns 3" w:semiHidden="1" w:unhideWhenUsed="1"/>
-    <w:lsdException w:name="Table Columns 4" w:semiHidden="1" w:unhideWhenUsed="1"/>
-    <w:lsdException w:name="Table Columns 5" w:semiHidden="1" w:unhideWhenUsed="1"/>
-    <w:lsdException w:name="Table Grid 1" w:semiHidden="1" w:unhideWhenUsed="1"/>
-    <w:lsdException w:name="Table Grid 2" w:semiHidden="1" w:unhideWhenUsed="1"/>
-    <w:lsdException w:name="Table Grid 3" w:semiHidden="1" w:unhideWhenUsed="1"/>
-    <w:lsdException w:name="Table Grid 4" w:semiHidden="1" w:unhideWhenUsed="1"/>
-    <w:lsdException w:name="Table Grid 5" w:semiHidden="1" w:unhideWhenUsed="1"/>
-    <w:lsdException w:name="Table Grid 6" w:semiHidden="1" w:unhideWhenUsed="1"/>
-    <w:lsdException w:name="Table Grid 7" w:semiHidden="1" w:unhideWhenUsed="1"/>
-    <w:lsdException w:name="Table Grid 8" w:semiHidden="1" w:unhideWhenUsed="1"/>
-    <w:lsdException w:name="Table List 1" w:semiHidden="1" w:unhideWhenUsed="1"/>
-    <w:lsdException w:name="Table List 2" w:semiHidden="1" w:unhideWhenUsed="1"/>
-    <w:lsdException w:name="Table List 3" w:semiHidden="1" w:unhideWhenUsed="1"/>
-    <w:lsdException w:name="Table List 4" w:semiHidden="1" w:unhideWhenUsed="1"/>
-    <w:lsdException w:name="Table List 5" w:semiHidden="1" w:unhideWhenUsed="1"/>
-    <w:lsdException w:name="Table List 6" w:semiHidden="1" w:unhideWhenUsed="1"/>
-    <w:lsdException w:name="Table List 7" w:semiHidden="1" w:unhideWhenUsed="1"/>
-    <w:lsdException w:name="Table List 8" w:semiHidden="1" w:unhideWhenUsed="1"/>
-    <w:lsdException w:name="Table 3D effects 1" w:semiHidden="1" w:unhideWhenUsed="1"/>
-    <w:lsdException w:name="Table 3D effects 2" w:semiHidden="1" w:unhideWhenUsed="1"/>
-    <w:lsdException w:name="Table 3D effects 3" w:semiHidden="1" w:unhideWhenUsed="1"/>
-    <w:lsdException w:name="Table Contemporary" w:semiHidden="1" w:unhideWhenUsed="1"/>
-    <w:lsdException w:name="Table Elegant" w:semiHidden="1" w:unhideWhenUsed="1"/>
-    <w:lsdException w:name="Table Professional" w:semiHidden="1" w:unhideWhenUsed="1"/>
-    <w:lsdException w:name="Table Subtle 1" w:semiHidden="1" w:unhideWhenUsed="1"/>
-    <w:lsdException w:name="Table Subtle 2" w:semiHidden="1" w:unhideWhenUsed="1"/>
-    <w:lsdException w:name="Table Web 1" w:semiHidden="1" w:unhideWhenUsed="1"/>
-    <w:lsdException w:name="Table Web 2" w:semiHidden="1" w:unhideWhenUsed="1"/>
-    <w:lsdException w:name="Table Web 3" w:semiHidden="1" w:unhideWhenUsed="1"/>
-    <w:lsdException w:name="Balloon Text" w:semiHidden="1" w:unhideWhenUsed="1"/>
-    <w:lsdException w:name="Table Grid" w:uiPriority="39"/>
-    <w:lsdException w:name="Table Theme" w:semiHidden="1" w:unhideWhenUsed="1"/>
-    <w:lsdException w:name="Placeholder Text" w:semiHidden="1"/>
-    <w:lsdException w:name="No Spacing" w:uiPriority="1" w:qFormat="1"/>
-    <w:lsdException w:name="Light Shading" w:uiPriority="60"/>
-    <w:lsdException w:name="Light List" w:uiPriority="61"/>
-    <w:lsdException w:name="Light Grid" w:uiPriority="62"/>
-    <w:lsdException w:name="Medium Shading 1" w:uiPriority="63"/>
-    <w:lsdException w:name="Medium Shading 2" w:uiPriority="64"/>
-    <w:lsdException w:name="Medium List 1" w:uiPriority="65"/>
-    <w:lsdException w:name="Medium List 2" w:uiPriority="66"/>
-    <w:lsdException w:name="Medium Grid 1" w:uiPriority="67"/>
-    <w:lsdException w:name="Medium Grid 2" w:uiPriority="68"/>
-    <w:lsdException w:name="Medium Grid 3" w:uiPriority="69"/>
-    <w:lsdException w:name="Dark List" w:uiPriority="70"/>
-    <w:lsdException w:name="Colorful Shading" w:uiPriority="71"/>
-    <w:lsdException w:name="Colorful List" w:uiPriority="72"/>
-    <w:lsdException w:name="Colorful Grid" w:uiPriority="73"/>
-    <w:lsdException w:name="Light Shading Accent 1" w:uiPriority="60"/>
-    <w:lsdException w:name="Light List Accent 1" w:uiPriority="61"/>
-    <w:lsdException w:name="Light Grid Accent 1" w:uiPriority="62"/>
-    <w:lsdException w:name="Medium Shading 1 Accent 1" w:uiPriority="63"/>
-    <w:lsdException w:name="Medium Shading 2 Accent 1" w:uiPriority="64"/>
-    <w:lsdException w:name="Medium List 1 Accent 1" w:uiPriority="65"/>
-    <w:lsdException w:name="Revision" w:semiHidden="1"/>
-    <w:lsdException w:name="List Paragraph" w:uiPriority="34" w:qFormat="1"/>
-    <w:lsdException w:name="Quote" w:uiPriority="29" w:qFormat="1"/>
-    <w:lsdException w:name="Intense Quote" w:uiPriority="30" w:qFormat="1"/>
-    <w:lsdException w:name="Medium List 2 Accent 1" w:uiPriority="66"/>
-    <w:lsdException w:name="Medium Grid 1 Accent 1" w:uiPriority="67"/>
-    <w:lsdException w:name="Medium Grid 2 Accent 1" w:uiPriority="68"/>
-    <w:lsdException w:name="Medium Grid 3 Accent 1" w:uiPriority="69"/>
-    <w:lsdException w:name="Dark List Accent 1" w:uiPriority="70"/>
-    <w:lsdException w:name="Colorful Shading Accent 1" w:uiPriority="71"/>
-    <w:lsdException w:name="Colorful List Accent 1" w:uiPriority="72"/>
-    <w:lsdException w:name="Colorful Grid Accent 1" w:uiPriority="73"/>
-    <w:lsdException w:name="Light Shading Accent 2" w:uiPriority="60"/>
-    <w:lsdException w:name="Light List Accent 2" w:uiPriority="61"/>
-    <w:lsdException w:name="Light Grid Accent 2" w:uiPriority="62"/>
-    <w:lsdException w:name="Medium Shading 1 Accent 2" w:uiPriority="63"/>
-    <w:lsdException w:name="Medium Shading 2 Accent 2" w:uiPriority="64"/>
-    <w:lsdException w:name="Medium List 1 Accent 2" w:uiPriority="65"/>
-    <w:lsdException w:name="Medium List 2 Accent 2" w:uiPriority="66"/>
-    <w:lsdException w:name="Medium Grid 1 Accent 2" w:uiPriority="67"/>
-    <w:lsdException w:name="Medium Grid 2 Accent 2" w:uiPriority="68"/>
-    <w:lsdException w:name="Medium Grid 3 Accent 2" w:uiPriority="69"/>
-    <w:lsdException w:name="Dark List Accent 2" w:uiPriority="70"/>
-    <w:lsdException w:name="Colorful Shading Accent 2" w:uiPriority="71"/>
-    <w:lsdException w:name="Colorful List Accent 2" w:uiPriority="72"/>
-    <w:lsdException w:name="Colorful Grid Accent 2" w:uiPriority="73"/>
-    <w:lsdException w:name="Light Shading Accent 3" w:uiPriority="60"/>
-    <w:lsdException w:name="Light List Accent 3" w:uiPriority="61"/>
-    <w:lsdException w:name="Light Grid Accent 3" w:uiPriority="62"/>
-    <w:lsdException w:name="Medium Shading 1 Accent 3" w:uiPriority="63"/>
-    <w:lsdException w:name="Medium Shading 2 Accent 3" w:uiPriority="64"/>
-    <w:lsdException w:name="Medium List 1 Accent 3" w:uiPriority="65"/>
-    <w:lsdException w:name="Medium List 2 Accent 3" w:uiPriority="66"/>
-    <w:lsdException w:name="Medium Grid 1 Accent 3" w:uiPriority="67"/>
-    <w:lsdException w:name="Medium Grid 2 Accent 3" w:uiPriority="68"/>
-    <w:lsdException w:name="Medium Grid 3 Accent 3" w:uiPriority="69"/>
-    <w:lsdException w:name="Dark List Accent 3" w:uiPriority="70"/>
-    <w:lsdException w:name="Colorful Shading Accent 3" w:uiPriority="71"/>
-    <w:lsdException w:name="Colorful List Accent 3" w:uiPriority="72"/>
-    <w:lsdException w:name="Colorful Grid Accent 3" w:uiPriority="73"/>
-    <w:lsdException w:name="Light Shading Accent 4" w:uiPriority="60"/>
-    <w:lsdException w:name="Light List Accent 4" w:uiPriority="61"/>
-    <w:lsdException w:name="Light Grid Accent 4" w:uiPriority="62"/>
-    <w:lsdException w:name="Medium Shading 1 Accent 4" w:uiPriority="63"/>
-    <w:lsdException w:name="Medium Shading 2 Accent 4" w:uiPriority="64"/>
-    <w:lsdException w:name="Medium List 1 Accent 4" w:uiPriority="65"/>
-    <w:lsdException w:name="Medium List 2 Accent 4" w:uiPriority="66"/>
-    <w:lsdException w:name="Medium Grid 1 Accent 4" w:uiPriority="67"/>
-    <w:lsdException w:name="Medium Grid 2 Accent 4" w:uiPriority="68"/>
-    <w:lsdException w:name="Medium Grid 3 Accent 4" w:uiPriority="69"/>
-    <w:lsdException w:name="Dark List Accent 4" w:uiPriority="70"/>
-    <w:lsdException w:name="Colorful Shading Accent 4" w:uiPriority="71"/>
-    <w:lsdException w:name="Colorful List Accent 4" w:uiPriority="72"/>
-    <w:lsdException w:name="Colorful Grid Accent 4" w:uiPriority="73"/>
-    <w:lsdException w:name="Light Shading Accent 5" w:uiPriority="60"/>
-    <w:lsdException w:name="Light List Accent 5" w:uiPriority="61"/>
-    <w:lsdException w:name="Light Grid Accent 5" w:uiPriority="62"/>
-    <w:lsdException w:name="Medium Shading 1 Accent 5" w:uiPriority="63"/>
-    <w:lsdException w:name="Medium Shading 2 Accent 5" w:uiPriority="64"/>
-    <w:lsdException w:name="Medium List 1 Accent 5" w:uiPriority="65"/>
-    <w:lsdException w:name="Medium List 2 Accent 5" w:uiPriority="66"/>
-    <w:lsdException w:name="Medium Grid 1 Accent 5" w:uiPriority="67"/>
-    <w:lsdException w:name="Medium Grid 2 Accent 5" w:uiPriority="68"/>
-    <w:lsdException w:name="Medium Grid 3 Accent 5" w:uiPriority="69"/>
-    <w:lsdException w:name="Dark List Accent 5" w:uiPriority="70"/>
-    <w:lsdException w:name="Colorful Shading Accent 5" w:uiPriority="71"/>
-    <w:lsdException w:name="Colorful List Accent 5" w:uiPriority="72"/>
-    <w:lsdException w:name="Colorful Grid Accent 5" w:uiPriority="73"/>
-    <w:lsdException w:name="Light Shading Accent 6" w:uiPriority="60"/>
-    <w:lsdException w:name="Light List Accent 6" w:uiPriority="61"/>
-    <w:lsdException w:name="Light Grid Accent 6" w:uiPriority="62"/>
-    <w:lsdException w:name="Medium Shading 1 Accent 6" w:uiPriority="63"/>
-    <w:lsdException w:name="Medium Shading 2 Accent 6" w:uiPriority="64"/>
-    <w:lsdException w:name="Medium List 1 Accent 6" w:uiPriority="65"/>
-    <w:lsdException w:name="Medium List 2 Accent 6" w:uiPriority="66"/>
-    <w:lsdException w:name="Medium Grid 1 Accent 6" w:uiPriority="67"/>
-    <w:lsdException w:name="Medium Grid 2 Accent 6" w:uiPriority="68"/>
-    <w:lsdException w:name="Medium Grid 3 Accent 6" w:uiPriority="69"/>
-    <w:lsdException w:name="Dark List Accent 6" w:uiPriority="70"/>
-    <w:lsdException w:name="Colorful Shading Accent 6" w:uiPriority="71"/>
-    <w:lsdException w:name="Colorful List Accent 6" w:uiPriority="72"/>
-    <w:lsdException w:name="Colorful Grid Accent 6" w:uiPriority="73"/>
-    <w:lsdException w:name="Subtle Emphasis" w:uiPriority="19" w:qFormat="1"/>
-    <w:lsdException w:name="Intense Emphasis" w:uiPriority="21" w:qFormat="1"/>
-    <w:lsdException w:name="Subtle Reference" w:uiPriority="31" w:qFormat="1"/>
-    <w:lsdException w:name="Intense Reference" w:uiPriority="32" w:qFormat="1"/>
-    <w:lsdException w:name="Book Title" w:uiPriority="33" w:qFormat="1"/>
-    <w:lsdException w:name="Bibliography" w:semiHidden="1" w:uiPriority="37" w:unhideWhenUsed="1"/>
-    <w:lsdException w:name="TOC Heading" w:semiHidden="1" w:uiPriority="39" w:unhideWhenUsed="1" w:qFormat="1"/>
-    <w:lsdException w:name="Plain Table 1" w:uiPriority="41"/>
-    <w:lsdException w:name="Plain Table 2" w:uiPriority="42"/>
-    <w:lsdException w:name="Plain Table 3" w:uiPriority="43"/>
-    <w:lsdException w:name="Plain Table 4" w:uiPriority="44"/>
-    <w:lsdException w:name="Plain Table 5" w:uiPriority="45"/>
-    <w:lsdException w:name="Grid Table Light" w:uiPriority="40"/>
-    <w:lsdException w:name="Grid Table 1 Light" w:uiPriority="46"/>
-    <w:lsdException w:name="Grid Table 2" w:uiPriority="47"/>
-    <w:lsdException w:name="Grid Table 3" w:uiPriority="48"/>
-    <w:lsdException w:name="Grid Table 4" w:uiPriority="49"/>
-    <w:lsdException w:name="Grid Table 5 Dark" w:uiPriority="50"/>
-    <w:lsdException w:name="Grid Table 6 Colorful" w:uiPriority="51"/>
-    <w:lsdException w:name="Grid Table 7 Colorful" w:uiPriority="52"/>
-    <w:lsdException w:name="Grid Table 1 Light Accent 1" w:uiPriority="46"/>
-    <w:lsdException w:name="Grid Table 2 Accent 1" w:uiPriority="47"/>
-    <w:lsdException w:name="Grid Table 3 Accent 1" w:uiPriority="48"/>
-    <w:lsdException w:name="Grid Table 4 Accent 1" w:uiPriority="49"/>
-    <w:lsdException w:name="Grid Table 5 Dark Accent 1" w:uiPriority="50"/>
-    <w:lsdException w:name="Grid Table 6 Colorful Accent 1" w:uiPriority="51"/>
-    <w:lsdException w:name="Grid Table 7 Colorful Accent 1" w:uiPriority="52"/>
-    <w:lsdException w:name="Grid Table 1 Light Accent 2" w:uiPriority="46"/>
-    <w:lsdException w:name="Grid Table 2 Accent 2" w:uiPriority="47"/>
-    <w:lsdException w:name="Grid Table 3 Accent 2" w:uiPriority="48"/>
-    <w:lsdException w:name="Grid Table 4 Accent 2" w:uiPriority="49"/>
-    <w:lsdException w:name="Grid Table 5 Dark Accent 2" w:uiPriority="50"/>
-    <w:lsdException w:name="Grid Table 6 Colorful Accent 2" w:uiPriority="51"/>
-    <w:lsdException w:name="Grid Table 7 Colorful Accent 2" w:uiPriority="52"/>
-    <w:lsdException w:name="Grid Table 1 Light Accent 3" w:uiPriority="46"/>
-    <w:lsdException w:name="Grid Table 2 Accent 3" w:uiPriority="47"/>
-    <w:lsdException w:name="Grid Table 3 Accent 3" w:uiPriority="48"/>
-    <w:lsdException w:name="Grid Table 4 Accent 3" w:uiPriority="49"/>
-    <w:lsdException w:name="Grid Table 5 Dark Accent 3" w:uiPriority="50"/>
-    <w:lsdException w:name="Grid Table 6 Colorful Accent 3" w:uiPriority="51"/>
-    <w:lsdException w:name="Grid Table 7 Colorful Accent 3" w:uiPriority="52"/>
-    <w:lsdException w:name="Grid Table 1 Light Accent 4" w:uiPriority="46"/>
-    <w:lsdException w:name="Grid Table 2 Accent 4" w:uiPriority="47"/>
-    <w:lsdException w:name="Grid Table 3 Accent 4" w:uiPriority="48"/>
-    <w:lsdException w:name="Grid Table 4 Accent 4" w:uiPriority="49"/>
-    <w:lsdException w:name="Grid Table 5 Dark Accent 4" w:uiPriority="50"/>
-    <w:lsdException w:name="Grid Table 6 Colorful Accent 4" w:uiPriority="51"/>
-    <w:lsdException w:name="Grid Table 7 Colorful Accent 4" w:uiPriority="52"/>
-    <w:lsdException w:name="Grid Table 1 Light Accent 5" w:uiPriority="46"/>
-    <w:lsdException w:name="Grid Table 2 Accent 5" w:uiPriority="47"/>
-    <w:lsdException w:name="Grid Table 3 Accent 5" w:uiPriority="48"/>
-    <w:lsdException w:name="Grid Table 4 Accent 5" w:uiPriority="49"/>
-    <w:lsdException w:name="Grid Table 5 Dark Accent 5" w:uiPriority="50"/>
-    <w:lsdException w:name="Grid Table 6 Colorful Accent 5" w:uiPriority="51"/>
-    <w:lsdException w:name="Grid Table 7 Colorful Accent 5" w:uiPriority="52"/>
-    <w:lsdException w:name="Grid Table 1 Light Accent 6" w:uiPriority="46"/>
-    <w:lsdException w:name="Grid Table 2 Accent 6" w:uiPriority="47"/>
-    <w:lsdException w:name="Grid Table 3 Accent 6" w:uiPriority="48"/>
-    <w:lsdException w:name="Grid Table 4 Accent 6" w:uiPriority="49"/>
-    <w:lsdException w:name="Grid Table 5 Dark Accent 6" w:uiPriority="50"/>
-    <w:lsdException w:name="Grid Table 6 Colorful Accent 6" w:uiPriority="51"/>
-    <w:lsdException w:name="Grid Table 7 Colorful Accent 6" w:uiPriority="52"/>
-    <w:lsdException w:name="List Table 1 Light" w:uiPriority="46"/>
-    <w:lsdException w:name="List Table 2" w:uiPriority="47"/>
-    <w:lsdException w:name="List Table 3" w:uiPriority="48"/>
-    <w:lsdException w:name="List Table 4" w:uiPriority="49"/>
-    <w:lsdException w:name="List Table 5 Dark" w:uiPriority="50"/>
-    <w:lsdException w:name="List Table 6 Colorful" w:uiPriority="51"/>
-    <w:lsdException w:name="List Table 7 Colorful" w:uiPriority="52"/>
-    <w:lsdException w:name="List Table 1 Light Accent 1" w:uiPriority="46"/>
-    <w:lsdException w:name="List Table 2 Accent 1" w:uiPriority="47"/>
-    <w:lsdException w:name="List Table 3 Accent 1" w:uiPriority="48"/>
-    <w:lsdException w:name="List Table 4 Accent 1" w:uiPriority="49"/>
-    <w:lsdException w:name="List Table 5 Dark Accent 1" w:uiPriority="50"/>
-    <w:lsdException w:name="List Table 6 Colorful Accent 1" w:uiPriority="51"/>
-    <w:lsdException w:name="List Table 7 Colorful Accent 1" w:uiPriority="52"/>
-    <w:lsdException w:name="List Table 1 Light Accent 2" w:uiPriority="46"/>
-    <w:lsdException w:name="List Table 2 Accent 2" w:uiPriority="47"/>
-    <w:lsdException w:name="List Table 3 Accent 2" w:uiPriority="48"/>
-    <w:lsdException w:name="List Table 4 Accent 2" w:uiPriority="49"/>
-    <w:lsdException w:name="List Table 5 Dark Accent 2" w:uiPriority="50"/>
-    <w:lsdException w:name="List Table 6 Colorful Accent 2" w:uiPriority="51"/>
-    <w:lsdException w:name="List Table 7 Colorful Accent 2" w:uiPriority="52"/>
-    <w:lsdException w:name="List Table 1 Light Accent 3" w:uiPriority="46"/>
-    <w:lsdException w:name="List Table 2 Accent 3" w:uiPriority="47"/>
-    <w:lsdException w:name="List Table 3 Accent 3" w:uiPriority="48"/>
-    <w:lsdException w:name="List Table 4 Accent 3" w:uiPriority="49"/>
-    <w:lsdException w:name="List Table 5 Dark Accent 3" w:uiPriority="50"/>
-    <w:lsdException w:name="List Table 6 Colorful Accent 3" w:uiPriority="51"/>
-    <w:lsdException w:name="List Table 7 Colorful Accent 3" w:uiPriority="52"/>
-    <w:lsdException w:name="List Table 1 Light Accent 4" w:uiPriority="46"/>
-    <w:lsdException w:name="List Table 2 Accent 4" w:uiPriority="47"/>
-    <w:lsdException w:name="List Table 3 Accent 4" w:uiPriority="48"/>
-    <w:lsdException w:name="List Table 4 Accent 4" w:uiPriority="49"/>
-    <w:lsdException w:name="List Table 5 Dark Accent 4" w:uiPriority="50"/>
-    <w:lsdException w:name="List Table 6 Colorful Accent 4" w:uiPriority="51"/>
-    <w:lsdException w:name="List Table 7 Colorful Accent 4" w:uiPriority="52"/>
-    <w:lsdException w:name="List Table 1 Light Accent 5" w:uiPriority="46"/>
-    <w:lsdException w:name="List Table 2 Accent 5" w:uiPriority="47"/>
-    <w:lsdException w:name="List Table 3 Accent 5" w:uiPriority="48"/>
-    <w:lsdException w:name="List Table 4 Accent 5" w:uiPriority="49"/>
-    <w:lsdException w:name="List Table 5 Dark Accent 5" w:uiPriority="50"/>
-    <w:lsdException w:name="List Table 6 Colorful Accent 5" w:uiPriority="51"/>
-    <w:lsdException w:name="List Table 7 Colorful Accent 5" w:uiPriority="52"/>
-    <w:lsdException w:name="List Table 1 Light Accent 6" w:uiPriority="46"/>
-    <w:lsdException w:name="List Table 2 Accent 6" w:uiPriority="47"/>
-    <w:lsdException w:name="List Table 3 Accent 6" w:uiPriority="48"/>
-    <w:lsdException w:name="List Table 4 Accent 6" w:uiPriority="49"/>
-    <w:lsdException w:name="List Table 5 Dark Accent 6" w:uiPriority="50"/>
-    <w:lsdException w:name="List Table 6 Colorful Accent 6" w:uiPriority="51"/>
-    <w:lsdException w:name="List Table 7 Colorful Accent 6" w:uiPriority="52"/>
-  </w:latentStyles>
-  <w:style w:type="paragraph" w:default="1" w:styleId="Normal">
-    <w:name w:val="Normal"/>
-    <w:qFormat/>
+  <w:style w:type="character" w:customStyle="1" w:styleId="Ttulo5Car">
+    <w:name w:val="Título 5 Car"/>
+    <w:basedOn w:val="Fuentedeprrafopredeter"/>
+    <w:link w:val="Ttulo5"/>
+    <w:uiPriority w:val="9"/>
+    <w:rsid w:val="00F11C18"/>
+    <w:rPr>
+      <w:rFonts w:asciiTheme="majorHAnsi" w:eastAsiaTheme="majorEastAsia" w:hAnsiTheme="majorHAnsi" w:cstheme="majorBidi"/>
+      <w:color w:val="2E74B5" w:themeColor="accent1" w:themeShade="BF"/>
+    </w:rPr>
   </w:style>
-  <w:style w:type="character" w:default="1" w:styleId="Fuentedeprrafopredeter">
-    <w:name w:val="Default Paragraph Font"/>
-    <w:uiPriority w:val="1"/>
-    <w:semiHidden/>
-    <w:unhideWhenUsed/>
-  </w:style>
-  <w:style w:type="table" w:default="1" w:styleId="Tablanormal">
-    <w:name w:val="Normal Table"/>
-    <w:uiPriority w:val="99"/>
-    <w:semiHidden/>
-    <w:unhideWhenUsed/>
-    <w:tblPr>
-      <w:tblInd w:w="0" w:type="dxa"/>
-      <w:tblCellMar>
-        <w:top w:w="0" w:type="dxa"/>
-        <w:left w:w="108" w:type="dxa"/>
-        <w:bottom w:w="0" w:type="dxa"/>
-        <w:right w:w="108" w:type="dxa"/>
-      </w:tblCellMar>
-    </w:tblPr>
-  </w:style>
-  <w:style w:type="numbering" w:default="1" w:styleId="Sinlista">
-    <w:name w:val="No List"/>
-    <w:uiPriority w:val="99"/>
-    <w:semiHidden/>
-    <w:unhideWhenUsed/>
-  </w:style>
-  <w:style w:type="paragraph" w:customStyle="1" w:styleId="234E1D5EC3AA44D6BEF91B80669A11F5">
-    <w:name w:val="234E1D5EC3AA44D6BEF91B80669A11F5"/>
-    <w:rsid w:val="004F40CC"/>
-  </w:style>
-  <w:style w:type="paragraph" w:customStyle="1" w:styleId="7D85E0B8657B4EE0B3EB5C4222115A2B">
-    <w:name w:val="7D85E0B8657B4EE0B3EB5C4222115A2B"/>
-    <w:rsid w:val="004F40CC"/>
-  </w:style>
-  <w:style w:type="paragraph" w:customStyle="1" w:styleId="DC7BE6F1B58F4238AC468544A9D68D37">
-    <w:name w:val="DC7BE6F1B58F4238AC468544A9D68D37"/>
-    <w:rsid w:val="004F40CC"/>
+  <w:style w:type="character" w:customStyle="1" w:styleId="Ttulo6Car">
+    <w:name w:val="Título 6 Car"/>
+    <w:basedOn w:val="Fuentedeprrafopredeter"/>
+    <w:link w:val="Ttulo6"/>
+    <w:uiPriority w:val="9"/>
+    <w:rsid w:val="00E66C1B"/>
+    <w:rPr>
+      <w:rFonts w:asciiTheme="majorHAnsi" w:eastAsiaTheme="majorEastAsia" w:hAnsiTheme="majorHAnsi" w:cstheme="majorBidi"/>
+      <w:color w:val="1F4D78" w:themeColor="accent1" w:themeShade="7F"/>
+    </w:rPr>
   </w:style>
 </w:styles>
-</file>
-
-<file path=word/glossary/webSettings.xml><?xml version="1.0" encoding="utf-8"?>
-<w:webSettings xmlns:mc="http://schemas.openxmlformats.org/markup-compatibility/2006" xmlns:r="http://schemas.openxmlformats.org/officeDocument/2006/relationships" xmlns:w="http://schemas.openxmlformats.org/wordprocessingml/2006/main" xmlns:w14="http://schemas.microsoft.com/office/word/2010/wordml" xmlns:w15="http://schemas.microsoft.com/office/word/2012/wordml" xmlns:w16se="http://schemas.microsoft.com/office/word/2015/wordml/symex" mc:Ignorable="w14 w15 w16se">
-  <w:optimizeForBrowser/>
-  <w:allowPNG/>
-</w:webSettings>
 </file>
 
 <file path=word/theme/theme1.xml><?xml version="1.0" encoding="utf-8"?>
@@ -7938,7 +10415,7 @@
 </file>
 
 <file path=customXml/itemProps2.xml><?xml version="1.0" encoding="utf-8"?>
-<ds:datastoreItem xmlns:ds="http://schemas.openxmlformats.org/officeDocument/2006/customXml" ds:itemID="{D67A6DAB-BFD6-4A9A-BB65-8FBC1DA396EE}">
+<ds:datastoreItem xmlns:ds="http://schemas.openxmlformats.org/officeDocument/2006/customXml" ds:itemID="{D210CAB6-60ED-4435-9F6A-F3D1562064D2}">
   <ds:schemaRefs>
     <ds:schemaRef ds:uri="http://schemas.openxmlformats.org/officeDocument/2006/bibliography"/>
   </ds:schemaRefs>

</xml_diff>